<commit_message>
se agrega Denis Vela a Hoja de Datos
</commit_message>
<xml_diff>
--- a/Hoja de Datos.docx
+++ b/Hoja de Datos.docx
@@ -1,8 +1,8 @@
 
 <file path=word/document.xml><?xml version="1.0" encoding="utf-8"?>
-<w:document xmlns:wpc="http://schemas.microsoft.com/office/word/2010/wordprocessingCanvas" xmlns:mc="http://schemas.openxmlformats.org/markup-compatibility/2006" xmlns:o="urn:schemas-microsoft-com:office:office" xmlns:r="http://schemas.openxmlformats.org/officeDocument/2006/relationships" xmlns:m="http://schemas.openxmlformats.org/officeDocument/2006/math" xmlns:v="urn:schemas-microsoft-com:vml" xmlns:wp14="http://schemas.microsoft.com/office/word/2010/wordprocessingDrawing" xmlns:wp="http://schemas.openxmlformats.org/drawingml/2006/wordprocessingDrawing" xmlns:w10="urn:schemas-microsoft-com:office:word" xmlns:w="http://schemas.openxmlformats.org/wordprocessingml/2006/main" xmlns:w14="http://schemas.microsoft.com/office/word/2010/wordml" xmlns:w15="http://schemas.microsoft.com/office/word/2012/wordml" xmlns:wpg="http://schemas.microsoft.com/office/word/2010/wordprocessingGroup" xmlns:wpi="http://schemas.microsoft.com/office/word/2010/wordprocessingInk" xmlns:wne="http://schemas.microsoft.com/office/word/2006/wordml" xmlns:wps="http://schemas.microsoft.com/office/word/2010/wordprocessingShape" xmlns:a="http://schemas.openxmlformats.org/drawingml/2006/main" xmlns:pic="http://schemas.openxmlformats.org/drawingml/2006/picture" xmlns:a14="http://schemas.microsoft.com/office/drawing/2010/main" mc:Ignorable="w14 w15 wp14">
+<w:document xmlns:wpc="http://schemas.microsoft.com/office/word/2010/wordprocessingCanvas" xmlns:mc="http://schemas.openxmlformats.org/markup-compatibility/2006" xmlns:o="urn:schemas-microsoft-com:office:office" xmlns:r="http://schemas.openxmlformats.org/officeDocument/2006/relationships" xmlns:m="http://schemas.openxmlformats.org/officeDocument/2006/math" xmlns:v="urn:schemas-microsoft-com:vml" xmlns:wp14="http://schemas.microsoft.com/office/word/2010/wordprocessingDrawing" xmlns:wp="http://schemas.openxmlformats.org/drawingml/2006/wordprocessingDrawing" xmlns:w10="urn:schemas-microsoft-com:office:word" xmlns:w="http://schemas.openxmlformats.org/wordprocessingml/2006/main" xmlns:w14="http://schemas.microsoft.com/office/word/2010/wordml" xmlns:w15="http://schemas.microsoft.com/office/word/2012/wordml" xmlns:wpg="http://schemas.microsoft.com/office/word/2010/wordprocessingGroup" xmlns:wpi="http://schemas.microsoft.com/office/word/2010/wordprocessingInk" xmlns:wne="http://schemas.microsoft.com/office/word/2006/wordml" xmlns:wps="http://schemas.microsoft.com/office/word/2010/wordprocessingShape" mc:Ignorable="w14 w15 wp14">
   <w:body>
-    <w:p xmlns:wp14="http://schemas.microsoft.com/office/word/2010/wordml" wp14:textId="77777777">
+    <w:p>
       <w:pPr>
         <w:pStyle w:val="Sinespaciado"/>
         <w:spacing w:line="276" w:lineRule="auto"/>
@@ -16,10 +16,10 @@
           <w:rFonts w:ascii="Arial" w:hAnsi="Arial" w:cs="Arial"/>
           <w:b/>
           <w:noProof/>
-          <w:lang w:val="es-MX" w:eastAsia="es-MX"/>
+          <w:lang w:eastAsia="es-GT"/>
         </w:rPr>
         <w:drawing>
-          <wp:inline xmlns:wp14="http://schemas.microsoft.com/office/word/2010/wordprocessingDrawing" distT="0" distB="0" distL="0" distR="0" wp14:anchorId="14701A98" wp14:editId="7777777">
+          <wp:inline distT="0" distB="0" distL="0" distR="0" wp14:anchorId="14701A98" wp14:editId="07777777">
             <wp:extent cx="2247900" cy="857250"/>
             <wp:effectExtent l="0" t="0" r="0" b="0"/>
             <wp:docPr id="1" name="Imagen 1"/>
@@ -68,7 +68,7 @@
         </w:drawing>
       </w:r>
     </w:p>
-    <w:p xmlns:wp14="http://schemas.microsoft.com/office/word/2010/wordml" wp14:textId="77777777">
+    <w:p>
       <w:pPr>
         <w:pStyle w:val="Sinespaciado"/>
         <w:spacing w:line="276" w:lineRule="auto"/>
@@ -79,7 +79,7 @@
         </w:rPr>
       </w:pPr>
     </w:p>
-    <w:p xmlns:wp14="http://schemas.microsoft.com/office/word/2010/wordml" wp14:textId="77777777">
+    <w:p>
       <w:pPr>
         <w:pStyle w:val="Sinespaciado"/>
         <w:spacing w:line="276" w:lineRule="auto"/>
@@ -97,7 +97,7 @@
         <w:t>CENTRO EDUCATIVO TECNICO LABORAL KINAL</w:t>
       </w:r>
     </w:p>
-    <w:p xmlns:wp14="http://schemas.microsoft.com/office/word/2010/wordml" wp14:textId="77777777">
+    <w:p>
       <w:pPr>
         <w:pStyle w:val="Sinespaciado"/>
         <w:spacing w:line="276" w:lineRule="auto"/>
@@ -107,7 +107,7 @@
         </w:rPr>
       </w:pPr>
     </w:p>
-    <w:p xmlns:wp14="http://schemas.microsoft.com/office/word/2010/wordml" wp14:textId="77777777">
+    <w:p>
       <w:pPr>
         <w:pStyle w:val="Sinespaciado"/>
         <w:spacing w:line="276" w:lineRule="auto"/>
@@ -123,147 +123,147 @@
         <w:t xml:space="preserve">5TO. PERITO EN INFORMATICA </w:t>
       </w:r>
     </w:p>
-    <w:p xmlns:wp14="http://schemas.microsoft.com/office/word/2010/wordml" wp14:textId="77777777">
-      <w:pPr>
-        <w:pStyle w:val="Sinespaciado"/>
-        <w:spacing w:line="276" w:lineRule="auto"/>
-        <w:jc w:val="center"/>
-        <w:rPr>
-          <w:rFonts w:ascii="Arial" w:hAnsi="Arial" w:cs="Arial"/>
-        </w:rPr>
-      </w:pPr>
-    </w:p>
-    <w:p xmlns:wp14="http://schemas.microsoft.com/office/word/2010/wordml" wp14:textId="77777777">
-      <w:pPr>
-        <w:pStyle w:val="Sinespaciado"/>
-        <w:spacing w:line="276" w:lineRule="auto"/>
-        <w:jc w:val="center"/>
-        <w:rPr>
-          <w:rFonts w:ascii="Arial" w:hAnsi="Arial" w:cs="Arial"/>
-        </w:rPr>
-      </w:pPr>
-    </w:p>
-    <w:p xmlns:wp14="http://schemas.microsoft.com/office/word/2010/wordml" wp14:textId="77777777">
-      <w:pPr>
-        <w:pStyle w:val="Sinespaciado"/>
-        <w:spacing w:line="276" w:lineRule="auto"/>
-        <w:jc w:val="center"/>
-        <w:rPr>
-          <w:rFonts w:ascii="Arial" w:hAnsi="Arial" w:cs="Arial"/>
-        </w:rPr>
-      </w:pPr>
-    </w:p>
-    <w:p xmlns:wp14="http://schemas.microsoft.com/office/word/2010/wordml" wp14:textId="77777777">
-      <w:pPr>
-        <w:pStyle w:val="Sinespaciado"/>
-        <w:spacing w:line="276" w:lineRule="auto"/>
-        <w:jc w:val="center"/>
-        <w:rPr>
-          <w:rFonts w:ascii="Arial" w:hAnsi="Arial" w:cs="Arial"/>
-        </w:rPr>
-      </w:pPr>
-    </w:p>
-    <w:p xmlns:wp14="http://schemas.microsoft.com/office/word/2010/wordml" wp14:textId="77777777">
-      <w:pPr>
-        <w:pStyle w:val="Sinespaciado"/>
-        <w:spacing w:line="276" w:lineRule="auto"/>
-        <w:jc w:val="center"/>
-        <w:rPr>
-          <w:rFonts w:ascii="Arial" w:hAnsi="Arial" w:cs="Arial"/>
-        </w:rPr>
-      </w:pPr>
-    </w:p>
-    <w:p xmlns:wp14="http://schemas.microsoft.com/office/word/2010/wordml" wp14:textId="77777777">
-      <w:pPr>
-        <w:pStyle w:val="Sinespaciado"/>
-        <w:spacing w:line="276" w:lineRule="auto"/>
-        <w:jc w:val="center"/>
-        <w:rPr>
-          <w:rFonts w:ascii="Arial" w:hAnsi="Arial" w:cs="Arial"/>
-        </w:rPr>
-      </w:pPr>
-    </w:p>
-    <w:p xmlns:wp14="http://schemas.microsoft.com/office/word/2010/wordml" wp14:textId="77777777">
-      <w:pPr>
-        <w:pStyle w:val="Sinespaciado"/>
-        <w:spacing w:line="276" w:lineRule="auto"/>
-        <w:jc w:val="center"/>
-        <w:rPr>
-          <w:rFonts w:ascii="Arial" w:hAnsi="Arial" w:cs="Arial"/>
-        </w:rPr>
-      </w:pPr>
-    </w:p>
-    <w:p xmlns:wp14="http://schemas.microsoft.com/office/word/2010/wordml" wp14:textId="77777777">
-      <w:pPr>
-        <w:pStyle w:val="Sinespaciado"/>
-        <w:spacing w:line="276" w:lineRule="auto"/>
-        <w:jc w:val="center"/>
-        <w:rPr>
-          <w:rFonts w:ascii="Arial" w:hAnsi="Arial" w:cs="Arial"/>
-        </w:rPr>
-      </w:pPr>
-    </w:p>
-    <w:p xmlns:wp14="http://schemas.microsoft.com/office/word/2010/wordml" wp14:textId="77777777">
-      <w:pPr>
-        <w:pStyle w:val="Sinespaciado"/>
-        <w:spacing w:line="276" w:lineRule="auto"/>
-        <w:jc w:val="center"/>
-        <w:rPr>
-          <w:rFonts w:ascii="Arial" w:hAnsi="Arial" w:cs="Arial"/>
-        </w:rPr>
-      </w:pPr>
-    </w:p>
-    <w:p xmlns:wp14="http://schemas.microsoft.com/office/word/2010/wordml" wp14:textId="77777777">
-      <w:pPr>
-        <w:pStyle w:val="Sinespaciado"/>
-        <w:spacing w:line="276" w:lineRule="auto"/>
-        <w:jc w:val="center"/>
-        <w:rPr>
-          <w:rFonts w:ascii="Arial" w:hAnsi="Arial" w:cs="Arial"/>
-        </w:rPr>
-      </w:pPr>
-    </w:p>
-    <w:p xmlns:wp14="http://schemas.microsoft.com/office/word/2010/wordml" wp14:textId="77777777">
-      <w:pPr>
-        <w:pStyle w:val="Sinespaciado"/>
-        <w:spacing w:line="276" w:lineRule="auto"/>
-        <w:jc w:val="center"/>
-        <w:rPr>
-          <w:rFonts w:ascii="Arial" w:hAnsi="Arial" w:cs="Arial"/>
-        </w:rPr>
-      </w:pPr>
-    </w:p>
-    <w:p xmlns:wp14="http://schemas.microsoft.com/office/word/2010/wordml" wp14:textId="77777777">
-      <w:pPr>
-        <w:pStyle w:val="Sinespaciado"/>
-        <w:spacing w:line="276" w:lineRule="auto"/>
-        <w:jc w:val="center"/>
-        <w:rPr>
-          <w:rFonts w:ascii="Arial" w:hAnsi="Arial" w:cs="Arial"/>
-        </w:rPr>
-      </w:pPr>
-    </w:p>
-    <w:p xmlns:wp14="http://schemas.microsoft.com/office/word/2010/wordml" wp14:textId="77777777">
-      <w:pPr>
-        <w:pStyle w:val="Sinespaciado"/>
-        <w:spacing w:line="276" w:lineRule="auto"/>
-        <w:jc w:val="center"/>
-        <w:rPr>
-          <w:rFonts w:ascii="Arial" w:hAnsi="Arial" w:cs="Arial"/>
-        </w:rPr>
-      </w:pPr>
-    </w:p>
-    <w:p xmlns:wp14="http://schemas.microsoft.com/office/word/2010/wordml" wp14:textId="77777777">
-      <w:pPr>
-        <w:pStyle w:val="Sinespaciado"/>
-        <w:spacing w:line="276" w:lineRule="auto"/>
-        <w:jc w:val="center"/>
-        <w:rPr>
-          <w:rFonts w:ascii="Arial" w:hAnsi="Arial" w:cs="Arial"/>
-        </w:rPr>
-      </w:pPr>
-    </w:p>
-    <w:p xmlns:wp14="http://schemas.microsoft.com/office/word/2010/wordml" wp14:textId="77777777">
+    <w:p>
+      <w:pPr>
+        <w:pStyle w:val="Sinespaciado"/>
+        <w:spacing w:line="276" w:lineRule="auto"/>
+        <w:jc w:val="center"/>
+        <w:rPr>
+          <w:rFonts w:ascii="Arial" w:hAnsi="Arial" w:cs="Arial"/>
+        </w:rPr>
+      </w:pPr>
+    </w:p>
+    <w:p>
+      <w:pPr>
+        <w:pStyle w:val="Sinespaciado"/>
+        <w:spacing w:line="276" w:lineRule="auto"/>
+        <w:jc w:val="center"/>
+        <w:rPr>
+          <w:rFonts w:ascii="Arial" w:hAnsi="Arial" w:cs="Arial"/>
+        </w:rPr>
+      </w:pPr>
+    </w:p>
+    <w:p>
+      <w:pPr>
+        <w:pStyle w:val="Sinespaciado"/>
+        <w:spacing w:line="276" w:lineRule="auto"/>
+        <w:jc w:val="center"/>
+        <w:rPr>
+          <w:rFonts w:ascii="Arial" w:hAnsi="Arial" w:cs="Arial"/>
+        </w:rPr>
+      </w:pPr>
+    </w:p>
+    <w:p>
+      <w:pPr>
+        <w:pStyle w:val="Sinespaciado"/>
+        <w:spacing w:line="276" w:lineRule="auto"/>
+        <w:jc w:val="center"/>
+        <w:rPr>
+          <w:rFonts w:ascii="Arial" w:hAnsi="Arial" w:cs="Arial"/>
+        </w:rPr>
+      </w:pPr>
+    </w:p>
+    <w:p>
+      <w:pPr>
+        <w:pStyle w:val="Sinespaciado"/>
+        <w:spacing w:line="276" w:lineRule="auto"/>
+        <w:jc w:val="center"/>
+        <w:rPr>
+          <w:rFonts w:ascii="Arial" w:hAnsi="Arial" w:cs="Arial"/>
+        </w:rPr>
+      </w:pPr>
+    </w:p>
+    <w:p>
+      <w:pPr>
+        <w:pStyle w:val="Sinespaciado"/>
+        <w:spacing w:line="276" w:lineRule="auto"/>
+        <w:jc w:val="center"/>
+        <w:rPr>
+          <w:rFonts w:ascii="Arial" w:hAnsi="Arial" w:cs="Arial"/>
+        </w:rPr>
+      </w:pPr>
+    </w:p>
+    <w:p>
+      <w:pPr>
+        <w:pStyle w:val="Sinespaciado"/>
+        <w:spacing w:line="276" w:lineRule="auto"/>
+        <w:jc w:val="center"/>
+        <w:rPr>
+          <w:rFonts w:ascii="Arial" w:hAnsi="Arial" w:cs="Arial"/>
+        </w:rPr>
+      </w:pPr>
+    </w:p>
+    <w:p>
+      <w:pPr>
+        <w:pStyle w:val="Sinespaciado"/>
+        <w:spacing w:line="276" w:lineRule="auto"/>
+        <w:jc w:val="center"/>
+        <w:rPr>
+          <w:rFonts w:ascii="Arial" w:hAnsi="Arial" w:cs="Arial"/>
+        </w:rPr>
+      </w:pPr>
+    </w:p>
+    <w:p>
+      <w:pPr>
+        <w:pStyle w:val="Sinespaciado"/>
+        <w:spacing w:line="276" w:lineRule="auto"/>
+        <w:jc w:val="center"/>
+        <w:rPr>
+          <w:rFonts w:ascii="Arial" w:hAnsi="Arial" w:cs="Arial"/>
+        </w:rPr>
+      </w:pPr>
+    </w:p>
+    <w:p>
+      <w:pPr>
+        <w:pStyle w:val="Sinespaciado"/>
+        <w:spacing w:line="276" w:lineRule="auto"/>
+        <w:jc w:val="center"/>
+        <w:rPr>
+          <w:rFonts w:ascii="Arial" w:hAnsi="Arial" w:cs="Arial"/>
+        </w:rPr>
+      </w:pPr>
+    </w:p>
+    <w:p>
+      <w:pPr>
+        <w:pStyle w:val="Sinespaciado"/>
+        <w:spacing w:line="276" w:lineRule="auto"/>
+        <w:jc w:val="center"/>
+        <w:rPr>
+          <w:rFonts w:ascii="Arial" w:hAnsi="Arial" w:cs="Arial"/>
+        </w:rPr>
+      </w:pPr>
+    </w:p>
+    <w:p>
+      <w:pPr>
+        <w:pStyle w:val="Sinespaciado"/>
+        <w:spacing w:line="276" w:lineRule="auto"/>
+        <w:jc w:val="center"/>
+        <w:rPr>
+          <w:rFonts w:ascii="Arial" w:hAnsi="Arial" w:cs="Arial"/>
+        </w:rPr>
+      </w:pPr>
+    </w:p>
+    <w:p>
+      <w:pPr>
+        <w:pStyle w:val="Sinespaciado"/>
+        <w:spacing w:line="276" w:lineRule="auto"/>
+        <w:jc w:val="center"/>
+        <w:rPr>
+          <w:rFonts w:ascii="Arial" w:hAnsi="Arial" w:cs="Arial"/>
+        </w:rPr>
+      </w:pPr>
+    </w:p>
+    <w:p>
+      <w:pPr>
+        <w:pStyle w:val="Sinespaciado"/>
+        <w:spacing w:line="276" w:lineRule="auto"/>
+        <w:jc w:val="center"/>
+        <w:rPr>
+          <w:rFonts w:ascii="Arial" w:hAnsi="Arial" w:cs="Arial"/>
+        </w:rPr>
+      </w:pPr>
+    </w:p>
+    <w:p>
       <w:pPr>
         <w:spacing w:line="276" w:lineRule="auto"/>
         <w:jc w:val="center"/>
@@ -279,150 +279,150 @@
           <w:b/>
           <w:sz w:val="40"/>
         </w:rPr>
-        <w:t>Investigación # 1</w:t>
+        <w:t>Hoja de Datos</w:t>
       </w:r>
     </w:p>
-    <w:p xmlns:wp14="http://schemas.microsoft.com/office/word/2010/wordml" wp14:textId="77777777">
-      <w:pPr>
-        <w:pStyle w:val="Sinespaciado"/>
-        <w:spacing w:line="276" w:lineRule="auto"/>
-        <w:jc w:val="center"/>
-        <w:rPr>
-          <w:rFonts w:ascii="Arial" w:hAnsi="Arial" w:cs="Arial"/>
-        </w:rPr>
-      </w:pPr>
-    </w:p>
-    <w:p xmlns:wp14="http://schemas.microsoft.com/office/word/2010/wordml" wp14:textId="77777777">
-      <w:pPr>
-        <w:pStyle w:val="Sinespaciado"/>
-        <w:spacing w:line="276" w:lineRule="auto"/>
-        <w:jc w:val="center"/>
-        <w:rPr>
-          <w:rFonts w:ascii="Arial" w:hAnsi="Arial" w:cs="Arial"/>
-        </w:rPr>
-      </w:pPr>
-    </w:p>
-    <w:p xmlns:wp14="http://schemas.microsoft.com/office/word/2010/wordml" wp14:textId="77777777">
-      <w:pPr>
-        <w:pStyle w:val="Sinespaciado"/>
-        <w:spacing w:line="276" w:lineRule="auto"/>
-        <w:jc w:val="center"/>
-        <w:rPr>
-          <w:rFonts w:ascii="Arial" w:hAnsi="Arial" w:cs="Arial"/>
-        </w:rPr>
-      </w:pPr>
-    </w:p>
-    <w:p xmlns:wp14="http://schemas.microsoft.com/office/word/2010/wordml" wp14:textId="77777777">
-      <w:pPr>
-        <w:pStyle w:val="Sinespaciado"/>
-        <w:spacing w:line="276" w:lineRule="auto"/>
-        <w:jc w:val="center"/>
-        <w:rPr>
-          <w:rFonts w:ascii="Arial" w:hAnsi="Arial" w:cs="Arial"/>
-        </w:rPr>
-      </w:pPr>
-    </w:p>
-    <w:p xmlns:wp14="http://schemas.microsoft.com/office/word/2010/wordml" wp14:textId="77777777">
-      <w:pPr>
-        <w:pStyle w:val="Sinespaciado"/>
-        <w:spacing w:line="276" w:lineRule="auto"/>
-        <w:jc w:val="center"/>
-        <w:rPr>
-          <w:rFonts w:ascii="Arial" w:hAnsi="Arial" w:cs="Arial"/>
-        </w:rPr>
-      </w:pPr>
-    </w:p>
-    <w:p xmlns:wp14="http://schemas.microsoft.com/office/word/2010/wordml" wp14:textId="77777777">
-      <w:pPr>
-        <w:pStyle w:val="Sinespaciado"/>
-        <w:spacing w:line="276" w:lineRule="auto"/>
-        <w:jc w:val="center"/>
-        <w:rPr>
-          <w:rFonts w:ascii="Arial" w:hAnsi="Arial" w:cs="Arial"/>
-        </w:rPr>
-      </w:pPr>
-    </w:p>
-    <w:p xmlns:wp14="http://schemas.microsoft.com/office/word/2010/wordml" wp14:textId="77777777">
-      <w:pPr>
-        <w:pStyle w:val="Sinespaciado"/>
-        <w:spacing w:line="276" w:lineRule="auto"/>
-        <w:jc w:val="center"/>
-        <w:rPr>
-          <w:rFonts w:ascii="Arial" w:hAnsi="Arial" w:cs="Arial"/>
-        </w:rPr>
-      </w:pPr>
-    </w:p>
-    <w:p xmlns:wp14="http://schemas.microsoft.com/office/word/2010/wordml" wp14:textId="77777777">
-      <w:pPr>
-        <w:pStyle w:val="Sinespaciado"/>
-        <w:spacing w:line="276" w:lineRule="auto"/>
-        <w:jc w:val="center"/>
-        <w:rPr>
-          <w:rFonts w:ascii="Arial" w:hAnsi="Arial" w:cs="Arial"/>
-        </w:rPr>
-      </w:pPr>
-    </w:p>
-    <w:p xmlns:wp14="http://schemas.microsoft.com/office/word/2010/wordml" wp14:textId="77777777">
-      <w:pPr>
-        <w:pStyle w:val="Sinespaciado"/>
-        <w:spacing w:line="276" w:lineRule="auto"/>
-        <w:jc w:val="center"/>
-        <w:rPr>
-          <w:rFonts w:ascii="Arial" w:hAnsi="Arial" w:cs="Arial"/>
-        </w:rPr>
-      </w:pPr>
-    </w:p>
-    <w:p xmlns:wp14="http://schemas.microsoft.com/office/word/2010/wordml" wp14:textId="77777777">
-      <w:pPr>
-        <w:pStyle w:val="Sinespaciado"/>
-        <w:spacing w:line="276" w:lineRule="auto"/>
-        <w:jc w:val="center"/>
-        <w:rPr>
-          <w:rFonts w:ascii="Arial" w:hAnsi="Arial" w:cs="Arial"/>
-        </w:rPr>
-      </w:pPr>
-    </w:p>
-    <w:p xmlns:wp14="http://schemas.microsoft.com/office/word/2010/wordml" wp14:textId="77777777">
-      <w:pPr>
-        <w:pStyle w:val="Sinespaciado"/>
-        <w:spacing w:line="276" w:lineRule="auto"/>
-        <w:jc w:val="center"/>
-        <w:rPr>
-          <w:rFonts w:ascii="Arial" w:hAnsi="Arial" w:cs="Arial"/>
-        </w:rPr>
-      </w:pPr>
-    </w:p>
-    <w:p xmlns:wp14="http://schemas.microsoft.com/office/word/2010/wordml" wp14:textId="77777777">
-      <w:pPr>
-        <w:pStyle w:val="Sinespaciado"/>
-        <w:spacing w:line="276" w:lineRule="auto"/>
-        <w:jc w:val="center"/>
-        <w:rPr>
-          <w:rFonts w:ascii="Arial" w:hAnsi="Arial" w:cs="Arial"/>
-        </w:rPr>
-      </w:pPr>
-    </w:p>
-    <w:p xmlns:wp14="http://schemas.microsoft.com/office/word/2010/wordml" wp14:textId="77777777">
-      <w:pPr>
-        <w:pStyle w:val="Sinespaciado"/>
-        <w:spacing w:line="276" w:lineRule="auto"/>
-        <w:jc w:val="center"/>
-        <w:rPr>
-          <w:rFonts w:ascii="Arial" w:hAnsi="Arial" w:cs="Arial"/>
-        </w:rPr>
-      </w:pPr>
-    </w:p>
-    <w:p xmlns:wp14="http://schemas.microsoft.com/office/word/2010/wordml" wp14:textId="77777777">
-      <w:pPr>
-        <w:pStyle w:val="Sinespaciado"/>
-        <w:spacing w:line="276" w:lineRule="auto"/>
-        <w:jc w:val="center"/>
-        <w:rPr>
-          <w:rFonts w:ascii="Arial" w:hAnsi="Arial" w:cs="Arial"/>
-        </w:rPr>
-      </w:pPr>
-    </w:p>
-    <w:p xmlns:wp14="http://schemas.microsoft.com/office/word/2010/wordml" wp14:textId="77777777">
+    <w:p>
+      <w:pPr>
+        <w:pStyle w:val="Sinespaciado"/>
+        <w:spacing w:line="276" w:lineRule="auto"/>
+        <w:jc w:val="center"/>
+        <w:rPr>
+          <w:rFonts w:ascii="Arial" w:hAnsi="Arial" w:cs="Arial"/>
+        </w:rPr>
+      </w:pPr>
+    </w:p>
+    <w:p>
+      <w:pPr>
+        <w:pStyle w:val="Sinespaciado"/>
+        <w:spacing w:line="276" w:lineRule="auto"/>
+        <w:jc w:val="center"/>
+        <w:rPr>
+          <w:rFonts w:ascii="Arial" w:hAnsi="Arial" w:cs="Arial"/>
+        </w:rPr>
+      </w:pPr>
+    </w:p>
+    <w:p>
+      <w:pPr>
+        <w:pStyle w:val="Sinespaciado"/>
+        <w:spacing w:line="276" w:lineRule="auto"/>
+        <w:jc w:val="center"/>
+        <w:rPr>
+          <w:rFonts w:ascii="Arial" w:hAnsi="Arial" w:cs="Arial"/>
+        </w:rPr>
+      </w:pPr>
+    </w:p>
+    <w:p>
+      <w:pPr>
+        <w:pStyle w:val="Sinespaciado"/>
+        <w:spacing w:line="276" w:lineRule="auto"/>
+        <w:jc w:val="center"/>
+        <w:rPr>
+          <w:rFonts w:ascii="Arial" w:hAnsi="Arial" w:cs="Arial"/>
+        </w:rPr>
+      </w:pPr>
+    </w:p>
+    <w:p>
+      <w:pPr>
+        <w:pStyle w:val="Sinespaciado"/>
+        <w:spacing w:line="276" w:lineRule="auto"/>
+        <w:jc w:val="center"/>
+        <w:rPr>
+          <w:rFonts w:ascii="Arial" w:hAnsi="Arial" w:cs="Arial"/>
+        </w:rPr>
+      </w:pPr>
+    </w:p>
+    <w:p>
+      <w:pPr>
+        <w:pStyle w:val="Sinespaciado"/>
+        <w:spacing w:line="276" w:lineRule="auto"/>
+        <w:jc w:val="center"/>
+        <w:rPr>
+          <w:rFonts w:ascii="Arial" w:hAnsi="Arial" w:cs="Arial"/>
+        </w:rPr>
+      </w:pPr>
+    </w:p>
+    <w:p>
+      <w:pPr>
+        <w:pStyle w:val="Sinespaciado"/>
+        <w:spacing w:line="276" w:lineRule="auto"/>
+        <w:jc w:val="center"/>
+        <w:rPr>
+          <w:rFonts w:ascii="Arial" w:hAnsi="Arial" w:cs="Arial"/>
+        </w:rPr>
+      </w:pPr>
+    </w:p>
+    <w:p>
+      <w:pPr>
+        <w:pStyle w:val="Sinespaciado"/>
+        <w:spacing w:line="276" w:lineRule="auto"/>
+        <w:jc w:val="center"/>
+        <w:rPr>
+          <w:rFonts w:ascii="Arial" w:hAnsi="Arial" w:cs="Arial"/>
+        </w:rPr>
+      </w:pPr>
+    </w:p>
+    <w:p>
+      <w:pPr>
+        <w:pStyle w:val="Sinespaciado"/>
+        <w:spacing w:line="276" w:lineRule="auto"/>
+        <w:jc w:val="center"/>
+        <w:rPr>
+          <w:rFonts w:ascii="Arial" w:hAnsi="Arial" w:cs="Arial"/>
+        </w:rPr>
+      </w:pPr>
+    </w:p>
+    <w:p>
+      <w:pPr>
+        <w:pStyle w:val="Sinespaciado"/>
+        <w:spacing w:line="276" w:lineRule="auto"/>
+        <w:jc w:val="center"/>
+        <w:rPr>
+          <w:rFonts w:ascii="Arial" w:hAnsi="Arial" w:cs="Arial"/>
+        </w:rPr>
+      </w:pPr>
+    </w:p>
+    <w:p>
+      <w:pPr>
+        <w:pStyle w:val="Sinespaciado"/>
+        <w:spacing w:line="276" w:lineRule="auto"/>
+        <w:jc w:val="center"/>
+        <w:rPr>
+          <w:rFonts w:ascii="Arial" w:hAnsi="Arial" w:cs="Arial"/>
+        </w:rPr>
+      </w:pPr>
+    </w:p>
+    <w:p>
+      <w:pPr>
+        <w:pStyle w:val="Sinespaciado"/>
+        <w:spacing w:line="276" w:lineRule="auto"/>
+        <w:jc w:val="center"/>
+        <w:rPr>
+          <w:rFonts w:ascii="Arial" w:hAnsi="Arial" w:cs="Arial"/>
+        </w:rPr>
+      </w:pPr>
+    </w:p>
+    <w:p>
+      <w:pPr>
+        <w:pStyle w:val="Sinespaciado"/>
+        <w:spacing w:line="276" w:lineRule="auto"/>
+        <w:jc w:val="center"/>
+        <w:rPr>
+          <w:rFonts w:ascii="Arial" w:hAnsi="Arial" w:cs="Arial"/>
+        </w:rPr>
+      </w:pPr>
+    </w:p>
+    <w:p>
+      <w:pPr>
+        <w:pStyle w:val="Sinespaciado"/>
+        <w:spacing w:line="276" w:lineRule="auto"/>
+        <w:jc w:val="center"/>
+        <w:rPr>
+          <w:rFonts w:ascii="Arial" w:hAnsi="Arial" w:cs="Arial"/>
+        </w:rPr>
+      </w:pPr>
+    </w:p>
+    <w:p>
       <w:pPr>
         <w:pStyle w:val="Sinespaciado"/>
         <w:spacing w:line="276" w:lineRule="auto"/>
@@ -440,36 +440,7 @@
         <w:t>Alumno</w:t>
       </w:r>
     </w:p>
-    <w:p xmlns:wp14="http://schemas.microsoft.com/office/word/2010/wordml" wp14:textId="77777777">
-      <w:pPr>
-        <w:pStyle w:val="Sinespaciado"/>
-        <w:spacing w:line="276" w:lineRule="auto"/>
-        <w:jc w:val="center"/>
-        <w:rPr>
-          <w:rFonts w:ascii="Arial" w:hAnsi="Arial" w:cs="Arial"/>
-          <w:b/>
-          <w:sz w:val="24"/>
-          <w:lang w:val="es-MX"/>
-        </w:rPr>
-      </w:pPr>
-      <w:r>
-        <w:rPr>
-          <w:rFonts w:ascii="Arial" w:hAnsi="Arial" w:cs="Arial"/>
-          <w:b/>
-          <w:sz w:val="24"/>
-        </w:rPr>
-        <w:t>Denis Alfredo Vela Vela</w:t>
-      </w:r>
-      <w:r>
-        <w:rPr>
-          <w:rFonts w:ascii="Arial" w:hAnsi="Arial" w:cs="Arial"/>
-          <w:b/>
-          <w:sz w:val="24"/>
-        </w:rPr>
-        <w:t>squez</w:t>
-      </w:r>
-    </w:p>
-    <w:p xmlns:wp14="http://schemas.microsoft.com/office/word/2010/wordml" wp14:textId="77777777">
+    <w:p>
       <w:pPr>
         <w:pStyle w:val="Sinespaciado"/>
         <w:spacing w:line="276" w:lineRule="auto"/>
@@ -489,10 +460,10 @@
         <w:rPr>
           <w:rFonts w:ascii="Arial" w:hAnsi="Arial" w:cs="Arial"/>
         </w:rPr>
-        <w:t xml:space="preserve">2023-095 </w:t>
+        <w:t>0000-000</w:t>
       </w:r>
     </w:p>
-    <w:p xmlns:wp14="http://schemas.microsoft.com/office/word/2010/wordml" wp14:textId="77777777">
+    <w:p>
       <w:pPr>
         <w:ind w:left="2124" w:firstLine="708"/>
         <w:rPr>
@@ -505,17 +476,24 @@
           <w:rFonts w:ascii="Arial" w:hAnsi="Arial" w:cs="Arial"/>
           <w:sz w:val="24"/>
         </w:rPr>
-        <w:t>Guatemala, 02 de Abril</w:t>
+        <w:t xml:space="preserve">Guatemala, 02 de </w:t>
       </w:r>
       <w:r>
         <w:rPr>
           <w:rFonts w:ascii="Arial" w:hAnsi="Arial" w:cs="Arial"/>
           <w:sz w:val="24"/>
         </w:rPr>
+        <w:t>Julio</w:t>
+      </w:r>
+      <w:r>
+        <w:rPr>
+          <w:rFonts w:ascii="Arial" w:hAnsi="Arial" w:cs="Arial"/>
+          <w:sz w:val="24"/>
+        </w:rPr>
         <w:t xml:space="preserve"> de 2024</w:t>
       </w:r>
     </w:p>
-    <w:p xmlns:wp14="http://schemas.microsoft.com/office/word/2010/wordml" wp14:textId="77777777">
+    <w:p>
       <w:pPr>
         <w:pStyle w:val="Ttulo2"/>
         <w:spacing w:line="360" w:lineRule="auto"/>
@@ -524,457 +502,8 @@
         <w:br w:type="page"/>
       </w:r>
       <w:r>
-        <w:t>¿Qué es Java FX Scene Builder?</w:t>
-      </w:r>
-    </w:p>
-    <w:p xmlns:wp14="http://schemas.microsoft.com/office/word/2010/wordml" wp14:textId="77777777">
-      <w:pPr>
-        <w:spacing w:line="360" w:lineRule="auto"/>
-      </w:pPr>
-      <w:r>
-        <w:t>Java Fx Scene B</w:t>
-      </w:r>
-      <w:r>
-        <w:t>uilder es una herramienta grafica que nos permite a nosotros los programadores crear nuestras propias interfaces de usuario para aplicaciones sin necesidad de programar directamente. Con Scene Builder nosotros podemos arrastrar y modificar los distintos elementos de nuestra interfaz y automáticamente se generará el código FXML que es el responsable de definir el diseño de nuestra interfaz.</w:t>
-      </w:r>
-      <w:r>
-        <w:t xml:space="preserve"> Este código FXML lo podremos combinar con nuestro proyecto de java enlazando la interfaz de usuario con la lógica de la aplicació</w:t>
-      </w:r>
-      <w:r>
-        <w:t>n. Scene B</w:t>
-      </w:r>
-      <w:r>
-        <w:t xml:space="preserve">uilder nos facilita a nosotros la disposición de múltiples herramientas como gráficos, formas y contenedores JavaFX para una realización más rápida de las interfaces de usuario. Además nos permite agregar animaciones y efectos para dar un toque más profesional a nuestras interfaces, esto genera un archivo FXML basado en XML que separa la definición de la interfaz de la lógica de la aplicación. Esta herramienta se integra con NetBeans IDE lo que nos permite previsualizar la interfaz en todo momento durante la creación de nuestro proyecto. Scene Builder nos permite aplicar hojas de estilo CSS </w:t>
-      </w:r>
-      <w:r>
-        <w:t>para una personalización de interfaz más sencilla, además de ofrecer un analizador CSS que nos permite comprender como las reglas CSS afectan a los componentes de Java FX.</w:t>
-      </w:r>
-    </w:p>
-    <w:p xmlns:wp14="http://schemas.microsoft.com/office/word/2010/wordml" wp14:textId="77777777">
-      <w:pPr>
-        <w:spacing w:line="360" w:lineRule="auto"/>
-        <w:rPr>
-          <w:b/>
-        </w:rPr>
-      </w:pPr>
-      <w:r>
-        <w:rPr>
-          <w:b/>
-        </w:rPr>
-        <w:t>Características:</w:t>
-      </w:r>
-    </w:p>
-    <w:p xmlns:wp14="http://schemas.microsoft.com/office/word/2010/wordml" wp14:textId="77777777">
-      <w:pPr>
-        <w:pStyle w:val="Prrafodelista"/>
-        <w:numPr>
-          <w:ilvl w:val="0"/>
-          <w:numId w:val="3"/>
-        </w:numPr>
-        <w:spacing w:line="360" w:lineRule="auto"/>
-      </w:pPr>
-      <w:r>
-        <w:t>Permite la creación de interfaces de usuario de una forma más intuitiva sin la necesidad de codificar directamente.</w:t>
-      </w:r>
-    </w:p>
-    <w:p xmlns:wp14="http://schemas.microsoft.com/office/word/2010/wordml" wp14:textId="77777777">
-      <w:pPr>
-        <w:pStyle w:val="Prrafodelista"/>
-        <w:numPr>
-          <w:ilvl w:val="0"/>
-          <w:numId w:val="3"/>
-        </w:numPr>
-        <w:spacing w:line="360" w:lineRule="auto"/>
-      </w:pPr>
-      <w:r>
-        <w:t>Al modificar las distintas propiedades d</w:t>
-      </w:r>
-      <w:r>
-        <w:t>e la interfaz Jav</w:t>
-      </w:r>
-      <w:r>
-        <w:t>a</w:t>
-      </w:r>
-      <w:r>
-        <w:t xml:space="preserve"> FX</w:t>
-      </w:r>
-      <w:bookmarkStart w:name="_GoBack" w:id="0"/>
-      <w:bookmarkEnd w:id="0"/>
-      <w:r>
-        <w:t xml:space="preserve"> genera automáticamente el genera automáticamente el código FXML.</w:t>
-      </w:r>
-    </w:p>
-    <w:p xmlns:wp14="http://schemas.microsoft.com/office/word/2010/wordml" wp14:textId="77777777">
-      <w:pPr>
-        <w:pStyle w:val="Prrafodelista"/>
-        <w:numPr>
-          <w:ilvl w:val="0"/>
-          <w:numId w:val="3"/>
-        </w:numPr>
-        <w:spacing w:line="360" w:lineRule="auto"/>
-      </w:pPr>
-      <w:r>
-        <w:t>Permite a los usuarios tener una interfaz de usuario independiente a la lógica de la aplicación.</w:t>
-      </w:r>
-    </w:p>
-    <w:p xmlns:wp14="http://schemas.microsoft.com/office/word/2010/wordml" wp14:textId="77777777">
-      <w:pPr>
-        <w:pStyle w:val="Prrafodelista"/>
-        <w:numPr>
-          <w:ilvl w:val="0"/>
-          <w:numId w:val="3"/>
-        </w:numPr>
-        <w:spacing w:line="360" w:lineRule="auto"/>
-      </w:pPr>
-      <w:r>
-        <w:t>Durante el diseño de la interfaz los usuarios pueden previsualizar como se verá su interfaz cuando esta sea implementada.</w:t>
-      </w:r>
-    </w:p>
-    <w:p xmlns:wp14="http://schemas.microsoft.com/office/word/2010/wordml" wp14:textId="77777777">
-      <w:pPr>
-        <w:spacing w:line="360" w:lineRule="auto"/>
-        <w:rPr>
-          <w:b/>
-        </w:rPr>
-      </w:pPr>
-      <w:r>
-        <w:rPr>
-          <w:b/>
-        </w:rPr>
-        <w:t>Desventajas:</w:t>
-      </w:r>
-    </w:p>
-    <w:p xmlns:wp14="http://schemas.microsoft.com/office/word/2010/wordml" wp14:textId="77777777">
-      <w:pPr>
-        <w:pStyle w:val="Prrafodelista"/>
-        <w:numPr>
-          <w:ilvl w:val="0"/>
-          <w:numId w:val="4"/>
-        </w:numPr>
-        <w:spacing w:line="360" w:lineRule="auto"/>
-      </w:pPr>
-      <w:r>
-        <w:t>Puede ser una herramienta muy difícil de manejar para programadores que no están familiarizados con lenguajes como CSS y FXML.</w:t>
-      </w:r>
-    </w:p>
-    <w:p>
-      <w:pPr>
-        <w:pStyle w:val="Prrafodelista"/>
-        <w:numPr>
-          <w:ilvl w:val="0"/>
-          <w:numId w:val="4"/>
-        </w:numPr>
-        <w:spacing w:line="360" w:lineRule="auto"/>
-        <w:rPr/>
-      </w:pPr>
-      <w:r>
-        <w:rPr/>
-        <w:t xml:space="preserve">Aunque </w:t>
-      </w:r>
-      <w:r>
-        <w:rPr/>
-        <w:t>JavaFx</w:t>
-      </w:r>
-      <w:r>
-        <w:rPr/>
-        <w:t xml:space="preserve"> permite una amplia personalización, esta puede llegar a tener ciertas limitaciones en comparación con otras tecnologías que son más flexibles.</w:t>
-      </w:r>
-    </w:p>
-    <w:p xmlns:wp14="http://schemas.microsoft.com/office/word/2010/wordml" wp14:textId="77777777">
-      <w:pPr>
-        <w:spacing w:line="259" w:lineRule="auto"/>
-      </w:pPr>
-      <w:r>
-        <w:br w:type="page"/>
-      </w:r>
-    </w:p>
-    <w:p xmlns:wp14="http://schemas.microsoft.com/office/word/2010/wordml" wp14:textId="77777777">
-      <w:pPr>
-        <w:pStyle w:val="Ttulo2"/>
-        <w:spacing w:line="360" w:lineRule="auto"/>
-        <w:jc w:val="both"/>
-      </w:pPr>
-      <w:r>
-        <w:t>¿Cómo se aplica con JavaSE?</w:t>
-      </w:r>
-    </w:p>
-    <w:p xmlns:wp14="http://schemas.microsoft.com/office/word/2010/wordml" wp14:textId="77777777">
-      <w:pPr>
-        <w:spacing w:line="360" w:lineRule="auto"/>
-        <w:jc w:val="both"/>
-      </w:pPr>
-      <w:r>
-        <w:t>Mientras que Java FX Scene Builder se encarga de todo lo relacionado con la interfaz gráfica de usuario, por el otro lado JavaSE se encarga de la lógica de la aplicación proporcionando las bibliotecas y herramientas necesarias para la creación de aplicaciones. Al nosotros integrar la interfaz de usuario creada en JavaFX Scene Builder con la lógica de la aplicación de un proyecto de JavaSE obtenemos como resultado una aplicación completa que combina una interfaz profesional y atractiva con una buena funcionalidad. En otras palabras podríamos decir que JavaSE se encarga de los procesos como almacenamiento y consulta de datos, mientras que Java FX se encarga de cosas como diseños de menús, botones etc. Por lo que primero el programador debe desarrollar su interfaz gráfica con las distintas herramientas de JavaFX Scene Builder para luego desarrollar su lógica de la aplicación con JavaSE y finalmente integrar ambas cosas para tener como resultado una aplicación completa.</w:t>
-      </w:r>
-    </w:p>
-    <w:p xmlns:wp14="http://schemas.microsoft.com/office/word/2010/wordml" wp14:textId="77777777">
-      <w:pPr>
-        <w:spacing w:line="360" w:lineRule="auto"/>
-        <w:jc w:val="both"/>
-        <w:rPr>
-          <w:b/>
-        </w:rPr>
-      </w:pPr>
-      <w:r>
-        <w:rPr>
-          <w:b/>
-        </w:rPr>
-        <w:t>Ventaja</w:t>
-      </w:r>
-    </w:p>
-    <w:p xmlns:wp14="http://schemas.microsoft.com/office/word/2010/wordml" wp14:textId="77777777">
-      <w:pPr>
-        <w:pStyle w:val="Prrafodelista"/>
-        <w:numPr>
-          <w:ilvl w:val="0"/>
-          <w:numId w:val="5"/>
-        </w:numPr>
-        <w:spacing w:line="360" w:lineRule="auto"/>
-        <w:jc w:val="both"/>
-      </w:pPr>
-      <w:r>
-        <w:t xml:space="preserve">Las interfaces de Java FX Scene Builder se integran de una manera fluida con los realizados en Java </w:t>
-      </w:r>
-      <w:r>
-        <w:t>SE,</w:t>
-      </w:r>
-      <w:r>
-        <w:t xml:space="preserve"> lo que facilita la implementación y mantenimiento del proyecto.</w:t>
-      </w:r>
-    </w:p>
-    <w:p xmlns:wp14="http://schemas.microsoft.com/office/word/2010/wordml" wp14:textId="77777777">
-      <w:pPr>
-        <w:pStyle w:val="Prrafodelista"/>
-        <w:numPr>
-          <w:ilvl w:val="0"/>
-          <w:numId w:val="5"/>
-        </w:numPr>
-        <w:spacing w:line="360" w:lineRule="auto"/>
-        <w:jc w:val="both"/>
-      </w:pPr>
-      <w:r>
-        <w:t xml:space="preserve">Java SE es un lenguaje multiplataforma, lo que significa que nuestras </w:t>
-      </w:r>
-      <w:r>
-        <w:t>aplicaciones</w:t>
-      </w:r>
-      <w:r>
-        <w:t xml:space="preserve"> podrán funcionar sin problemas en los distintos sistemas operativos del mercado.</w:t>
-      </w:r>
-    </w:p>
-    <w:p xmlns:wp14="http://schemas.microsoft.com/office/word/2010/wordml" wp14:textId="77777777">
-      <w:pPr>
-        <w:pStyle w:val="Prrafodelista"/>
-        <w:numPr>
-          <w:ilvl w:val="0"/>
-          <w:numId w:val="5"/>
-        </w:numPr>
-        <w:spacing w:line="360" w:lineRule="auto"/>
-        <w:jc w:val="both"/>
-      </w:pPr>
-      <w:r>
-        <w:t>Java SE tiene una gran variedad de librerías y herramientas que facilitan la creación de aplicaciones.</w:t>
-      </w:r>
-    </w:p>
-    <w:p xmlns:wp14="http://schemas.microsoft.com/office/word/2010/wordml" wp14:textId="77777777">
-      <w:pPr>
-        <w:pStyle w:val="Prrafodelista"/>
-        <w:numPr>
-          <w:ilvl w:val="0"/>
-          <w:numId w:val="5"/>
-        </w:numPr>
-        <w:spacing w:line="360" w:lineRule="auto"/>
-        <w:jc w:val="both"/>
-      </w:pPr>
-      <w:r>
-        <w:t xml:space="preserve">Java SE cuenta con un sistema de seguridad avanzado que protege a nuestras aplicaciones de amenazar como virus y malware, por lo que no debemos preocuparnos mucho de la seguridad que tienen nuestras </w:t>
-      </w:r>
-      <w:r>
-        <w:t>aplicaciones.</w:t>
-      </w:r>
-    </w:p>
-    <w:p xmlns:wp14="http://schemas.microsoft.com/office/word/2010/wordml" wp14:textId="77777777">
-      <w:pPr>
-        <w:spacing w:line="360" w:lineRule="auto"/>
-      </w:pPr>
-    </w:p>
-    <w:p xmlns:wp14="http://schemas.microsoft.com/office/word/2010/wordml" wp14:textId="77777777">
-      <w:pPr>
-        <w:spacing w:line="259" w:lineRule="auto"/>
-      </w:pPr>
-      <w:r>
-        <w:br w:type="page"/>
-      </w:r>
-    </w:p>
-    <w:p xmlns:wp14="http://schemas.microsoft.com/office/word/2010/wordml" wp14:textId="77777777">
-      <w:pPr>
-        <w:pStyle w:val="Ttulo2"/>
-        <w:spacing w:line="360" w:lineRule="auto"/>
-        <w:jc w:val="both"/>
-      </w:pPr>
-      <w:r>
-        <w:t>¿Qué es Java Swing?</w:t>
-      </w:r>
-    </w:p>
-    <w:p xmlns:wp14="http://schemas.microsoft.com/office/word/2010/wordml" wp14:textId="77777777">
-      <w:pPr>
-        <w:spacing w:line="360" w:lineRule="auto"/>
-        <w:jc w:val="both"/>
-      </w:pPr>
-      <w:r>
-        <w:t>Java Swing es una biblioteca de componentes para las interfaces gráficas de usuario (GUI) para Java. Esta proporciona una serie de herramientas in widgets que nos permiten a los programadores crear interfaces interactivas para aplicaciones de escritorio en java. Swing es una tecnología muy utilizada por los programadores para el desarrollo de aplicaciones Java que requieren de interfaces atractivas e intuitivas.</w:t>
-      </w:r>
-    </w:p>
-    <w:p xmlns:wp14="http://schemas.microsoft.com/office/word/2010/wordml" wp14:textId="77777777">
-      <w:pPr>
-        <w:spacing w:line="360" w:lineRule="auto"/>
-        <w:jc w:val="both"/>
-        <w:rPr>
-          <w:b/>
-        </w:rPr>
-      </w:pPr>
-      <w:r>
-        <w:rPr>
-          <w:b/>
-        </w:rPr>
-        <w:t>Características</w:t>
-      </w:r>
-      <w:r>
-        <w:rPr>
-          <w:b/>
-        </w:rPr>
-        <w:t>:</w:t>
-      </w:r>
-    </w:p>
-    <w:p xmlns:wp14="http://schemas.microsoft.com/office/word/2010/wordml" wp14:textId="77777777">
-      <w:pPr>
-        <w:pStyle w:val="Prrafodelista"/>
-        <w:numPr>
-          <w:ilvl w:val="0"/>
-          <w:numId w:val="1"/>
-        </w:numPr>
-        <w:spacing w:line="360" w:lineRule="auto"/>
-        <w:jc w:val="both"/>
-      </w:pPr>
-      <w:r>
-        <w:t xml:space="preserve">Swing ofrece una amplia cantidad de componentes GUI como menús desplegables, cuadros de texto </w:t>
-      </w:r>
-      <w:r>
-        <w:t>etc.</w:t>
-      </w:r>
-      <w:r>
-        <w:t xml:space="preserve"> que facilitan la creación de interfaces complejas.</w:t>
-      </w:r>
-    </w:p>
-    <w:p xmlns:wp14="http://schemas.microsoft.com/office/word/2010/wordml" wp14:textId="77777777">
-      <w:pPr>
-        <w:pStyle w:val="Prrafodelista"/>
-        <w:numPr>
-          <w:ilvl w:val="0"/>
-          <w:numId w:val="1"/>
-        </w:numPr>
-        <w:spacing w:line="360" w:lineRule="auto"/>
-        <w:jc w:val="both"/>
-      </w:pPr>
-      <w:r>
-        <w:t>Brinda mayor flexibilidad al momento de personalizar la apariencia de los componentes de la interfaz dejando intacto su código subyacente, lo que nos brinda una mejor comodidad como usuarios.</w:t>
-      </w:r>
-    </w:p>
-    <w:p xmlns:wp14="http://schemas.microsoft.com/office/word/2010/wordml" wp14:textId="77777777">
-      <w:pPr>
-        <w:pStyle w:val="Prrafodelista"/>
-        <w:numPr>
-          <w:ilvl w:val="0"/>
-          <w:numId w:val="1"/>
-        </w:numPr>
-        <w:spacing w:line="360" w:lineRule="auto"/>
-        <w:jc w:val="both"/>
-      </w:pPr>
-      <w:r>
-        <w:t xml:space="preserve">Los componentes de Swing están escritos en Java puro por lo que las aplicaciones </w:t>
-      </w:r>
-      <w:r>
-        <w:t>serán más portables y funcionaran correctamente sin importar el sistema operativo por lo que no necesitaremos de ajustes adicionales.</w:t>
-      </w:r>
-    </w:p>
-    <w:p xmlns:wp14="http://schemas.microsoft.com/office/word/2010/wordml" wp14:textId="77777777">
-      <w:pPr>
-        <w:pStyle w:val="Prrafodelista"/>
-        <w:numPr>
-          <w:ilvl w:val="0"/>
-          <w:numId w:val="1"/>
-        </w:numPr>
-        <w:spacing w:line="360" w:lineRule="auto"/>
-        <w:jc w:val="both"/>
-      </w:pPr>
-      <w:r>
-        <w:t>Ofrece una gran cantidad de widgets y herramientas para la creación de interfaces más llamativas y funcionales que nos permite mejorar la experiencia de los usuarios que utilicen nuestras aplicaciones.</w:t>
-      </w:r>
-    </w:p>
-    <w:p xmlns:wp14="http://schemas.microsoft.com/office/word/2010/wordml" wp14:textId="77777777">
-      <w:pPr>
-        <w:spacing w:line="360" w:lineRule="auto"/>
-        <w:jc w:val="both"/>
-        <w:rPr>
-          <w:b/>
-        </w:rPr>
-      </w:pPr>
-      <w:r>
-        <w:rPr>
-          <w:b/>
-        </w:rPr>
-        <w:t>Ventajas:</w:t>
-      </w:r>
-    </w:p>
-    <w:p xmlns:wp14="http://schemas.microsoft.com/office/word/2010/wordml" wp14:textId="77777777">
-      <w:pPr>
-        <w:pStyle w:val="Prrafodelista"/>
-        <w:numPr>
-          <w:ilvl w:val="0"/>
-          <w:numId w:val="2"/>
-        </w:numPr>
-        <w:spacing w:line="360" w:lineRule="auto"/>
-        <w:jc w:val="both"/>
-      </w:pPr>
-      <w:r>
-        <w:t>Debido a que Java Swing sigue siendo una tecnología sólida y ampliamente utilizada para el desarrollo de aplicaciones esta cuenta con un amplio soporte.</w:t>
-      </w:r>
-    </w:p>
-    <w:p xmlns:wp14="http://schemas.microsoft.com/office/word/2010/wordml" wp14:textId="77777777">
-      <w:pPr>
-        <w:pStyle w:val="Prrafodelista"/>
-        <w:numPr>
-          <w:ilvl w:val="0"/>
-          <w:numId w:val="2"/>
-        </w:numPr>
-        <w:spacing w:line="360" w:lineRule="auto"/>
-        <w:jc w:val="both"/>
-      </w:pPr>
-      <w:r>
-        <w:t>Debido a su alta flexibilidad al momento de personalizar la apariencia y comportamiento de los distintos elementos de nuestras interfaces, se nos facilita más cubrir las necesidades específicas de cada aplicación.</w:t>
-      </w:r>
-    </w:p>
-    <w:p xmlns:wp14="http://schemas.microsoft.com/office/word/2010/wordml" wp14:textId="77777777">
-      <w:pPr>
-        <w:pStyle w:val="Prrafodelista"/>
-        <w:numPr>
-          <w:ilvl w:val="0"/>
-          <w:numId w:val="2"/>
-        </w:numPr>
-        <w:spacing w:line="360" w:lineRule="auto"/>
-        <w:jc w:val="both"/>
-      </w:pPr>
-      <w:r>
-        <w:t>Java Swing es independiente por lo que las aplicaciones Swing podrán ejecutarse sin problemas en los distintos sistemas operativos.</w:t>
-      </w:r>
-    </w:p>
-    <w:p xmlns:wp14="http://schemas.microsoft.com/office/word/2010/wordml" wp14:textId="77777777">
-      <w:pPr>
-        <w:spacing w:line="360" w:lineRule="auto"/>
-        <w:jc w:val="both"/>
-      </w:pPr>
-      <w:r>
-        <w:br w:type="page"/>
+        <w:lastRenderedPageBreak/>
+        <w:t>Hoja de Datos</w:t>
       </w:r>
     </w:p>
     <w:tbl>
@@ -987,18 +516,14 @@
         <w:gridCol w:w="4414"/>
         <w:gridCol w:w="4414"/>
       </w:tblGrid>
-      <w:tr xmlns:wp14="http://schemas.microsoft.com/office/word/2010/wordml" wp14:textId="77777777">
+      <w:tr>
         <w:tc>
           <w:tcPr>
             <w:tcW w:w="4414" w:type="dxa"/>
           </w:tcPr>
-          <w:p wp14:textId="77777777">
-            <w:pPr>
-              <w:spacing w:line="360" w:lineRule="auto"/>
-              <w:jc w:val="both"/>
-            </w:pPr>
+          <w:p>
             <w:r>
-              <w:t>JavaFX</w:t>
+              <w:t>Nombre</w:t>
             </w:r>
           </w:p>
         </w:tc>
@@ -1006,193 +531,154 @@
           <w:tcPr>
             <w:tcW w:w="4414" w:type="dxa"/>
           </w:tcPr>
-          <w:p wp14:textId="77777777">
-            <w:pPr>
-              <w:spacing w:line="360" w:lineRule="auto"/>
-              <w:jc w:val="both"/>
-              <w:rPr>
-                <w:lang w:val="en-US"/>
-              </w:rPr>
-            </w:pPr>
+          <w:p>
             <w:r>
-              <w:t>Java Swing</w:t>
+              <w:t>Puesto</w:t>
             </w:r>
           </w:p>
         </w:tc>
       </w:tr>
-      <w:tr xmlns:wp14="http://schemas.microsoft.com/office/word/2010/wordml" wp14:textId="77777777">
+      <w:tr>
         <w:tc>
           <w:tcPr>
             <w:tcW w:w="4414" w:type="dxa"/>
           </w:tcPr>
-          <w:p wp14:textId="77777777">
+          <w:p>
             <w:pPr>
-              <w:spacing w:line="360" w:lineRule="auto"/>
-              <w:jc w:val="both"/>
               <w:rPr>
-                <w:lang w:val="es-MX"/>
+                <w:u w:val="single"/>
               </w:rPr>
             </w:pPr>
             <w:r>
-              <w:t xml:space="preserve">Ofrece un con conjunto </w:t>
+              <w:t xml:space="preserve">Denis Alfredo Vela </w:t>
             </w:r>
+            <w:proofErr w:type="spellStart"/>
             <w:r>
-              <w:t>más</w:t>
+              <w:t>Velasquez</w:t>
             </w:r>
-            <w:r>
-              <w:t xml:space="preserve"> extenso y moderno de componentes de interfaz de usuario como  TableView y gr</w:t>
-            </w:r>
-            <w:r>
-              <w:rPr>
-                <w:lang w:val="es-MX"/>
-              </w:rPr>
-              <w:t>áficos 3D.</w:t>
-            </w:r>
+            <w:proofErr w:type="spellEnd"/>
           </w:p>
         </w:tc>
         <w:tc>
           <w:tcPr>
             <w:tcW w:w="4414" w:type="dxa"/>
           </w:tcPr>
-          <w:p wp14:textId="77777777">
-            <w:pPr>
-              <w:spacing w:line="360" w:lineRule="auto"/>
-              <w:jc w:val="both"/>
-            </w:pPr>
+          <w:p>
+            <w:proofErr w:type="spellStart"/>
             <w:r>
-              <w:t>Proporciona un conjunto más básico como botones, listas y tablas, pero carece de componentes más modernos.</w:t>
+              <w:t>Scrum</w:t>
+            </w:r>
+            <w:proofErr w:type="spellEnd"/>
+            <w:r>
+              <w:t xml:space="preserve"> Master</w:t>
             </w:r>
           </w:p>
         </w:tc>
       </w:tr>
-      <w:tr xmlns:wp14="http://schemas.microsoft.com/office/word/2010/wordml" wp14:textId="77777777">
+      <w:tr>
         <w:tc>
           <w:tcPr>
             <w:tcW w:w="4414" w:type="dxa"/>
           </w:tcPr>
-          <w:p wp14:textId="77777777">
-            <w:pPr>
-              <w:spacing w:line="360" w:lineRule="auto"/>
-              <w:jc w:val="both"/>
-            </w:pPr>
-            <w:r>
-              <w:t>Permite una alta personalización de la apariencia de los componentes facilitando la creación de interfaces gráficas.</w:t>
-            </w:r>
-          </w:p>
+          <w:p/>
         </w:tc>
         <w:tc>
           <w:tcPr>
             <w:tcW w:w="4414" w:type="dxa"/>
           </w:tcPr>
-          <w:p wp14:textId="77777777">
-            <w:pPr>
-              <w:spacing w:line="360" w:lineRule="auto"/>
-              <w:jc w:val="both"/>
-            </w:pPr>
-            <w:r>
-              <w:t>Ofrece una personalización más limitada a comparación de Java FX, quedándose atrás cuando hablamos de flexibilidad y facilidad.</w:t>
-            </w:r>
-          </w:p>
+          <w:p/>
         </w:tc>
       </w:tr>
-      <w:tr xmlns:wp14="http://schemas.microsoft.com/office/word/2010/wordml" wp14:textId="77777777">
+      <w:tr>
         <w:tc>
           <w:tcPr>
             <w:tcW w:w="4414" w:type="dxa"/>
           </w:tcPr>
-          <w:p wp14:textId="77777777">
-            <w:pPr>
-              <w:spacing w:line="360" w:lineRule="auto"/>
-              <w:jc w:val="both"/>
-            </w:pPr>
-            <w:r>
-              <w:t>Ofrece un rendimiento excelente, ofreciendo interfaces más fluidas y receptivas.</w:t>
-            </w:r>
-          </w:p>
+          <w:p/>
         </w:tc>
         <w:tc>
           <w:tcPr>
             <w:tcW w:w="4414" w:type="dxa"/>
           </w:tcPr>
-          <w:p wp14:textId="77777777">
-            <w:pPr>
-              <w:spacing w:line="360" w:lineRule="auto"/>
-              <w:jc w:val="both"/>
-            </w:pPr>
-            <w:r>
-              <w:t>Proporciona un buen rendimiento con las aplicaciones, pero no es tan eficiente con gráficos avanzados y animaciones como JavaFX.</w:t>
-            </w:r>
-          </w:p>
+          <w:p/>
         </w:tc>
       </w:tr>
-      <w:tr xmlns:wp14="http://schemas.microsoft.com/office/word/2010/wordml" wp14:textId="77777777">
+      <w:tr>
         <w:tc>
           <w:tcPr>
             <w:tcW w:w="4414" w:type="dxa"/>
           </w:tcPr>
-          <w:p wp14:textId="77777777">
-            <w:pPr>
-              <w:spacing w:line="360" w:lineRule="auto"/>
-              <w:jc w:val="both"/>
-            </w:pPr>
-            <w:r>
-              <w:t>Cuenta con componentes más modernos, completos y avanzados como animaciones, efectos visuales.</w:t>
-            </w:r>
-          </w:p>
+          <w:p/>
         </w:tc>
         <w:tc>
           <w:tcPr>
             <w:tcW w:w="4414" w:type="dxa"/>
           </w:tcPr>
-          <w:p wp14:textId="77777777">
-            <w:pPr>
-              <w:spacing w:line="360" w:lineRule="auto"/>
-              <w:jc w:val="both"/>
-            </w:pPr>
-            <w:r>
-              <w:t>Aunque ofrece un buen conjunto de componentes carece de la variedad y sofisticación que ofrece JavaFX.</w:t>
-            </w:r>
-          </w:p>
+          <w:p/>
         </w:tc>
       </w:tr>
-      <w:tr xmlns:wp14="http://schemas.microsoft.com/office/word/2010/wordml" wp14:textId="77777777">
+      <w:tr>
         <w:tc>
           <w:tcPr>
             <w:tcW w:w="4414" w:type="dxa"/>
           </w:tcPr>
-          <w:p wp14:textId="77777777">
-            <w:pPr>
-              <w:spacing w:line="360" w:lineRule="auto"/>
-              <w:jc w:val="both"/>
-            </w:pPr>
-            <w:r>
-              <w:t>Es más complejo para principiantes debido a su enfoque en tecnologías más modernas, por lo que puede ser más difícil familiarizarse son las herramientas.</w:t>
-            </w:r>
-          </w:p>
+          <w:p/>
         </w:tc>
         <w:tc>
           <w:tcPr>
             <w:tcW w:w="4414" w:type="dxa"/>
           </w:tcPr>
-          <w:p wp14:textId="77777777">
-            <w:pPr>
-              <w:spacing w:line="360" w:lineRule="auto"/>
-              <w:jc w:val="both"/>
-            </w:pPr>
-            <w:r>
-              <w:t>Tiende a ser más simple y directo para principiantes, basándose en conceptos tradicionales de la programación, haciendo más fácil familiarizase con sus herramientas</w:t>
-            </w:r>
-          </w:p>
+          <w:p/>
+        </w:tc>
+        <w:bookmarkStart w:id="0" w:name="_GoBack"/>
+        <w:bookmarkEnd w:id="0"/>
+      </w:tr>
+      <w:tr>
+        <w:tc>
+          <w:tcPr>
+            <w:tcW w:w="4414" w:type="dxa"/>
+          </w:tcPr>
+          <w:p/>
+        </w:tc>
+        <w:tc>
+          <w:tcPr>
+            <w:tcW w:w="4414" w:type="dxa"/>
+          </w:tcPr>
+          <w:p/>
+        </w:tc>
+      </w:tr>
+      <w:tr>
+        <w:tc>
+          <w:tcPr>
+            <w:tcW w:w="4414" w:type="dxa"/>
+          </w:tcPr>
+          <w:p/>
+        </w:tc>
+        <w:tc>
+          <w:tcPr>
+            <w:tcW w:w="4414" w:type="dxa"/>
+          </w:tcPr>
+          <w:p/>
+        </w:tc>
+      </w:tr>
+      <w:tr>
+        <w:tc>
+          <w:tcPr>
+            <w:tcW w:w="4414" w:type="dxa"/>
+          </w:tcPr>
+          <w:p/>
+        </w:tc>
+        <w:tc>
+          <w:tcPr>
+            <w:tcW w:w="4414" w:type="dxa"/>
+          </w:tcPr>
+          <w:p/>
         </w:tc>
       </w:tr>
     </w:tbl>
-    <w:p xmlns:wp14="http://schemas.microsoft.com/office/word/2010/wordml" wp14:textId="77777777">
-      <w:pPr>
-        <w:spacing w:line="259" w:lineRule="auto"/>
-      </w:pPr>
-    </w:p>
+    <w:p/>
     <w:sectPr>
-      <w:pgSz w:w="12240" w:h="15840" w:orient="portrait"/>
+      <w:pgSz w:w="12240" w:h="15840"/>
       <w:pgMar w:top="1417" w:right="1701" w:bottom="1417" w:left="1701" w:header="708" w:footer="708" w:gutter="0"/>
       <w:cols w:space="708"/>
       <w:docGrid w:linePitch="360"/>
@@ -1203,7 +689,7 @@
 
 <file path=word/numbering.xml><?xml version="1.0" encoding="utf-8"?>
 <w:numbering xmlns:wpc="http://schemas.microsoft.com/office/word/2010/wordprocessingCanvas" xmlns:mc="http://schemas.openxmlformats.org/markup-compatibility/2006" xmlns:o="urn:schemas-microsoft-com:office:office" xmlns:r="http://schemas.openxmlformats.org/officeDocument/2006/relationships" xmlns:m="http://schemas.openxmlformats.org/officeDocument/2006/math" xmlns:v="urn:schemas-microsoft-com:vml" xmlns:wp14="http://schemas.microsoft.com/office/word/2010/wordprocessingDrawing" xmlns:wp="http://schemas.openxmlformats.org/drawingml/2006/wordprocessingDrawing" xmlns:w10="urn:schemas-microsoft-com:office:word" xmlns:w="http://schemas.openxmlformats.org/wordprocessingml/2006/main" xmlns:w14="http://schemas.microsoft.com/office/word/2010/wordml" xmlns:w15="http://schemas.microsoft.com/office/word/2012/wordml" xmlns:wpg="http://schemas.microsoft.com/office/word/2010/wordprocessingGroup" xmlns:wpi="http://schemas.microsoft.com/office/word/2010/wordprocessingInk" xmlns:wne="http://schemas.microsoft.com/office/word/2006/wordml" xmlns:wps="http://schemas.microsoft.com/office/word/2010/wordprocessingShape" mc:Ignorable="w14 w15 wp14">
-  <w:abstractNum w:abstractNumId="0">
+  <w:abstractNum w:abstractNumId="0" w15:restartNumberingAfterBreak="0">
     <w:nsid w:val="0C223409"/>
     <w:multiLevelType w:val="hybridMultilevel"/>
     <w:tmpl w:val="1C44AA68"/>
@@ -1289,7 +775,7 @@
       </w:pPr>
     </w:lvl>
   </w:abstractNum>
-  <w:abstractNum w:abstractNumId="1">
+  <w:abstractNum w:abstractNumId="1" w15:restartNumberingAfterBreak="0">
     <w:nsid w:val="4A113B43"/>
     <w:multiLevelType w:val="hybridMultilevel"/>
     <w:tmpl w:val="7936881A"/>
@@ -1375,7 +861,7 @@
       </w:pPr>
     </w:lvl>
   </w:abstractNum>
-  <w:abstractNum w:abstractNumId="2">
+  <w:abstractNum w:abstractNumId="2" w15:restartNumberingAfterBreak="0">
     <w:nsid w:val="4FFE1086"/>
     <w:multiLevelType w:val="hybridMultilevel"/>
     <w:tmpl w:val="263A098E"/>
@@ -1461,7 +947,7 @@
       </w:pPr>
     </w:lvl>
   </w:abstractNum>
-  <w:abstractNum w:abstractNumId="3">
+  <w:abstractNum w:abstractNumId="3" w15:restartNumberingAfterBreak="0">
     <w:nsid w:val="5ACD45D4"/>
     <w:multiLevelType w:val="hybridMultilevel"/>
     <w:tmpl w:val="2190FF1C"/>
@@ -1547,7 +1033,7 @@
       </w:pPr>
     </w:lvl>
   </w:abstractNum>
-  <w:abstractNum w:abstractNumId="4">
+  <w:abstractNum w:abstractNumId="4" w15:restartNumberingAfterBreak="0">
     <w:nsid w:val="69E25F3F"/>
     <w:multiLevelType w:val="hybridMultilevel"/>
     <w:tmpl w:val="711A88CC"/>
@@ -1652,11 +1138,11 @@
 </file>
 
 <file path=word/styles.xml><?xml version="1.0" encoding="utf-8"?>
-<w:styles xmlns:wp14="http://schemas.microsoft.com/office/word/2010/wordprocessingDrawing" xmlns:mc="http://schemas.openxmlformats.org/markup-compatibility/2006" xmlns:r="http://schemas.openxmlformats.org/officeDocument/2006/relationships" xmlns:w="http://schemas.openxmlformats.org/wordprocessingml/2006/main" xmlns:w14="http://schemas.microsoft.com/office/word/2010/wordml" xmlns:w15="http://schemas.microsoft.com/office/word/2012/wordml" mc:Ignorable="w14 w15 wp14">
+<w:styles xmlns:mc="http://schemas.openxmlformats.org/markup-compatibility/2006" xmlns:r="http://schemas.openxmlformats.org/officeDocument/2006/relationships" xmlns:w="http://schemas.openxmlformats.org/wordprocessingml/2006/main" xmlns:w14="http://schemas.microsoft.com/office/word/2010/wordml" xmlns:w15="http://schemas.microsoft.com/office/word/2012/wordml" mc:Ignorable="w14 w15">
   <w:docDefaults>
     <w:rPrDefault>
       <w:rPr>
-        <w:rFonts w:asciiTheme="minorHAnsi" w:hAnsiTheme="minorHAnsi" w:eastAsiaTheme="minorHAnsi" w:cstheme="minorBidi"/>
+        <w:rFonts w:asciiTheme="minorHAnsi" w:eastAsiaTheme="minorHAnsi" w:hAnsiTheme="minorHAnsi" w:cstheme="minorBidi"/>
         <w:sz w:val="22"/>
         <w:szCs w:val="22"/>
         <w:lang w:val="es-MX" w:eastAsia="en-US" w:bidi="ar-SA"/>
@@ -1671,14 +1157,14 @@
   <w:latentStyles w:defLockedState="0" w:defUIPriority="99" w:defSemiHidden="0" w:defUnhideWhenUsed="0" w:defQFormat="0" w:count="371">
     <w:lsdException w:name="Normal" w:uiPriority="0" w:qFormat="1"/>
     <w:lsdException w:name="heading 1" w:uiPriority="9" w:qFormat="1"/>
-    <w:lsdException w:name="heading 2" w:uiPriority="9" w:semiHidden="1" w:unhideWhenUsed="1" w:qFormat="1"/>
-    <w:lsdException w:name="heading 3" w:uiPriority="9" w:semiHidden="1" w:unhideWhenUsed="1" w:qFormat="1"/>
-    <w:lsdException w:name="heading 4" w:uiPriority="9" w:semiHidden="1" w:unhideWhenUsed="1" w:qFormat="1"/>
-    <w:lsdException w:name="heading 5" w:uiPriority="9" w:semiHidden="1" w:unhideWhenUsed="1" w:qFormat="1"/>
-    <w:lsdException w:name="heading 6" w:uiPriority="9" w:semiHidden="1" w:unhideWhenUsed="1" w:qFormat="1"/>
-    <w:lsdException w:name="heading 7" w:uiPriority="9" w:semiHidden="1" w:unhideWhenUsed="1" w:qFormat="1"/>
-    <w:lsdException w:name="heading 8" w:uiPriority="9" w:semiHidden="1" w:unhideWhenUsed="1" w:qFormat="1"/>
-    <w:lsdException w:name="heading 9" w:uiPriority="9" w:semiHidden="1" w:unhideWhenUsed="1" w:qFormat="1"/>
+    <w:lsdException w:name="heading 2" w:semiHidden="1" w:uiPriority="9" w:unhideWhenUsed="1" w:qFormat="1"/>
+    <w:lsdException w:name="heading 3" w:semiHidden="1" w:uiPriority="9" w:unhideWhenUsed="1" w:qFormat="1"/>
+    <w:lsdException w:name="heading 4" w:semiHidden="1" w:uiPriority="9" w:unhideWhenUsed="1" w:qFormat="1"/>
+    <w:lsdException w:name="heading 5" w:semiHidden="1" w:uiPriority="9" w:unhideWhenUsed="1" w:qFormat="1"/>
+    <w:lsdException w:name="heading 6" w:semiHidden="1" w:uiPriority="9" w:unhideWhenUsed="1" w:qFormat="1"/>
+    <w:lsdException w:name="heading 7" w:semiHidden="1" w:uiPriority="9" w:unhideWhenUsed="1" w:qFormat="1"/>
+    <w:lsdException w:name="heading 8" w:semiHidden="1" w:uiPriority="9" w:unhideWhenUsed="1" w:qFormat="1"/>
+    <w:lsdException w:name="heading 9" w:semiHidden="1" w:uiPriority="9" w:unhideWhenUsed="1" w:qFormat="1"/>
     <w:lsdException w:name="index 1" w:semiHidden="1" w:unhideWhenUsed="1"/>
     <w:lsdException w:name="index 2" w:semiHidden="1" w:unhideWhenUsed="1"/>
     <w:lsdException w:name="index 3" w:semiHidden="1" w:unhideWhenUsed="1"/>
@@ -1688,22 +1174,22 @@
     <w:lsdException w:name="index 7" w:semiHidden="1" w:unhideWhenUsed="1"/>
     <w:lsdException w:name="index 8" w:semiHidden="1" w:unhideWhenUsed="1"/>
     <w:lsdException w:name="index 9" w:semiHidden="1" w:unhideWhenUsed="1"/>
-    <w:lsdException w:name="toc 1" w:uiPriority="39" w:semiHidden="1" w:unhideWhenUsed="1"/>
-    <w:lsdException w:name="toc 2" w:uiPriority="39" w:semiHidden="1" w:unhideWhenUsed="1"/>
-    <w:lsdException w:name="toc 3" w:uiPriority="39" w:semiHidden="1" w:unhideWhenUsed="1"/>
-    <w:lsdException w:name="toc 4" w:uiPriority="39" w:semiHidden="1" w:unhideWhenUsed="1"/>
-    <w:lsdException w:name="toc 5" w:uiPriority="39" w:semiHidden="1" w:unhideWhenUsed="1"/>
-    <w:lsdException w:name="toc 6" w:uiPriority="39" w:semiHidden="1" w:unhideWhenUsed="1"/>
-    <w:lsdException w:name="toc 7" w:uiPriority="39" w:semiHidden="1" w:unhideWhenUsed="1"/>
-    <w:lsdException w:name="toc 8" w:uiPriority="39" w:semiHidden="1" w:unhideWhenUsed="1"/>
-    <w:lsdException w:name="toc 9" w:uiPriority="39" w:semiHidden="1" w:unhideWhenUsed="1"/>
+    <w:lsdException w:name="toc 1" w:semiHidden="1" w:uiPriority="39" w:unhideWhenUsed="1"/>
+    <w:lsdException w:name="toc 2" w:semiHidden="1" w:uiPriority="39" w:unhideWhenUsed="1"/>
+    <w:lsdException w:name="toc 3" w:semiHidden="1" w:uiPriority="39" w:unhideWhenUsed="1"/>
+    <w:lsdException w:name="toc 4" w:semiHidden="1" w:uiPriority="39" w:unhideWhenUsed="1"/>
+    <w:lsdException w:name="toc 5" w:semiHidden="1" w:uiPriority="39" w:unhideWhenUsed="1"/>
+    <w:lsdException w:name="toc 6" w:semiHidden="1" w:uiPriority="39" w:unhideWhenUsed="1"/>
+    <w:lsdException w:name="toc 7" w:semiHidden="1" w:uiPriority="39" w:unhideWhenUsed="1"/>
+    <w:lsdException w:name="toc 8" w:semiHidden="1" w:uiPriority="39" w:unhideWhenUsed="1"/>
+    <w:lsdException w:name="toc 9" w:semiHidden="1" w:uiPriority="39" w:unhideWhenUsed="1"/>
     <w:lsdException w:name="Normal Indent" w:semiHidden="1" w:unhideWhenUsed="1"/>
     <w:lsdException w:name="footnote text" w:semiHidden="1" w:unhideWhenUsed="1"/>
     <w:lsdException w:name="annotation text" w:semiHidden="1" w:unhideWhenUsed="1"/>
     <w:lsdException w:name="header" w:semiHidden="1" w:unhideWhenUsed="1"/>
     <w:lsdException w:name="footer" w:semiHidden="1" w:unhideWhenUsed="1"/>
     <w:lsdException w:name="index heading" w:semiHidden="1" w:unhideWhenUsed="1"/>
-    <w:lsdException w:name="caption" w:uiPriority="35" w:semiHidden="1" w:unhideWhenUsed="1" w:qFormat="1"/>
+    <w:lsdException w:name="caption" w:semiHidden="1" w:uiPriority="35" w:unhideWhenUsed="1" w:qFormat="1"/>
     <w:lsdException w:name="table of figures" w:semiHidden="1" w:unhideWhenUsed="1"/>
     <w:lsdException w:name="envelope address" w:semiHidden="1" w:unhideWhenUsed="1"/>
     <w:lsdException w:name="envelope return" w:semiHidden="1" w:unhideWhenUsed="1"/>
@@ -1734,7 +1220,7 @@
     <w:lsdException w:name="Title" w:uiPriority="10" w:qFormat="1"/>
     <w:lsdException w:name="Closing" w:semiHidden="1" w:unhideWhenUsed="1"/>
     <w:lsdException w:name="Signature" w:semiHidden="1" w:unhideWhenUsed="1"/>
-    <w:lsdException w:name="Default Paragraph Font" w:uiPriority="1" w:semiHidden="1" w:unhideWhenUsed="1"/>
+    <w:lsdException w:name="Default Paragraph Font" w:semiHidden="1" w:uiPriority="1" w:unhideWhenUsed="1"/>
     <w:lsdException w:name="Body Text" w:semiHidden="1" w:unhideWhenUsed="1"/>
     <w:lsdException w:name="Body Text Indent" w:semiHidden="1" w:unhideWhenUsed="1"/>
     <w:lsdException w:name="List Continue" w:semiHidden="1" w:unhideWhenUsed="1"/>
@@ -1934,8 +1420,8 @@
     <w:lsdException w:name="Subtle Reference" w:uiPriority="31" w:qFormat="1"/>
     <w:lsdException w:name="Intense Reference" w:uiPriority="32" w:qFormat="1"/>
     <w:lsdException w:name="Book Title" w:uiPriority="33" w:qFormat="1"/>
-    <w:lsdException w:name="Bibliography" w:uiPriority="37" w:semiHidden="1" w:unhideWhenUsed="1"/>
-    <w:lsdException w:name="TOC Heading" w:uiPriority="39" w:semiHidden="1" w:unhideWhenUsed="1" w:qFormat="1"/>
+    <w:lsdException w:name="Bibliography" w:semiHidden="1" w:uiPriority="37" w:unhideWhenUsed="1"/>
+    <w:lsdException w:name="TOC Heading" w:semiHidden="1" w:uiPriority="39" w:unhideWhenUsed="1" w:qFormat="1"/>
     <w:lsdException w:name="Plain Table 1" w:uiPriority="41"/>
     <w:lsdException w:name="Plain Table 2" w:uiPriority="42"/>
     <w:lsdException w:name="Plain Table 3" w:uiPriority="43"/>
@@ -2041,7 +1527,7 @@
     <w:lsdException w:name="List Table 6 Colorful Accent 6" w:uiPriority="51"/>
     <w:lsdException w:name="List Table 7 Colorful Accent 6" w:uiPriority="52"/>
   </w:latentStyles>
-  <w:style w:type="paragraph" w:styleId="Normal" w:default="1">
+  <w:style w:type="paragraph" w:default="1" w:styleId="Normal">
     <w:name w:val="Normal"/>
     <w:qFormat/>
     <w:rsid w:val="00F87CD5"/>
@@ -2069,19 +1555,19 @@
       <w:outlineLvl w:val="1"/>
     </w:pPr>
     <w:rPr>
-      <w:rFonts w:asciiTheme="majorHAnsi" w:hAnsiTheme="majorHAnsi" w:eastAsiaTheme="majorEastAsia" w:cstheme="majorBidi"/>
+      <w:rFonts w:asciiTheme="majorHAnsi" w:eastAsiaTheme="majorEastAsia" w:hAnsiTheme="majorHAnsi" w:cstheme="majorBidi"/>
       <w:color w:val="2E74B5" w:themeColor="accent1" w:themeShade="BF"/>
       <w:sz w:val="26"/>
       <w:szCs w:val="26"/>
     </w:rPr>
   </w:style>
-  <w:style w:type="character" w:styleId="Fuentedeprrafopredeter" w:default="1">
+  <w:style w:type="character" w:default="1" w:styleId="Fuentedeprrafopredeter">
     <w:name w:val="Default Paragraph Font"/>
     <w:uiPriority w:val="1"/>
     <w:semiHidden/>
     <w:unhideWhenUsed/>
   </w:style>
-  <w:style w:type="table" w:styleId="Tablanormal" w:default="1">
+  <w:style w:type="table" w:default="1" w:styleId="Tablanormal">
     <w:name w:val="Normal Table"/>
     <w:uiPriority w:val="99"/>
     <w:semiHidden/>
@@ -2096,7 +1582,7 @@
       </w:tblCellMar>
     </w:tblPr>
   </w:style>
-  <w:style w:type="numbering" w:styleId="Sinlista" w:default="1">
+  <w:style w:type="numbering" w:default="1" w:styleId="Sinlista">
     <w:name w:val="No List"/>
     <w:uiPriority w:val="99"/>
     <w:semiHidden/>
@@ -2114,14 +1600,14 @@
       <w:lang w:val="es-GT"/>
     </w:rPr>
   </w:style>
-  <w:style w:type="character" w:styleId="Ttulo2Car" w:customStyle="1">
+  <w:style w:type="character" w:customStyle="1" w:styleId="Ttulo2Car">
     <w:name w:val="Título 2 Car"/>
     <w:basedOn w:val="Fuentedeprrafopredeter"/>
     <w:link w:val="Ttulo2"/>
     <w:uiPriority w:val="9"/>
     <w:rsid w:val="00F87CD5"/>
     <w:rPr>
-      <w:rFonts w:asciiTheme="majorHAnsi" w:hAnsiTheme="majorHAnsi" w:eastAsiaTheme="majorEastAsia" w:cstheme="majorBidi"/>
+      <w:rFonts w:asciiTheme="majorHAnsi" w:eastAsiaTheme="majorEastAsia" w:hAnsiTheme="majorHAnsi" w:cstheme="majorBidi"/>
       <w:color w:val="2E74B5" w:themeColor="accent1" w:themeShade="BF"/>
       <w:sz w:val="26"/>
       <w:szCs w:val="26"/>
@@ -2148,21 +1634,14 @@
       <w:spacing w:after="0" w:line="240" w:lineRule="auto"/>
     </w:pPr>
     <w:tblPr>
-      <w:tblInd w:w="0" w:type="dxa"/>
       <w:tblBorders>
-        <w:top w:val="single" w:color="auto" w:sz="4" w:space="0"/>
-        <w:left w:val="single" w:color="auto" w:sz="4" w:space="0"/>
-        <w:bottom w:val="single" w:color="auto" w:sz="4" w:space="0"/>
-        <w:right w:val="single" w:color="auto" w:sz="4" w:space="0"/>
-        <w:insideH w:val="single" w:color="auto" w:sz="4" w:space="0"/>
-        <w:insideV w:val="single" w:color="auto" w:sz="4" w:space="0"/>
+        <w:top w:val="single" w:sz="4" w:space="0" w:color="auto"/>
+        <w:left w:val="single" w:sz="4" w:space="0" w:color="auto"/>
+        <w:bottom w:val="single" w:sz="4" w:space="0" w:color="auto"/>
+        <w:right w:val="single" w:sz="4" w:space="0" w:color="auto"/>
+        <w:insideH w:val="single" w:sz="4" w:space="0" w:color="auto"/>
+        <w:insideV w:val="single" w:sz="4" w:space="0" w:color="auto"/>
       </w:tblBorders>
-      <w:tblCellMar>
-        <w:top w:w="0" w:type="dxa"/>
-        <w:left w:w="108" w:type="dxa"/>
-        <w:bottom w:w="0" w:type="dxa"/>
-        <w:right w:w="108" w:type="dxa"/>
-      </w:tblCellMar>
     </w:tblPr>
   </w:style>
 </w:styles>

</xml_diff>

<commit_message>
Se agrega Jose Retana a Hoja de Datos
</commit_message>
<xml_diff>
--- a/Hoja de Datos.docx
+++ b/Hoja de Datos.docx
@@ -580,13 +580,33 @@
           <w:tcPr>
             <w:tcW w:w="4414" w:type="dxa"/>
           </w:tcPr>
-          <w:p/>
+          <w:p>
+            <w:proofErr w:type="spellStart"/>
+            <w:r>
+              <w:t>Jose</w:t>
+            </w:r>
+            <w:proofErr w:type="spellEnd"/>
+            <w:r>
+              <w:t xml:space="preserve"> David Retana </w:t>
+            </w:r>
+            <w:proofErr w:type="spellStart"/>
+            <w:r>
+              <w:t>Retana</w:t>
+            </w:r>
+            <w:proofErr w:type="spellEnd"/>
+          </w:p>
         </w:tc>
         <w:tc>
           <w:tcPr>
             <w:tcW w:w="4414" w:type="dxa"/>
           </w:tcPr>
-          <w:p/>
+          <w:p>
+            <w:r>
+              <w:t>Desarrollador</w:t>
+            </w:r>
+            <w:bookmarkStart w:id="0" w:name="_GoBack"/>
+            <w:bookmarkEnd w:id="0"/>
+          </w:p>
         </w:tc>
       </w:tr>
       <w:tr>
@@ -630,8 +650,6 @@
           </w:tcPr>
           <w:p/>
         </w:tc>
-        <w:bookmarkStart w:id="0" w:name="_GoBack"/>
-        <w:bookmarkEnd w:id="0"/>
       </w:tr>
       <w:tr>
         <w:tc>

</xml_diff>

<commit_message>
se agrega Cesar Colorado a hoja de datos
</commit_message>
<xml_diff>
--- a/Hoja de Datos.docx
+++ b/Hoja de Datos.docx
@@ -1,6 +1,6 @@
 
 <file path=word/document.xml><?xml version="1.0" encoding="utf-8"?>
-<w:document xmlns:wpc="http://schemas.microsoft.com/office/word/2010/wordprocessingCanvas" xmlns:mc="http://schemas.openxmlformats.org/markup-compatibility/2006" xmlns:o="urn:schemas-microsoft-com:office:office" xmlns:r="http://schemas.openxmlformats.org/officeDocument/2006/relationships" xmlns:m="http://schemas.openxmlformats.org/officeDocument/2006/math" xmlns:v="urn:schemas-microsoft-com:vml" xmlns:wp14="http://schemas.microsoft.com/office/word/2010/wordprocessingDrawing" xmlns:wp="http://schemas.openxmlformats.org/drawingml/2006/wordprocessingDrawing" xmlns:w10="urn:schemas-microsoft-com:office:word" xmlns:w="http://schemas.openxmlformats.org/wordprocessingml/2006/main" xmlns:w14="http://schemas.microsoft.com/office/word/2010/wordml" xmlns:w15="http://schemas.microsoft.com/office/word/2012/wordml" xmlns:wpg="http://schemas.microsoft.com/office/word/2010/wordprocessingGroup" xmlns:wpi="http://schemas.microsoft.com/office/word/2010/wordprocessingInk" xmlns:wne="http://schemas.microsoft.com/office/word/2006/wordml" xmlns:wps="http://schemas.microsoft.com/office/word/2010/wordprocessingShape" mc:Ignorable="w14 w15 wp14">
+<w:document xmlns:wpc="http://schemas.microsoft.com/office/word/2010/wordprocessingCanvas" xmlns:cx="http://schemas.microsoft.com/office/drawing/2014/chartex" xmlns:cx1="http://schemas.microsoft.com/office/drawing/2015/9/8/chartex" xmlns:cx2="http://schemas.microsoft.com/office/drawing/2015/10/21/chartex" xmlns:cx3="http://schemas.microsoft.com/office/drawing/2016/5/9/chartex" xmlns:cx4="http://schemas.microsoft.com/office/drawing/2016/5/10/chartex" xmlns:cx5="http://schemas.microsoft.com/office/drawing/2016/5/11/chartex" xmlns:cx6="http://schemas.microsoft.com/office/drawing/2016/5/12/chartex" xmlns:cx7="http://schemas.microsoft.com/office/drawing/2016/5/13/chartex" xmlns:cx8="http://schemas.microsoft.com/office/drawing/2016/5/14/chartex" xmlns:mc="http://schemas.openxmlformats.org/markup-compatibility/2006" xmlns:aink="http://schemas.microsoft.com/office/drawing/2016/ink" xmlns:am3d="http://schemas.microsoft.com/office/drawing/2017/model3d" xmlns:o="urn:schemas-microsoft-com:office:office" xmlns:r="http://schemas.openxmlformats.org/officeDocument/2006/relationships" xmlns:m="http://schemas.openxmlformats.org/officeDocument/2006/math" xmlns:v="urn:schemas-microsoft-com:vml" xmlns:wp14="http://schemas.microsoft.com/office/word/2010/wordprocessingDrawing" xmlns:wp="http://schemas.openxmlformats.org/drawingml/2006/wordprocessingDrawing" xmlns:w10="urn:schemas-microsoft-com:office:word" xmlns:w="http://schemas.openxmlformats.org/wordprocessingml/2006/main" xmlns:w14="http://schemas.microsoft.com/office/word/2010/wordml" xmlns:w15="http://schemas.microsoft.com/office/word/2012/wordml" xmlns:w16cid="http://schemas.microsoft.com/office/word/2016/wordml/cid" xmlns:w16se="http://schemas.microsoft.com/office/word/2015/wordml/symex" xmlns:wpg="http://schemas.microsoft.com/office/word/2010/wordprocessingGroup" xmlns:wpi="http://schemas.microsoft.com/office/word/2010/wordprocessingInk" xmlns:wne="http://schemas.microsoft.com/office/word/2006/wordml" xmlns:wps="http://schemas.microsoft.com/office/word/2010/wordprocessingShape" mc:Ignorable="w14 w15 w16se w16cid wp14">
   <w:body>
     <w:p>
       <w:pPr>
@@ -564,13 +564,8 @@
             <w:tcW w:w="4414" w:type="dxa"/>
           </w:tcPr>
           <w:p>
-            <w:proofErr w:type="spellStart"/>
             <w:r>
-              <w:t>Scrum</w:t>
-            </w:r>
-            <w:proofErr w:type="spellEnd"/>
-            <w:r>
-              <w:t xml:space="preserve"> Master</w:t>
+              <w:t>Scrum Master</w:t>
             </w:r>
           </w:p>
         </w:tc>
@@ -604,8 +599,28 @@
             <w:r>
               <w:t>Desarrollador</w:t>
             </w:r>
-            <w:bookmarkStart w:id="0" w:name="_GoBack"/>
-            <w:bookmarkEnd w:id="0"/>
+          </w:p>
+        </w:tc>
+      </w:tr>
+      <w:tr>
+        <w:tc>
+          <w:tcPr>
+            <w:tcW w:w="4414" w:type="dxa"/>
+          </w:tcPr>
+          <w:p>
+            <w:r>
+              <w:t>César Alejandro Colorado Jacobo</w:t>
+            </w:r>
+          </w:p>
+        </w:tc>
+        <w:tc>
+          <w:tcPr>
+            <w:tcW w:w="4414" w:type="dxa"/>
+          </w:tcPr>
+          <w:p>
+            <w:r>
+              <w:t>Desarrollador</w:t>
+            </w:r>
           </w:p>
         </w:tc>
       </w:tr>
@@ -679,22 +694,11 @@
           <w:p/>
         </w:tc>
       </w:tr>
-      <w:tr>
-        <w:tc>
-          <w:tcPr>
-            <w:tcW w:w="4414" w:type="dxa"/>
-          </w:tcPr>
-          <w:p/>
-        </w:tc>
-        <w:tc>
-          <w:tcPr>
-            <w:tcW w:w="4414" w:type="dxa"/>
-          </w:tcPr>
-          <w:p/>
-        </w:tc>
-      </w:tr>
     </w:tbl>
-    <w:p/>
+    <w:p>
+      <w:bookmarkStart w:id="0" w:name="_GoBack"/>
+      <w:bookmarkEnd w:id="0"/>
+    </w:p>
     <w:sectPr>
       <w:pgSz w:w="12240" w:h="15840"/>
       <w:pgMar w:top="1417" w:right="1701" w:bottom="1417" w:left="1701" w:header="708" w:footer="708" w:gutter="0"/>
@@ -706,7 +710,7 @@
 </file>
 
 <file path=word/numbering.xml><?xml version="1.0" encoding="utf-8"?>
-<w:numbering xmlns:wpc="http://schemas.microsoft.com/office/word/2010/wordprocessingCanvas" xmlns:mc="http://schemas.openxmlformats.org/markup-compatibility/2006" xmlns:o="urn:schemas-microsoft-com:office:office" xmlns:r="http://schemas.openxmlformats.org/officeDocument/2006/relationships" xmlns:m="http://schemas.openxmlformats.org/officeDocument/2006/math" xmlns:v="urn:schemas-microsoft-com:vml" xmlns:wp14="http://schemas.microsoft.com/office/word/2010/wordprocessingDrawing" xmlns:wp="http://schemas.openxmlformats.org/drawingml/2006/wordprocessingDrawing" xmlns:w10="urn:schemas-microsoft-com:office:word" xmlns:w="http://schemas.openxmlformats.org/wordprocessingml/2006/main" xmlns:w14="http://schemas.microsoft.com/office/word/2010/wordml" xmlns:w15="http://schemas.microsoft.com/office/word/2012/wordml" xmlns:wpg="http://schemas.microsoft.com/office/word/2010/wordprocessingGroup" xmlns:wpi="http://schemas.microsoft.com/office/word/2010/wordprocessingInk" xmlns:wne="http://schemas.microsoft.com/office/word/2006/wordml" xmlns:wps="http://schemas.microsoft.com/office/word/2010/wordprocessingShape" mc:Ignorable="w14 w15 wp14">
+<w:numbering xmlns:wpc="http://schemas.microsoft.com/office/word/2010/wordprocessingCanvas" xmlns:cx="http://schemas.microsoft.com/office/drawing/2014/chartex" xmlns:cx1="http://schemas.microsoft.com/office/drawing/2015/9/8/chartex" xmlns:cx2="http://schemas.microsoft.com/office/drawing/2015/10/21/chartex" xmlns:cx3="http://schemas.microsoft.com/office/drawing/2016/5/9/chartex" xmlns:cx4="http://schemas.microsoft.com/office/drawing/2016/5/10/chartex" xmlns:cx5="http://schemas.microsoft.com/office/drawing/2016/5/11/chartex" xmlns:cx6="http://schemas.microsoft.com/office/drawing/2016/5/12/chartex" xmlns:cx7="http://schemas.microsoft.com/office/drawing/2016/5/13/chartex" xmlns:cx8="http://schemas.microsoft.com/office/drawing/2016/5/14/chartex" xmlns:mc="http://schemas.openxmlformats.org/markup-compatibility/2006" xmlns:aink="http://schemas.microsoft.com/office/drawing/2016/ink" xmlns:am3d="http://schemas.microsoft.com/office/drawing/2017/model3d" xmlns:o="urn:schemas-microsoft-com:office:office" xmlns:r="http://schemas.openxmlformats.org/officeDocument/2006/relationships" xmlns:m="http://schemas.openxmlformats.org/officeDocument/2006/math" xmlns:v="urn:schemas-microsoft-com:vml" xmlns:wp14="http://schemas.microsoft.com/office/word/2010/wordprocessingDrawing" xmlns:wp="http://schemas.openxmlformats.org/drawingml/2006/wordprocessingDrawing" xmlns:w10="urn:schemas-microsoft-com:office:word" xmlns:w="http://schemas.openxmlformats.org/wordprocessingml/2006/main" xmlns:w14="http://schemas.microsoft.com/office/word/2010/wordml" xmlns:w15="http://schemas.microsoft.com/office/word/2012/wordml" xmlns:w16cid="http://schemas.microsoft.com/office/word/2016/wordml/cid" xmlns:w16se="http://schemas.microsoft.com/office/word/2015/wordml/symex" xmlns:wpg="http://schemas.microsoft.com/office/word/2010/wordprocessingGroup" xmlns:wpi="http://schemas.microsoft.com/office/word/2010/wordprocessingInk" xmlns:wne="http://schemas.microsoft.com/office/word/2006/wordml" xmlns:wps="http://schemas.microsoft.com/office/word/2010/wordprocessingShape" mc:Ignorable="w14 w15 w16se w16cid wp14">
   <w:abstractNum w:abstractNumId="0" w15:restartNumberingAfterBreak="0">
     <w:nsid w:val="0C223409"/>
     <w:multiLevelType w:val="hybridMultilevel"/>
@@ -1156,7 +1160,7 @@
 </file>
 
 <file path=word/styles.xml><?xml version="1.0" encoding="utf-8"?>
-<w:styles xmlns:mc="http://schemas.openxmlformats.org/markup-compatibility/2006" xmlns:r="http://schemas.openxmlformats.org/officeDocument/2006/relationships" xmlns:w="http://schemas.openxmlformats.org/wordprocessingml/2006/main" xmlns:w14="http://schemas.microsoft.com/office/word/2010/wordml" xmlns:w15="http://schemas.microsoft.com/office/word/2012/wordml" mc:Ignorable="w14 w15">
+<w:styles xmlns:mc="http://schemas.openxmlformats.org/markup-compatibility/2006" xmlns:r="http://schemas.openxmlformats.org/officeDocument/2006/relationships" xmlns:w="http://schemas.openxmlformats.org/wordprocessingml/2006/main" xmlns:w14="http://schemas.microsoft.com/office/word/2010/wordml" xmlns:w15="http://schemas.microsoft.com/office/word/2012/wordml" xmlns:w16cid="http://schemas.microsoft.com/office/word/2016/wordml/cid" xmlns:w16se="http://schemas.microsoft.com/office/word/2015/wordml/symex" mc:Ignorable="w14 w15 w16se w16cid">
   <w:docDefaults>
     <w:rPrDefault>
       <w:rPr>
@@ -1172,7 +1176,7 @@
       </w:pPr>
     </w:pPrDefault>
   </w:docDefaults>
-  <w:latentStyles w:defLockedState="0" w:defUIPriority="99" w:defSemiHidden="0" w:defUnhideWhenUsed="0" w:defQFormat="0" w:count="371">
+  <w:latentStyles w:defLockedState="0" w:defUIPriority="99" w:defSemiHidden="0" w:defUnhideWhenUsed="0" w:defQFormat="0" w:count="375">
     <w:lsdException w:name="Normal" w:uiPriority="0" w:qFormat="1"/>
     <w:lsdException w:name="heading 1" w:uiPriority="9" w:qFormat="1"/>
     <w:lsdException w:name="heading 2" w:semiHidden="1" w:uiPriority="9" w:unhideWhenUsed="1" w:qFormat="1"/>
@@ -1278,7 +1282,6 @@
     <w:lsdException w:name="HTML Sample" w:semiHidden="1" w:unhideWhenUsed="1"/>
     <w:lsdException w:name="HTML Typewriter" w:semiHidden="1" w:unhideWhenUsed="1"/>
     <w:lsdException w:name="HTML Variable" w:semiHidden="1" w:unhideWhenUsed="1"/>
-    <w:lsdException w:name="Normal Table" w:semiHidden="1" w:unhideWhenUsed="1"/>
     <w:lsdException w:name="annotation subject" w:semiHidden="1" w:unhideWhenUsed="1"/>
     <w:lsdException w:name="No List" w:semiHidden="1" w:unhideWhenUsed="1"/>
     <w:lsdException w:name="Outline List 1" w:semiHidden="1" w:unhideWhenUsed="1"/>
@@ -1322,10 +1325,8 @@
     <w:lsdException w:name="Table Elegant" w:semiHidden="1" w:unhideWhenUsed="1"/>
     <w:lsdException w:name="Table Professional" w:semiHidden="1" w:unhideWhenUsed="1"/>
     <w:lsdException w:name="Table Subtle 1" w:semiHidden="1" w:unhideWhenUsed="1"/>
-    <w:lsdException w:name="Table Subtle 2" w:semiHidden="1" w:unhideWhenUsed="1"/>
     <w:lsdException w:name="Table Web 1" w:semiHidden="1" w:unhideWhenUsed="1"/>
     <w:lsdException w:name="Table Web 2" w:semiHidden="1" w:unhideWhenUsed="1"/>
-    <w:lsdException w:name="Table Web 3" w:semiHidden="1" w:unhideWhenUsed="1"/>
     <w:lsdException w:name="Balloon Text" w:semiHidden="1" w:unhideWhenUsed="1"/>
     <w:lsdException w:name="Table Grid" w:uiPriority="39"/>
     <w:lsdException w:name="Table Theme" w:semiHidden="1" w:unhideWhenUsed="1"/>
@@ -1544,6 +1545,10 @@
     <w:lsdException w:name="List Table 5 Dark Accent 6" w:uiPriority="50"/>
     <w:lsdException w:name="List Table 6 Colorful Accent 6" w:uiPriority="51"/>
     <w:lsdException w:name="List Table 7 Colorful Accent 6" w:uiPriority="52"/>
+    <w:lsdException w:name="Mention" w:semiHidden="1" w:unhideWhenUsed="1"/>
+    <w:lsdException w:name="Smart Hyperlink" w:semiHidden="1" w:unhideWhenUsed="1"/>
+    <w:lsdException w:name="Hashtag" w:semiHidden="1" w:unhideWhenUsed="1"/>
+    <w:lsdException w:name="Unresolved Mention" w:semiHidden="1" w:unhideWhenUsed="1"/>
   </w:latentStyles>
   <w:style w:type="paragraph" w:default="1" w:styleId="Normal">
     <w:name w:val="Normal"/>

</xml_diff>

<commit_message>
se arreglan unos detalles en Hoja de Datos
</commit_message>
<xml_diff>
--- a/Hoja de Datos.docx
+++ b/Hoja de Datos.docx
@@ -1,6 +1,6 @@
 
 <file path=word/document.xml><?xml version="1.0" encoding="utf-8"?>
-<w:document xmlns:wpc="http://schemas.microsoft.com/office/word/2010/wordprocessingCanvas" xmlns:cx="http://schemas.microsoft.com/office/drawing/2014/chartex" xmlns:cx1="http://schemas.microsoft.com/office/drawing/2015/9/8/chartex" xmlns:cx2="http://schemas.microsoft.com/office/drawing/2015/10/21/chartex" xmlns:cx3="http://schemas.microsoft.com/office/drawing/2016/5/9/chartex" xmlns:cx4="http://schemas.microsoft.com/office/drawing/2016/5/10/chartex" xmlns:cx5="http://schemas.microsoft.com/office/drawing/2016/5/11/chartex" xmlns:cx6="http://schemas.microsoft.com/office/drawing/2016/5/12/chartex" xmlns:cx7="http://schemas.microsoft.com/office/drawing/2016/5/13/chartex" xmlns:cx8="http://schemas.microsoft.com/office/drawing/2016/5/14/chartex" xmlns:mc="http://schemas.openxmlformats.org/markup-compatibility/2006" xmlns:aink="http://schemas.microsoft.com/office/drawing/2016/ink" xmlns:am3d="http://schemas.microsoft.com/office/drawing/2017/model3d" xmlns:o="urn:schemas-microsoft-com:office:office" xmlns:oel="http://schemas.microsoft.com/office/2019/extlst" xmlns:r="http://schemas.openxmlformats.org/officeDocument/2006/relationships" xmlns:m="http://schemas.openxmlformats.org/officeDocument/2006/math" xmlns:v="urn:schemas-microsoft-com:vml" xmlns:wp14="http://schemas.microsoft.com/office/word/2010/wordprocessingDrawing" xmlns:wp="http://schemas.openxmlformats.org/drawingml/2006/wordprocessingDrawing" xmlns:w10="urn:schemas-microsoft-com:office:word" xmlns:w="http://schemas.openxmlformats.org/wordprocessingml/2006/main" xmlns:w14="http://schemas.microsoft.com/office/word/2010/wordml" xmlns:w15="http://schemas.microsoft.com/office/word/2012/wordml" xmlns:w16cex="http://schemas.microsoft.com/office/word/2018/wordml/cex" xmlns:w16cid="http://schemas.microsoft.com/office/word/2016/wordml/cid" xmlns:w16="http://schemas.microsoft.com/office/word/2018/wordml" xmlns:w16du="http://schemas.microsoft.com/office/word/2023/wordml/word16du" xmlns:w16sdtdh="http://schemas.microsoft.com/office/word/2020/wordml/sdtdatahash" xmlns:w16se="http://schemas.microsoft.com/office/word/2015/wordml/symex" xmlns:wpg="http://schemas.microsoft.com/office/word/2010/wordprocessingGroup" xmlns:wpi="http://schemas.microsoft.com/office/word/2010/wordprocessingInk" xmlns:wne="http://schemas.microsoft.com/office/word/2006/wordml" xmlns:wps="http://schemas.microsoft.com/office/word/2010/wordprocessingShape" mc:Ignorable="w14 w15 w16se w16cid w16 w16cex w16sdtdh w16du wp14">
+<w:document xmlns:wpc="http://schemas.microsoft.com/office/word/2010/wordprocessingCanvas" xmlns:mc="http://schemas.openxmlformats.org/markup-compatibility/2006" xmlns:o="urn:schemas-microsoft-com:office:office" xmlns:r="http://schemas.openxmlformats.org/officeDocument/2006/relationships" xmlns:m="http://schemas.openxmlformats.org/officeDocument/2006/math" xmlns:v="urn:schemas-microsoft-com:vml" xmlns:wp14="http://schemas.microsoft.com/office/word/2010/wordprocessingDrawing" xmlns:wp="http://schemas.openxmlformats.org/drawingml/2006/wordprocessingDrawing" xmlns:w10="urn:schemas-microsoft-com:office:word" xmlns:w="http://schemas.openxmlformats.org/wordprocessingml/2006/main" xmlns:w14="http://schemas.microsoft.com/office/word/2010/wordml" xmlns:w15="http://schemas.microsoft.com/office/word/2012/wordml" xmlns:wpg="http://schemas.microsoft.com/office/word/2010/wordprocessingGroup" xmlns:wpi="http://schemas.microsoft.com/office/word/2010/wordprocessingInk" xmlns:wne="http://schemas.microsoft.com/office/word/2006/wordml" xmlns:wps="http://schemas.microsoft.com/office/word/2010/wordprocessingShape" mc:Ignorable="w14 w15 wp14">
   <w:body>
     <w:p>
       <w:pPr>
@@ -483,14 +483,25 @@
       <w:pPr>
         <w:pStyle w:val="Ttulo2"/>
         <w:spacing w:line="360" w:lineRule="auto"/>
+        <w:jc w:val="center"/>
+        <w:rPr>
+          <w:sz w:val="30"/>
+          <w:szCs w:val="30"/>
+        </w:rPr>
       </w:pPr>
       <w:r>
         <w:br w:type="page"/>
       </w:r>
       <w:r>
+        <w:rPr>
+          <w:sz w:val="30"/>
+          <w:szCs w:val="30"/>
+        </w:rPr>
         <w:lastRenderedPageBreak/>
         <w:t>Hoja de Datos</w:t>
       </w:r>
+      <w:bookmarkStart w:id="0" w:name="_GoBack"/>
+      <w:bookmarkEnd w:id="0"/>
     </w:p>
     <w:tbl>
       <w:tblPr>
@@ -510,22 +521,48 @@
           <w:p>
             <w:pPr>
               <w:spacing w:after="0"/>
+              <w:jc w:val="center"/>
+              <w:rPr>
+                <w:b/>
+              </w:rPr>
             </w:pPr>
             <w:r>
+              <w:rPr>
+                <w:b/>
+              </w:rPr>
               <w:t>Nombre</w:t>
             </w:r>
-          </w:p>
-        </w:tc>
-        <w:tc>
-          <w:tcPr>
-            <w:tcW w:w="4414" w:type="dxa"/>
-          </w:tcPr>
-          <w:p>
-            <w:pPr>
-              <w:spacing w:after="0"/>
-            </w:pPr>
             <w:r>
+              <w:rPr>
+                <w:b/>
+              </w:rPr>
+              <w:t>:</w:t>
+            </w:r>
+          </w:p>
+        </w:tc>
+        <w:tc>
+          <w:tcPr>
+            <w:tcW w:w="4414" w:type="dxa"/>
+          </w:tcPr>
+          <w:p>
+            <w:pPr>
+              <w:spacing w:after="0"/>
+              <w:jc w:val="center"/>
+              <w:rPr>
+                <w:b/>
+              </w:rPr>
+            </w:pPr>
+            <w:r>
+              <w:rPr>
+                <w:b/>
+              </w:rPr>
               <w:t>Puesto</w:t>
+            </w:r>
+            <w:r>
+              <w:rPr>
+                <w:b/>
+              </w:rPr>
+              <w:t>:</w:t>
             </w:r>
           </w:p>
         </w:tc>
@@ -543,13 +580,8 @@
               </w:rPr>
             </w:pPr>
             <w:r>
-              <w:t xml:space="preserve">Denis Alfredo Vela </w:t>
+              <w:t>Denis Alfredo Vela Velasquez</w:t>
             </w:r>
-            <w:proofErr w:type="spellStart"/>
-            <w:r>
-              <w:t>Velasquez</w:t>
-            </w:r>
-            <w:proofErr w:type="spellEnd"/>
           </w:p>
         </w:tc>
         <w:tc>
@@ -576,13 +608,8 @@
               <w:spacing w:after="0"/>
             </w:pPr>
             <w:r>
-              <w:t xml:space="preserve">Jose David Retana </w:t>
+              <w:t>Andrés Alexander Oliva Solares</w:t>
             </w:r>
-            <w:proofErr w:type="spellStart"/>
-            <w:r>
-              <w:t>Retana</w:t>
-            </w:r>
-            <w:proofErr w:type="spellEnd"/>
           </w:p>
         </w:tc>
         <w:tc>
@@ -607,23 +634,43 @@
           <w:p>
             <w:pPr>
               <w:spacing w:after="0"/>
+            </w:pPr>
+            <w:r>
+              <w:t>Jose David Retana Retana</w:t>
+            </w:r>
+          </w:p>
+        </w:tc>
+        <w:tc>
+          <w:tcPr>
+            <w:tcW w:w="4414" w:type="dxa"/>
+          </w:tcPr>
+          <w:p>
+            <w:pPr>
+              <w:spacing w:after="0"/>
+            </w:pPr>
+            <w:r>
+              <w:t>Desarrollador</w:t>
+            </w:r>
+          </w:p>
+        </w:tc>
+      </w:tr>
+      <w:tr>
+        <w:tc>
+          <w:tcPr>
+            <w:tcW w:w="4414" w:type="dxa"/>
+          </w:tcPr>
+          <w:p>
+            <w:pPr>
+              <w:spacing w:after="0"/>
               <w:rPr>
                 <w:lang w:val="es-ES"/>
               </w:rPr>
             </w:pPr>
-            <w:proofErr w:type="spellStart"/>
             <w:r>
               <w:rPr>
                 <w:lang w:val="es-ES"/>
               </w:rPr>
-              <w:t>Sebastian</w:t>
-            </w:r>
-            <w:proofErr w:type="spellEnd"/>
-            <w:r>
-              <w:rPr>
-                <w:lang w:val="es-ES"/>
-              </w:rPr>
-              <w:t xml:space="preserve"> Eduardo Véliz Pinto</w:t>
+              <w:t>Sebastian Eduardo Véliz Pinto</w:t>
             </w:r>
           </w:p>
         </w:tc>
@@ -753,28 +800,6 @@
           </w:p>
         </w:tc>
       </w:tr>
-      <w:tr>
-        <w:tc>
-          <w:tcPr>
-            <w:tcW w:w="4414" w:type="dxa"/>
-          </w:tcPr>
-          <w:p>
-            <w:pPr>
-              <w:spacing w:after="0"/>
-            </w:pPr>
-          </w:p>
-        </w:tc>
-        <w:tc>
-          <w:tcPr>
-            <w:tcW w:w="4414" w:type="dxa"/>
-          </w:tcPr>
-          <w:p>
-            <w:pPr>
-              <w:spacing w:after="0"/>
-            </w:pPr>
-          </w:p>
-        </w:tc>
-      </w:tr>
     </w:tbl>
     <w:p>
       <w:pPr>
@@ -794,7 +819,7 @@
 </file>
 
 <file path=word/endnotes.xml><?xml version="1.0" encoding="utf-8"?>
-<w:endnotes xmlns:wpc="http://schemas.microsoft.com/office/word/2010/wordprocessingCanvas" xmlns:cx="http://schemas.microsoft.com/office/drawing/2014/chartex" xmlns:cx1="http://schemas.microsoft.com/office/drawing/2015/9/8/chartex" xmlns:cx2="http://schemas.microsoft.com/office/drawing/2015/10/21/chartex" xmlns:cx3="http://schemas.microsoft.com/office/drawing/2016/5/9/chartex" xmlns:cx4="http://schemas.microsoft.com/office/drawing/2016/5/10/chartex" xmlns:cx5="http://schemas.microsoft.com/office/drawing/2016/5/11/chartex" xmlns:cx6="http://schemas.microsoft.com/office/drawing/2016/5/12/chartex" xmlns:cx7="http://schemas.microsoft.com/office/drawing/2016/5/13/chartex" xmlns:cx8="http://schemas.microsoft.com/office/drawing/2016/5/14/chartex" xmlns:mc="http://schemas.openxmlformats.org/markup-compatibility/2006" xmlns:aink="http://schemas.microsoft.com/office/drawing/2016/ink" xmlns:am3d="http://schemas.microsoft.com/office/drawing/2017/model3d" xmlns:o="urn:schemas-microsoft-com:office:office" xmlns:oel="http://schemas.microsoft.com/office/2019/extlst" xmlns:r="http://schemas.openxmlformats.org/officeDocument/2006/relationships" xmlns:m="http://schemas.openxmlformats.org/officeDocument/2006/math" xmlns:v="urn:schemas-microsoft-com:vml" xmlns:wp14="http://schemas.microsoft.com/office/word/2010/wordprocessingDrawing" xmlns:wp="http://schemas.openxmlformats.org/drawingml/2006/wordprocessingDrawing" xmlns:w10="urn:schemas-microsoft-com:office:word" xmlns:w="http://schemas.openxmlformats.org/wordprocessingml/2006/main" xmlns:w14="http://schemas.microsoft.com/office/word/2010/wordml" xmlns:w15="http://schemas.microsoft.com/office/word/2012/wordml" xmlns:w16cex="http://schemas.microsoft.com/office/word/2018/wordml/cex" xmlns:w16cid="http://schemas.microsoft.com/office/word/2016/wordml/cid" xmlns:w16="http://schemas.microsoft.com/office/word/2018/wordml" xmlns:w16du="http://schemas.microsoft.com/office/word/2023/wordml/word16du" xmlns:w16sdtdh="http://schemas.microsoft.com/office/word/2020/wordml/sdtdatahash" xmlns:w16se="http://schemas.microsoft.com/office/word/2015/wordml/symex" xmlns:wpg="http://schemas.microsoft.com/office/word/2010/wordprocessingGroup" xmlns:wpi="http://schemas.microsoft.com/office/word/2010/wordprocessingInk" xmlns:wne="http://schemas.microsoft.com/office/word/2006/wordml" xmlns:wps="http://schemas.microsoft.com/office/word/2010/wordprocessingShape" mc:Ignorable="w14 w15 w16se w16cid w16 w16cex w16sdtdh w16du wp14">
+<w:endnotes xmlns:wpc="http://schemas.microsoft.com/office/word/2010/wordprocessingCanvas" xmlns:mc="http://schemas.openxmlformats.org/markup-compatibility/2006" xmlns:o="urn:schemas-microsoft-com:office:office" xmlns:r="http://schemas.openxmlformats.org/officeDocument/2006/relationships" xmlns:m="http://schemas.openxmlformats.org/officeDocument/2006/math" xmlns:v="urn:schemas-microsoft-com:vml" xmlns:wp14="http://schemas.microsoft.com/office/word/2010/wordprocessingDrawing" xmlns:wp="http://schemas.openxmlformats.org/drawingml/2006/wordprocessingDrawing" xmlns:w10="urn:schemas-microsoft-com:office:word" xmlns:w="http://schemas.openxmlformats.org/wordprocessingml/2006/main" xmlns:w14="http://schemas.microsoft.com/office/word/2010/wordml" xmlns:w15="http://schemas.microsoft.com/office/word/2012/wordml" xmlns:wpg="http://schemas.microsoft.com/office/word/2010/wordprocessingGroup" xmlns:wpi="http://schemas.microsoft.com/office/word/2010/wordprocessingInk" xmlns:wne="http://schemas.microsoft.com/office/word/2006/wordml" xmlns:wps="http://schemas.microsoft.com/office/word/2010/wordprocessingShape" mc:Ignorable="w14 w15 wp14">
   <w:endnote w:type="separator" w:id="-1">
     <w:p>
       <w:pPr>
@@ -819,7 +844,7 @@
 </file>
 
 <file path=word/footnotes.xml><?xml version="1.0" encoding="utf-8"?>
-<w:footnotes xmlns:wpc="http://schemas.microsoft.com/office/word/2010/wordprocessingCanvas" xmlns:cx="http://schemas.microsoft.com/office/drawing/2014/chartex" xmlns:cx1="http://schemas.microsoft.com/office/drawing/2015/9/8/chartex" xmlns:cx2="http://schemas.microsoft.com/office/drawing/2015/10/21/chartex" xmlns:cx3="http://schemas.microsoft.com/office/drawing/2016/5/9/chartex" xmlns:cx4="http://schemas.microsoft.com/office/drawing/2016/5/10/chartex" xmlns:cx5="http://schemas.microsoft.com/office/drawing/2016/5/11/chartex" xmlns:cx6="http://schemas.microsoft.com/office/drawing/2016/5/12/chartex" xmlns:cx7="http://schemas.microsoft.com/office/drawing/2016/5/13/chartex" xmlns:cx8="http://schemas.microsoft.com/office/drawing/2016/5/14/chartex" xmlns:mc="http://schemas.openxmlformats.org/markup-compatibility/2006" xmlns:aink="http://schemas.microsoft.com/office/drawing/2016/ink" xmlns:am3d="http://schemas.microsoft.com/office/drawing/2017/model3d" xmlns:o="urn:schemas-microsoft-com:office:office" xmlns:oel="http://schemas.microsoft.com/office/2019/extlst" xmlns:r="http://schemas.openxmlformats.org/officeDocument/2006/relationships" xmlns:m="http://schemas.openxmlformats.org/officeDocument/2006/math" xmlns:v="urn:schemas-microsoft-com:vml" xmlns:wp14="http://schemas.microsoft.com/office/word/2010/wordprocessingDrawing" xmlns:wp="http://schemas.openxmlformats.org/drawingml/2006/wordprocessingDrawing" xmlns:w10="urn:schemas-microsoft-com:office:word" xmlns:w="http://schemas.openxmlformats.org/wordprocessingml/2006/main" xmlns:w14="http://schemas.microsoft.com/office/word/2010/wordml" xmlns:w15="http://schemas.microsoft.com/office/word/2012/wordml" xmlns:w16cex="http://schemas.microsoft.com/office/word/2018/wordml/cex" xmlns:w16cid="http://schemas.microsoft.com/office/word/2016/wordml/cid" xmlns:w16="http://schemas.microsoft.com/office/word/2018/wordml" xmlns:w16du="http://schemas.microsoft.com/office/word/2023/wordml/word16du" xmlns:w16sdtdh="http://schemas.microsoft.com/office/word/2020/wordml/sdtdatahash" xmlns:w16se="http://schemas.microsoft.com/office/word/2015/wordml/symex" xmlns:wpg="http://schemas.microsoft.com/office/word/2010/wordprocessingGroup" xmlns:wpi="http://schemas.microsoft.com/office/word/2010/wordprocessingInk" xmlns:wne="http://schemas.microsoft.com/office/word/2006/wordml" xmlns:wps="http://schemas.microsoft.com/office/word/2010/wordprocessingShape" mc:Ignorable="w14 w15 w16se w16cid w16 w16cex w16sdtdh w16du wp14">
+<w:footnotes xmlns:wpc="http://schemas.microsoft.com/office/word/2010/wordprocessingCanvas" xmlns:mc="http://schemas.openxmlformats.org/markup-compatibility/2006" xmlns:o="urn:schemas-microsoft-com:office:office" xmlns:r="http://schemas.openxmlformats.org/officeDocument/2006/relationships" xmlns:m="http://schemas.openxmlformats.org/officeDocument/2006/math" xmlns:v="urn:schemas-microsoft-com:vml" xmlns:wp14="http://schemas.microsoft.com/office/word/2010/wordprocessingDrawing" xmlns:wp="http://schemas.openxmlformats.org/drawingml/2006/wordprocessingDrawing" xmlns:w10="urn:schemas-microsoft-com:office:word" xmlns:w="http://schemas.openxmlformats.org/wordprocessingml/2006/main" xmlns:w14="http://schemas.microsoft.com/office/word/2010/wordml" xmlns:w15="http://schemas.microsoft.com/office/word/2012/wordml" xmlns:wpg="http://schemas.microsoft.com/office/word/2010/wordprocessingGroup" xmlns:wpi="http://schemas.microsoft.com/office/word/2010/wordprocessingInk" xmlns:wne="http://schemas.microsoft.com/office/word/2006/wordml" xmlns:wps="http://schemas.microsoft.com/office/word/2010/wordprocessingShape" mc:Ignorable="w14 w15 wp14">
   <w:footnote w:type="separator" w:id="-1">
     <w:p>
       <w:pPr>
@@ -844,7 +869,7 @@
 </file>
 
 <file path=word/styles.xml><?xml version="1.0" encoding="utf-8"?>
-<w:styles xmlns:mc="http://schemas.openxmlformats.org/markup-compatibility/2006" xmlns:r="http://schemas.openxmlformats.org/officeDocument/2006/relationships" xmlns:w="http://schemas.openxmlformats.org/wordprocessingml/2006/main" xmlns:w14="http://schemas.microsoft.com/office/word/2010/wordml" xmlns:w15="http://schemas.microsoft.com/office/word/2012/wordml" xmlns:w16cex="http://schemas.microsoft.com/office/word/2018/wordml/cex" xmlns:w16cid="http://schemas.microsoft.com/office/word/2016/wordml/cid" xmlns:w16="http://schemas.microsoft.com/office/word/2018/wordml" xmlns:w16du="http://schemas.microsoft.com/office/word/2023/wordml/word16du" xmlns:w16sdtdh="http://schemas.microsoft.com/office/word/2020/wordml/sdtdatahash" xmlns:w16se="http://schemas.microsoft.com/office/word/2015/wordml/symex" mc:Ignorable="w14 w15 w16se w16cid w16 w16cex w16sdtdh w16du">
+<w:styles xmlns:mc="http://schemas.openxmlformats.org/markup-compatibility/2006" xmlns:r="http://schemas.openxmlformats.org/officeDocument/2006/relationships" xmlns:w="http://schemas.openxmlformats.org/wordprocessingml/2006/main" xmlns:w14="http://schemas.microsoft.com/office/word/2010/wordml" xmlns:w15="http://schemas.microsoft.com/office/word/2012/wordml" mc:Ignorable="w14 w15">
   <w:docDefaults>
     <w:rPrDefault>
       <w:rPr>
@@ -854,7 +879,7 @@
     </w:rPrDefault>
     <w:pPrDefault/>
   </w:docDefaults>
-  <w:latentStyles w:defLockedState="0" w:defUIPriority="99" w:defSemiHidden="0" w:defUnhideWhenUsed="0" w:defQFormat="0" w:count="376">
+  <w:latentStyles w:defLockedState="0" w:defUIPriority="99" w:defSemiHidden="0" w:defUnhideWhenUsed="0" w:defQFormat="0" w:count="371">
     <w:lsdException w:name="Normal" w:uiPriority="0" w:qFormat="1"/>
     <w:lsdException w:name="heading 1" w:uiPriority="9" w:qFormat="1"/>
     <w:lsdException w:name="heading 2" w:uiPriority="9" w:unhideWhenUsed="1" w:qFormat="1"/>
@@ -1226,11 +1251,6 @@
     <w:lsdException w:name="List Table 5 Dark Accent 6" w:uiPriority="50"/>
     <w:lsdException w:name="List Table 6 Colorful Accent 6" w:uiPriority="51"/>
     <w:lsdException w:name="List Table 7 Colorful Accent 6" w:uiPriority="52"/>
-    <w:lsdException w:name="Mention" w:semiHidden="1" w:unhideWhenUsed="1"/>
-    <w:lsdException w:name="Smart Hyperlink" w:semiHidden="1" w:unhideWhenUsed="1"/>
-    <w:lsdException w:name="Hashtag" w:semiHidden="1" w:unhideWhenUsed="1"/>
-    <w:lsdException w:name="Unresolved Mention" w:semiHidden="1" w:unhideWhenUsed="1"/>
-    <w:lsdException w:name="Smart Link" w:semiHidden="1" w:unhideWhenUsed="1"/>
   </w:latentStyles>
   <w:style w:type="paragraph" w:default="1" w:styleId="Normal">
     <w:name w:val="Normal"/>

</xml_diff>

<commit_message>
se arreglan errores ortográficos
</commit_message>
<xml_diff>
--- a/Hoja de Datos.docx
+++ b/Hoja de Datos.docx
@@ -500,8 +500,6 @@
         <w:lastRenderedPageBreak/>
         <w:t>Hoja de Datos</w:t>
       </w:r>
-      <w:bookmarkStart w:id="0" w:name="_GoBack"/>
-      <w:bookmarkEnd w:id="0"/>
     </w:p>
     <w:tbl>
       <w:tblPr>
@@ -582,6 +580,8 @@
             <w:r>
               <w:t>Denis Alfredo Vela Velasquez</w:t>
             </w:r>
+            <w:bookmarkStart w:id="0" w:name="_GoBack"/>
+            <w:bookmarkEnd w:id="0"/>
           </w:p>
         </w:tc>
         <w:tc>

</xml_diff>

<commit_message>
Se agrega Ricardo Martin a hoja de datos
</commit_message>
<xml_diff>
--- a/Hoja de Datos.docx
+++ b/Hoja de Datos.docx
@@ -36,7 +36,7 @@
                     </pic:cNvPicPr>
                   </pic:nvPicPr>
                   <pic:blipFill>
-                    <a:blip r:embed="rId6">
+                    <a:blip r:embed="rId7">
                       <a:extLst>
                         <a:ext uri="{28A0092B-C50C-407E-A947-70E740481C1C}">
                           <a14:useLocalDpi xmlns:a14="http://schemas.microsoft.com/office/drawing/2010/main" val="0"/>
@@ -580,8 +580,6 @@
             <w:r>
               <w:t>Denis Alfredo Vela Velasquez</w:t>
             </w:r>
-            <w:bookmarkStart w:id="0" w:name="_GoBack"/>
-            <w:bookmarkEnd w:id="0"/>
           </w:p>
         </w:tc>
         <w:tc>
@@ -743,16 +741,22 @@
             <w:pPr>
               <w:spacing w:after="0"/>
             </w:pPr>
-          </w:p>
-        </w:tc>
-        <w:tc>
-          <w:tcPr>
-            <w:tcW w:w="4414" w:type="dxa"/>
-          </w:tcPr>
-          <w:p>
-            <w:pPr>
-              <w:spacing w:after="0"/>
-            </w:pPr>
+            <w:r>
+              <w:t>Ricardo Alberto Martin Quiche</w:t>
+            </w:r>
+          </w:p>
+        </w:tc>
+        <w:tc>
+          <w:tcPr>
+            <w:tcW w:w="4414" w:type="dxa"/>
+          </w:tcPr>
+          <w:p>
+            <w:pPr>
+              <w:spacing w:after="0"/>
+            </w:pPr>
+            <w:r>
+              <w:t>Desarrollador</w:t>
+            </w:r>
           </w:p>
         </w:tc>
       </w:tr>
@@ -802,11 +806,8 @@
       </w:tr>
     </w:tbl>
     <w:p>
-      <w:pPr>
-        <w:rPr>
-          <w:u w:val="single"/>
-        </w:rPr>
-      </w:pPr>
+      <w:bookmarkStart w:id="0" w:name="_GoBack"/>
+      <w:bookmarkEnd w:id="0"/>
     </w:p>
     <w:sectPr>
       <w:pgSz w:w="12240" w:h="15840"/>
@@ -1618,4 +1619,16 @@
   <a:objectDefaults/>
   <a:extraClrSchemeLst/>
 </a:theme>
+</file>
+
+<file path=customXml/item1.xml><?xml version="1.0" encoding="utf-8"?>
+<b:Sources xmlns:b="http://schemas.openxmlformats.org/officeDocument/2006/bibliography" xmlns="http://schemas.openxmlformats.org/officeDocument/2006/bibliography" SelectedStyle="\APASixthEditionOfficeOnline.xsl" StyleName="APA" Version="6"/>
+</file>
+
+<file path=customXml/itemProps1.xml><?xml version="1.0" encoding="utf-8"?>
+<ds:datastoreItem xmlns:ds="http://schemas.openxmlformats.org/officeDocument/2006/customXml" ds:itemID="{09CBAA2F-2201-4828-8FD4-B591A4B388E5}">
+  <ds:schemaRefs>
+    <ds:schemaRef ds:uri="http://schemas.openxmlformats.org/officeDocument/2006/bibliography"/>
+  </ds:schemaRefs>
+</ds:datastoreItem>
 </file>
</xml_diff>

<commit_message>
Se agrega entidades CategoriaProducto y Pedidos y sus atributos
</commit_message>
<xml_diff>
--- a/Hoja de Datos.docx
+++ b/Hoja de Datos.docx
@@ -806,8 +806,76 @@
       </w:tr>
     </w:tbl>
     <w:p>
+      <w:pPr>
+        <w:pStyle w:val="Ttulo2"/>
+      </w:pPr>
+    </w:p>
+    <w:p>
+      <w:pPr>
+        <w:pStyle w:val="Ttulo2"/>
+      </w:pPr>
+      <w:r>
+        <w:t xml:space="preserve">Modelo de Entidades </w:t>
+      </w:r>
+    </w:p>
+    <w:p>
       <w:bookmarkStart w:id="0" w:name="_GoBack"/>
       <w:bookmarkEnd w:id="0"/>
+      <w:r>
+        <w:rPr>
+          <w:noProof/>
+          <w:lang w:eastAsia="es-GT"/>
+        </w:rPr>
+        <w:drawing>
+          <wp:anchor distT="0" distB="0" distL="114300" distR="114300" simplePos="0" relativeHeight="251658240" behindDoc="1" locked="0" layoutInCell="1" allowOverlap="1" wp14:anchorId="28F1446F" wp14:editId="47BE75CC">
+            <wp:simplePos x="0" y="0"/>
+            <wp:positionH relativeFrom="column">
+              <wp:posOffset>-3810</wp:posOffset>
+            </wp:positionH>
+            <wp:positionV relativeFrom="paragraph">
+              <wp:posOffset>-1270</wp:posOffset>
+            </wp:positionV>
+            <wp:extent cx="5612130" cy="4209415"/>
+            <wp:effectExtent l="0" t="0" r="7620" b="635"/>
+            <wp:wrapNone/>
+            <wp:docPr id="2" name="Imagen 2"/>
+            <wp:cNvGraphicFramePr>
+              <a:graphicFrameLocks xmlns:a="http://schemas.openxmlformats.org/drawingml/2006/main" noChangeAspect="1"/>
+            </wp:cNvGraphicFramePr>
+            <a:graphic xmlns:a="http://schemas.openxmlformats.org/drawingml/2006/main">
+              <a:graphicData uri="http://schemas.openxmlformats.org/drawingml/2006/picture">
+                <pic:pic xmlns:pic="http://schemas.openxmlformats.org/drawingml/2006/picture">
+                  <pic:nvPicPr>
+                    <pic:cNvPr id="2" name="DiagramaEntidadesMobiExpress1.png"/>
+                    <pic:cNvPicPr/>
+                  </pic:nvPicPr>
+                  <pic:blipFill>
+                    <a:blip r:embed="rId8">
+                      <a:extLst>
+                        <a:ext uri="{28A0092B-C50C-407E-A947-70E740481C1C}">
+                          <a14:useLocalDpi xmlns:a14="http://schemas.microsoft.com/office/drawing/2010/main" val="0"/>
+                        </a:ext>
+                      </a:extLst>
+                    </a:blip>
+                    <a:stretch>
+                      <a:fillRect/>
+                    </a:stretch>
+                  </pic:blipFill>
+                  <pic:spPr>
+                    <a:xfrm>
+                      <a:off x="0" y="0"/>
+                      <a:ext cx="5612130" cy="4209415"/>
+                    </a:xfrm>
+                    <a:prstGeom prst="rect">
+                      <a:avLst/>
+                    </a:prstGeom>
+                  </pic:spPr>
+                </pic:pic>
+              </a:graphicData>
+            </a:graphic>
+          </wp:anchor>
+        </w:drawing>
+      </w:r>
     </w:p>
     <w:sectPr>
       <w:pgSz w:w="12240" w:h="15840"/>
@@ -1626,7 +1694,7 @@
 </file>
 
 <file path=customXml/itemProps1.xml><?xml version="1.0" encoding="utf-8"?>
-<ds:datastoreItem xmlns:ds="http://schemas.openxmlformats.org/officeDocument/2006/customXml" ds:itemID="{09CBAA2F-2201-4828-8FD4-B591A4B388E5}">
+<ds:datastoreItem xmlns:ds="http://schemas.openxmlformats.org/officeDocument/2006/customXml" ds:itemID="{49A12FF8-CECB-4D5D-B039-7C5C35E233FE}">
   <ds:schemaRefs>
     <ds:schemaRef ds:uri="http://schemas.openxmlformats.org/officeDocument/2006/bibliography"/>
   </ds:schemaRefs>

</xml_diff>

<commit_message>
Se agrega César Colorado a Hoja de datos
</commit_message>
<xml_diff>
--- a/Hoja de Datos.docx
+++ b/Hoja de Datos.docx
@@ -1,6 +1,6 @@
 
 <file path=word/document.xml><?xml version="1.0" encoding="utf-8"?>
-<w:document xmlns:wpc="http://schemas.microsoft.com/office/word/2010/wordprocessingCanvas" xmlns:mc="http://schemas.openxmlformats.org/markup-compatibility/2006" xmlns:o="urn:schemas-microsoft-com:office:office" xmlns:r="http://schemas.openxmlformats.org/officeDocument/2006/relationships" xmlns:m="http://schemas.openxmlformats.org/officeDocument/2006/math" xmlns:v="urn:schemas-microsoft-com:vml" xmlns:wp14="http://schemas.microsoft.com/office/word/2010/wordprocessingDrawing" xmlns:wp="http://schemas.openxmlformats.org/drawingml/2006/wordprocessingDrawing" xmlns:w10="urn:schemas-microsoft-com:office:word" xmlns:w="http://schemas.openxmlformats.org/wordprocessingml/2006/main" xmlns:w14="http://schemas.microsoft.com/office/word/2010/wordml" xmlns:w15="http://schemas.microsoft.com/office/word/2012/wordml" xmlns:wpg="http://schemas.microsoft.com/office/word/2010/wordprocessingGroup" xmlns:wpi="http://schemas.microsoft.com/office/word/2010/wordprocessingInk" xmlns:wne="http://schemas.microsoft.com/office/word/2006/wordml" xmlns:wps="http://schemas.microsoft.com/office/word/2010/wordprocessingShape" mc:Ignorable="w14 w15 wp14">
+<w:document xmlns:wpc="http://schemas.microsoft.com/office/word/2010/wordprocessingCanvas" xmlns:cx="http://schemas.microsoft.com/office/drawing/2014/chartex" xmlns:cx1="http://schemas.microsoft.com/office/drawing/2015/9/8/chartex" xmlns:cx2="http://schemas.microsoft.com/office/drawing/2015/10/21/chartex" xmlns:cx3="http://schemas.microsoft.com/office/drawing/2016/5/9/chartex" xmlns:cx4="http://schemas.microsoft.com/office/drawing/2016/5/10/chartex" xmlns:cx5="http://schemas.microsoft.com/office/drawing/2016/5/11/chartex" xmlns:cx6="http://schemas.microsoft.com/office/drawing/2016/5/12/chartex" xmlns:cx7="http://schemas.microsoft.com/office/drawing/2016/5/13/chartex" xmlns:cx8="http://schemas.microsoft.com/office/drawing/2016/5/14/chartex" xmlns:mc="http://schemas.openxmlformats.org/markup-compatibility/2006" xmlns:aink="http://schemas.microsoft.com/office/drawing/2016/ink" xmlns:am3d="http://schemas.microsoft.com/office/drawing/2017/model3d" xmlns:o="urn:schemas-microsoft-com:office:office" xmlns:r="http://schemas.openxmlformats.org/officeDocument/2006/relationships" xmlns:m="http://schemas.openxmlformats.org/officeDocument/2006/math" xmlns:v="urn:schemas-microsoft-com:vml" xmlns:wp14="http://schemas.microsoft.com/office/word/2010/wordprocessingDrawing" xmlns:wp="http://schemas.openxmlformats.org/drawingml/2006/wordprocessingDrawing" xmlns:w10="urn:schemas-microsoft-com:office:word" xmlns:w="http://schemas.openxmlformats.org/wordprocessingml/2006/main" xmlns:w14="http://schemas.microsoft.com/office/word/2010/wordml" xmlns:w15="http://schemas.microsoft.com/office/word/2012/wordml" xmlns:w16cid="http://schemas.microsoft.com/office/word/2016/wordml/cid" xmlns:w16se="http://schemas.microsoft.com/office/word/2015/wordml/symex" xmlns:wpg="http://schemas.microsoft.com/office/word/2010/wordprocessingGroup" xmlns:wpi="http://schemas.microsoft.com/office/word/2010/wordprocessingInk" xmlns:wne="http://schemas.microsoft.com/office/word/2006/wordml" xmlns:wps="http://schemas.microsoft.com/office/word/2010/wordprocessingShape" mc:Ignorable="w14 w15 w16se w16cid wp14">
   <w:body>
     <w:p>
       <w:pPr>
@@ -578,8 +578,13 @@
               </w:rPr>
             </w:pPr>
             <w:r>
-              <w:t>Denis Alfredo Vela Velasquez</w:t>
-            </w:r>
+              <w:t xml:space="preserve">Denis Alfredo Vela </w:t>
+            </w:r>
+            <w:proofErr w:type="spellStart"/>
+            <w:r>
+              <w:t>Velasquez</w:t>
+            </w:r>
+            <w:proofErr w:type="spellEnd"/>
           </w:p>
         </w:tc>
         <w:tc>
@@ -633,9 +638,19 @@
             <w:pPr>
               <w:spacing w:after="0"/>
             </w:pPr>
-            <w:r>
-              <w:t>Jose David Retana Retana</w:t>
-            </w:r>
+            <w:proofErr w:type="spellStart"/>
+            <w:r>
+              <w:t>Jose</w:t>
+            </w:r>
+            <w:proofErr w:type="spellEnd"/>
+            <w:r>
+              <w:t xml:space="preserve"> David Retana </w:t>
+            </w:r>
+            <w:proofErr w:type="spellStart"/>
+            <w:r>
+              <w:t>Retana</w:t>
+            </w:r>
+            <w:proofErr w:type="spellEnd"/>
           </w:p>
         </w:tc>
         <w:tc>
@@ -664,11 +679,19 @@
                 <w:lang w:val="es-ES"/>
               </w:rPr>
             </w:pPr>
+            <w:proofErr w:type="spellStart"/>
             <w:r>
               <w:rPr>
                 <w:lang w:val="es-ES"/>
               </w:rPr>
-              <w:t>Sebastian Eduardo Véliz Pinto</w:t>
+              <w:t>Sebastian</w:t>
+            </w:r>
+            <w:proofErr w:type="spellEnd"/>
+            <w:r>
+              <w:rPr>
+                <w:lang w:val="es-ES"/>
+              </w:rPr>
+              <w:t xml:space="preserve"> Eduardo Véliz Pinto</w:t>
             </w:r>
           </w:p>
         </w:tc>
@@ -713,8 +736,13 @@
             <w:pPr>
               <w:spacing w:after="0"/>
             </w:pPr>
-            <w:r>
-              <w:t>Jose Luis Alejandro Estrada Hernández</w:t>
+            <w:proofErr w:type="spellStart"/>
+            <w:r>
+              <w:t>Jose</w:t>
+            </w:r>
+            <w:proofErr w:type="spellEnd"/>
+            <w:r>
+              <w:t xml:space="preserve"> Luis Alejandro Estrada Hernández</w:t>
             </w:r>
           </w:p>
         </w:tc>
@@ -769,6 +797,9 @@
             <w:pPr>
               <w:spacing w:after="0"/>
             </w:pPr>
+            <w:r>
+              <w:t>César Alejandro Colorado Jacobo</w:t>
+            </w:r>
           </w:p>
         </w:tc>
         <w:tc>
@@ -779,6 +810,9 @@
             <w:pPr>
               <w:spacing w:after="0"/>
             </w:pPr>
+            <w:r>
+              <w:t>Desarrollador</w:t>
+            </w:r>
           </w:p>
         </w:tc>
       </w:tr>
@@ -817,6 +851,8 @@
       <w:r>
         <w:t xml:space="preserve">Modelo de Entidades </w:t>
       </w:r>
+      <w:bookmarkStart w:id="0" w:name="_GoBack"/>
+      <w:bookmarkEnd w:id="0"/>
     </w:p>
     <w:p>
       <w:r>
@@ -980,8 +1016,6 @@
           <w:u w:val="single"/>
         </w:rPr>
       </w:pPr>
-      <w:bookmarkStart w:id="0" w:name="_GoBack"/>
-      <w:bookmarkEnd w:id="0"/>
     </w:p>
     <w:sectPr>
       <w:pgSz w:w="15840" w:h="12240" w:orient="landscape"/>
@@ -994,7 +1028,7 @@
 </file>
 
 <file path=word/endnotes.xml><?xml version="1.0" encoding="utf-8"?>
-<w:endnotes xmlns:wpc="http://schemas.microsoft.com/office/word/2010/wordprocessingCanvas" xmlns:mc="http://schemas.openxmlformats.org/markup-compatibility/2006" xmlns:o="urn:schemas-microsoft-com:office:office" xmlns:r="http://schemas.openxmlformats.org/officeDocument/2006/relationships" xmlns:m="http://schemas.openxmlformats.org/officeDocument/2006/math" xmlns:v="urn:schemas-microsoft-com:vml" xmlns:wp14="http://schemas.microsoft.com/office/word/2010/wordprocessingDrawing" xmlns:wp="http://schemas.openxmlformats.org/drawingml/2006/wordprocessingDrawing" xmlns:w10="urn:schemas-microsoft-com:office:word" xmlns:w="http://schemas.openxmlformats.org/wordprocessingml/2006/main" xmlns:w14="http://schemas.microsoft.com/office/word/2010/wordml" xmlns:w15="http://schemas.microsoft.com/office/word/2012/wordml" xmlns:wpg="http://schemas.microsoft.com/office/word/2010/wordprocessingGroup" xmlns:wpi="http://schemas.microsoft.com/office/word/2010/wordprocessingInk" xmlns:wne="http://schemas.microsoft.com/office/word/2006/wordml" xmlns:wps="http://schemas.microsoft.com/office/word/2010/wordprocessingShape" mc:Ignorable="w14 w15 wp14">
+<w:endnotes xmlns:wpc="http://schemas.microsoft.com/office/word/2010/wordprocessingCanvas" xmlns:cx="http://schemas.microsoft.com/office/drawing/2014/chartex" xmlns:cx1="http://schemas.microsoft.com/office/drawing/2015/9/8/chartex" xmlns:cx2="http://schemas.microsoft.com/office/drawing/2015/10/21/chartex" xmlns:cx3="http://schemas.microsoft.com/office/drawing/2016/5/9/chartex" xmlns:cx4="http://schemas.microsoft.com/office/drawing/2016/5/10/chartex" xmlns:cx5="http://schemas.microsoft.com/office/drawing/2016/5/11/chartex" xmlns:cx6="http://schemas.microsoft.com/office/drawing/2016/5/12/chartex" xmlns:cx7="http://schemas.microsoft.com/office/drawing/2016/5/13/chartex" xmlns:cx8="http://schemas.microsoft.com/office/drawing/2016/5/14/chartex" xmlns:mc="http://schemas.openxmlformats.org/markup-compatibility/2006" xmlns:aink="http://schemas.microsoft.com/office/drawing/2016/ink" xmlns:am3d="http://schemas.microsoft.com/office/drawing/2017/model3d" xmlns:o="urn:schemas-microsoft-com:office:office" xmlns:r="http://schemas.openxmlformats.org/officeDocument/2006/relationships" xmlns:m="http://schemas.openxmlformats.org/officeDocument/2006/math" xmlns:v="urn:schemas-microsoft-com:vml" xmlns:wp14="http://schemas.microsoft.com/office/word/2010/wordprocessingDrawing" xmlns:wp="http://schemas.openxmlformats.org/drawingml/2006/wordprocessingDrawing" xmlns:w10="urn:schemas-microsoft-com:office:word" xmlns:w="http://schemas.openxmlformats.org/wordprocessingml/2006/main" xmlns:w14="http://schemas.microsoft.com/office/word/2010/wordml" xmlns:w15="http://schemas.microsoft.com/office/word/2012/wordml" xmlns:w16cid="http://schemas.microsoft.com/office/word/2016/wordml/cid" xmlns:w16se="http://schemas.microsoft.com/office/word/2015/wordml/symex" xmlns:wpg="http://schemas.microsoft.com/office/word/2010/wordprocessingGroup" xmlns:wpi="http://schemas.microsoft.com/office/word/2010/wordprocessingInk" xmlns:wne="http://schemas.microsoft.com/office/word/2006/wordml" xmlns:wps="http://schemas.microsoft.com/office/word/2010/wordprocessingShape" mc:Ignorable="w14 w15 w16se w16cid wp14">
   <w:endnote w:type="separator" w:id="-1">
     <w:p>
       <w:pPr>
@@ -1019,7 +1053,7 @@
 </file>
 
 <file path=word/footnotes.xml><?xml version="1.0" encoding="utf-8"?>
-<w:footnotes xmlns:wpc="http://schemas.microsoft.com/office/word/2010/wordprocessingCanvas" xmlns:mc="http://schemas.openxmlformats.org/markup-compatibility/2006" xmlns:o="urn:schemas-microsoft-com:office:office" xmlns:r="http://schemas.openxmlformats.org/officeDocument/2006/relationships" xmlns:m="http://schemas.openxmlformats.org/officeDocument/2006/math" xmlns:v="urn:schemas-microsoft-com:vml" xmlns:wp14="http://schemas.microsoft.com/office/word/2010/wordprocessingDrawing" xmlns:wp="http://schemas.openxmlformats.org/drawingml/2006/wordprocessingDrawing" xmlns:w10="urn:schemas-microsoft-com:office:word" xmlns:w="http://schemas.openxmlformats.org/wordprocessingml/2006/main" xmlns:w14="http://schemas.microsoft.com/office/word/2010/wordml" xmlns:w15="http://schemas.microsoft.com/office/word/2012/wordml" xmlns:wpg="http://schemas.microsoft.com/office/word/2010/wordprocessingGroup" xmlns:wpi="http://schemas.microsoft.com/office/word/2010/wordprocessingInk" xmlns:wne="http://schemas.microsoft.com/office/word/2006/wordml" xmlns:wps="http://schemas.microsoft.com/office/word/2010/wordprocessingShape" mc:Ignorable="w14 w15 wp14">
+<w:footnotes xmlns:wpc="http://schemas.microsoft.com/office/word/2010/wordprocessingCanvas" xmlns:cx="http://schemas.microsoft.com/office/drawing/2014/chartex" xmlns:cx1="http://schemas.microsoft.com/office/drawing/2015/9/8/chartex" xmlns:cx2="http://schemas.microsoft.com/office/drawing/2015/10/21/chartex" xmlns:cx3="http://schemas.microsoft.com/office/drawing/2016/5/9/chartex" xmlns:cx4="http://schemas.microsoft.com/office/drawing/2016/5/10/chartex" xmlns:cx5="http://schemas.microsoft.com/office/drawing/2016/5/11/chartex" xmlns:cx6="http://schemas.microsoft.com/office/drawing/2016/5/12/chartex" xmlns:cx7="http://schemas.microsoft.com/office/drawing/2016/5/13/chartex" xmlns:cx8="http://schemas.microsoft.com/office/drawing/2016/5/14/chartex" xmlns:mc="http://schemas.openxmlformats.org/markup-compatibility/2006" xmlns:aink="http://schemas.microsoft.com/office/drawing/2016/ink" xmlns:am3d="http://schemas.microsoft.com/office/drawing/2017/model3d" xmlns:o="urn:schemas-microsoft-com:office:office" xmlns:r="http://schemas.openxmlformats.org/officeDocument/2006/relationships" xmlns:m="http://schemas.openxmlformats.org/officeDocument/2006/math" xmlns:v="urn:schemas-microsoft-com:vml" xmlns:wp14="http://schemas.microsoft.com/office/word/2010/wordprocessingDrawing" xmlns:wp="http://schemas.openxmlformats.org/drawingml/2006/wordprocessingDrawing" xmlns:w10="urn:schemas-microsoft-com:office:word" xmlns:w="http://schemas.openxmlformats.org/wordprocessingml/2006/main" xmlns:w14="http://schemas.microsoft.com/office/word/2010/wordml" xmlns:w15="http://schemas.microsoft.com/office/word/2012/wordml" xmlns:w16cid="http://schemas.microsoft.com/office/word/2016/wordml/cid" xmlns:w16se="http://schemas.microsoft.com/office/word/2015/wordml/symex" xmlns:wpg="http://schemas.microsoft.com/office/word/2010/wordprocessingGroup" xmlns:wpi="http://schemas.microsoft.com/office/word/2010/wordprocessingInk" xmlns:wne="http://schemas.microsoft.com/office/word/2006/wordml" xmlns:wps="http://schemas.microsoft.com/office/word/2010/wordprocessingShape" mc:Ignorable="w14 w15 w16se w16cid wp14">
   <w:footnote w:type="separator" w:id="-1">
     <w:p>
       <w:pPr>
@@ -1044,7 +1078,7 @@
 </file>
 
 <file path=word/styles.xml><?xml version="1.0" encoding="utf-8"?>
-<w:styles xmlns:mc="http://schemas.openxmlformats.org/markup-compatibility/2006" xmlns:r="http://schemas.openxmlformats.org/officeDocument/2006/relationships" xmlns:w="http://schemas.openxmlformats.org/wordprocessingml/2006/main" xmlns:w14="http://schemas.microsoft.com/office/word/2010/wordml" xmlns:w15="http://schemas.microsoft.com/office/word/2012/wordml" mc:Ignorable="w14 w15">
+<w:styles xmlns:mc="http://schemas.openxmlformats.org/markup-compatibility/2006" xmlns:r="http://schemas.openxmlformats.org/officeDocument/2006/relationships" xmlns:w="http://schemas.openxmlformats.org/wordprocessingml/2006/main" xmlns:w14="http://schemas.microsoft.com/office/word/2010/wordml" xmlns:w15="http://schemas.microsoft.com/office/word/2012/wordml" xmlns:w16cid="http://schemas.microsoft.com/office/word/2016/wordml/cid" xmlns:w16se="http://schemas.microsoft.com/office/word/2015/wordml/symex" mc:Ignorable="w14 w15 w16se w16cid">
   <w:docDefaults>
     <w:rPrDefault>
       <w:rPr>
@@ -1054,7 +1088,7 @@
     </w:rPrDefault>
     <w:pPrDefault/>
   </w:docDefaults>
-  <w:latentStyles w:defLockedState="0" w:defUIPriority="99" w:defSemiHidden="0" w:defUnhideWhenUsed="0" w:defQFormat="0" w:count="371">
+  <w:latentStyles w:defLockedState="0" w:defUIPriority="99" w:defSemiHidden="0" w:defUnhideWhenUsed="0" w:defQFormat="0" w:count="375">
     <w:lsdException w:name="Normal" w:uiPriority="0" w:qFormat="1"/>
     <w:lsdException w:name="heading 1" w:uiPriority="9" w:qFormat="1"/>
     <w:lsdException w:name="heading 2" w:uiPriority="9" w:unhideWhenUsed="1" w:qFormat="1"/>
@@ -1160,7 +1194,7 @@
     <w:lsdException w:name="HTML Sample" w:semiHidden="1" w:unhideWhenUsed="1"/>
     <w:lsdException w:name="HTML Typewriter" w:semiHidden="1" w:unhideWhenUsed="1"/>
     <w:lsdException w:name="HTML Variable" w:semiHidden="1" w:unhideWhenUsed="1"/>
-    <w:lsdException w:name="Normal Table" w:semiHidden="1" w:unhideWhenUsed="1" w:qFormat="1"/>
+    <w:lsdException w:name="Normal Table" w:qFormat="1"/>
     <w:lsdException w:name="annotation subject" w:semiHidden="1" w:unhideWhenUsed="1"/>
     <w:lsdException w:name="No List" w:semiHidden="1" w:unhideWhenUsed="1"/>
     <w:lsdException w:name="Outline List 1" w:semiHidden="1" w:unhideWhenUsed="1"/>
@@ -1204,10 +1238,8 @@
     <w:lsdException w:name="Table Elegant" w:semiHidden="1" w:unhideWhenUsed="1"/>
     <w:lsdException w:name="Table Professional" w:semiHidden="1" w:unhideWhenUsed="1"/>
     <w:lsdException w:name="Table Subtle 1" w:semiHidden="1" w:unhideWhenUsed="1"/>
-    <w:lsdException w:name="Table Subtle 2" w:semiHidden="1" w:unhideWhenUsed="1"/>
     <w:lsdException w:name="Table Web 1" w:semiHidden="1" w:unhideWhenUsed="1"/>
     <w:lsdException w:name="Table Web 2" w:semiHidden="1" w:unhideWhenUsed="1"/>
-    <w:lsdException w:name="Table Web 3" w:semiHidden="1" w:unhideWhenUsed="1"/>
     <w:lsdException w:name="Balloon Text" w:semiHidden="1" w:unhideWhenUsed="1"/>
     <w:lsdException w:name="Table Grid" w:uiPriority="39"/>
     <w:lsdException w:name="Table Theme" w:semiHidden="1" w:unhideWhenUsed="1"/>
@@ -1229,10 +1261,6 @@
     <w:lsdException w:name="Colorful Grid"/>
     <w:lsdException w:name="Light Shading Accent 1"/>
     <w:lsdException w:name="Light List Accent 1"/>
-    <w:lsdException w:name="Light Grid Accent 1"/>
-    <w:lsdException w:name="Medium Shading 1 Accent 1"/>
-    <w:lsdException w:name="Medium Shading 2 Accent 1"/>
-    <w:lsdException w:name="Medium List 1 Accent 1"/>
     <w:lsdException w:name="Revision" w:semiHidden="1" w:unhideWhenUsed="1"/>
     <w:lsdException w:name="List Paragraph" w:uiPriority="34" w:qFormat="1"/>
     <w:lsdException w:name="Quote" w:semiHidden="1" w:unhideWhenUsed="1"/>
@@ -1311,10 +1339,6 @@
     <w:lsdException w:name="Medium Grid 1 Accent 6"/>
     <w:lsdException w:name="Medium Grid 2 Accent 6"/>
     <w:lsdException w:name="Medium Grid 3 Accent 6"/>
-    <w:lsdException w:name="Dark List Accent 6"/>
-    <w:lsdException w:name="Colorful Shading Accent 6"/>
-    <w:lsdException w:name="Colorful List Accent 6"/>
-    <w:lsdException w:name="Colorful Grid Accent 6"/>
     <w:lsdException w:name="Subtle Emphasis" w:uiPriority="19" w:qFormat="1"/>
     <w:lsdException w:name="Intense Emphasis" w:uiPriority="21" w:qFormat="1"/>
     <w:lsdException w:name="Subtle Reference" w:uiPriority="31" w:qFormat="1"/>
@@ -1426,6 +1450,10 @@
     <w:lsdException w:name="List Table 5 Dark Accent 6" w:uiPriority="50"/>
     <w:lsdException w:name="List Table 6 Colorful Accent 6" w:uiPriority="51"/>
     <w:lsdException w:name="List Table 7 Colorful Accent 6" w:uiPriority="52"/>
+    <w:lsdException w:name="Mention" w:semiHidden="1" w:unhideWhenUsed="1"/>
+    <w:lsdException w:name="Smart Hyperlink" w:semiHidden="1" w:unhideWhenUsed="1"/>
+    <w:lsdException w:name="Hashtag" w:semiHidden="1" w:unhideWhenUsed="1"/>
+    <w:lsdException w:name="Unresolved Mention" w:semiHidden="1" w:unhideWhenUsed="1"/>
   </w:latentStyles>
   <w:style w:type="paragraph" w:default="1" w:styleId="Normal">
     <w:name w:val="Normal"/>
@@ -1493,7 +1521,6 @@
     <w:basedOn w:val="Tablanormal"/>
     <w:uiPriority w:val="39"/>
     <w:tblPr>
-      <w:tblInd w:w="0" w:type="dxa"/>
       <w:tblBorders>
         <w:top w:val="single" w:sz="4" w:space="0" w:color="auto"/>
         <w:left w:val="single" w:sz="4" w:space="0" w:color="auto"/>
@@ -1502,12 +1529,6 @@
         <w:insideH w:val="single" w:sz="4" w:space="0" w:color="auto"/>
         <w:insideV w:val="single" w:sz="4" w:space="0" w:color="auto"/>
       </w:tblBorders>
-      <w:tblCellMar>
-        <w:top w:w="0" w:type="dxa"/>
-        <w:left w:w="108" w:type="dxa"/>
-        <w:bottom w:w="0" w:type="dxa"/>
-        <w:right w:w="108" w:type="dxa"/>
-      </w:tblCellMar>
     </w:tblPr>
   </w:style>
   <w:style w:type="paragraph" w:styleId="Sinespaciado">
@@ -1807,7 +1828,7 @@
 </file>
 
 <file path=customXml/itemProps1.xml><?xml version="1.0" encoding="utf-8"?>
-<ds:datastoreItem xmlns:ds="http://schemas.openxmlformats.org/officeDocument/2006/customXml" ds:itemID="{A1F61E44-05B1-4DFB-BF5B-717BAEA660FC}">
+<ds:datastoreItem xmlns:ds="http://schemas.openxmlformats.org/officeDocument/2006/customXml" ds:itemID="{F7252AD4-FF3A-48B6-9A36-63C1B0908B94}">
   <ds:schemaRefs>
     <ds:schemaRef ds:uri="http://schemas.openxmlformats.org/officeDocument/2006/bibliography"/>
   </ds:schemaRefs>

</xml_diff>

<commit_message>
Se actualiza el Modelo Entidad Relación
</commit_message>
<xml_diff>
--- a/Hoja de Datos.docx
+++ b/Hoja de Datos.docx
@@ -1,6 +1,6 @@
 
 <file path=word/document.xml><?xml version="1.0" encoding="utf-8"?>
-<w:document xmlns:wpc="http://schemas.microsoft.com/office/word/2010/wordprocessingCanvas" xmlns:cx="http://schemas.microsoft.com/office/drawing/2014/chartex" xmlns:cx1="http://schemas.microsoft.com/office/drawing/2015/9/8/chartex" xmlns:cx2="http://schemas.microsoft.com/office/drawing/2015/10/21/chartex" xmlns:cx3="http://schemas.microsoft.com/office/drawing/2016/5/9/chartex" xmlns:cx4="http://schemas.microsoft.com/office/drawing/2016/5/10/chartex" xmlns:cx5="http://schemas.microsoft.com/office/drawing/2016/5/11/chartex" xmlns:cx6="http://schemas.microsoft.com/office/drawing/2016/5/12/chartex" xmlns:cx7="http://schemas.microsoft.com/office/drawing/2016/5/13/chartex" xmlns:cx8="http://schemas.microsoft.com/office/drawing/2016/5/14/chartex" xmlns:mc="http://schemas.openxmlformats.org/markup-compatibility/2006" xmlns:aink="http://schemas.microsoft.com/office/drawing/2016/ink" xmlns:am3d="http://schemas.microsoft.com/office/drawing/2017/model3d" xmlns:o="urn:schemas-microsoft-com:office:office" xmlns:r="http://schemas.openxmlformats.org/officeDocument/2006/relationships" xmlns:m="http://schemas.openxmlformats.org/officeDocument/2006/math" xmlns:v="urn:schemas-microsoft-com:vml" xmlns:wp14="http://schemas.microsoft.com/office/word/2010/wordprocessingDrawing" xmlns:wp="http://schemas.openxmlformats.org/drawingml/2006/wordprocessingDrawing" xmlns:w10="urn:schemas-microsoft-com:office:word" xmlns:w="http://schemas.openxmlformats.org/wordprocessingml/2006/main" xmlns:w14="http://schemas.microsoft.com/office/word/2010/wordml" xmlns:w15="http://schemas.microsoft.com/office/word/2012/wordml" xmlns:w16cid="http://schemas.microsoft.com/office/word/2016/wordml/cid" xmlns:w16se="http://schemas.microsoft.com/office/word/2015/wordml/symex" xmlns:wpg="http://schemas.microsoft.com/office/word/2010/wordprocessingGroup" xmlns:wpi="http://schemas.microsoft.com/office/word/2010/wordprocessingInk" xmlns:wne="http://schemas.microsoft.com/office/word/2006/wordml" xmlns:wps="http://schemas.microsoft.com/office/word/2010/wordprocessingShape" mc:Ignorable="w14 w15 w16se w16cid wp14">
+<w:document xmlns:wpc="http://schemas.microsoft.com/office/word/2010/wordprocessingCanvas" xmlns:mc="http://schemas.openxmlformats.org/markup-compatibility/2006" xmlns:o="urn:schemas-microsoft-com:office:office" xmlns:r="http://schemas.openxmlformats.org/officeDocument/2006/relationships" xmlns:m="http://schemas.openxmlformats.org/officeDocument/2006/math" xmlns:v="urn:schemas-microsoft-com:vml" xmlns:wp14="http://schemas.microsoft.com/office/word/2010/wordprocessingDrawing" xmlns:wp="http://schemas.openxmlformats.org/drawingml/2006/wordprocessingDrawing" xmlns:w10="urn:schemas-microsoft-com:office:word" xmlns:w="http://schemas.openxmlformats.org/wordprocessingml/2006/main" xmlns:w14="http://schemas.microsoft.com/office/word/2010/wordml" xmlns:w15="http://schemas.microsoft.com/office/word/2012/wordml" xmlns:wpg="http://schemas.microsoft.com/office/word/2010/wordprocessingGroup" xmlns:wpi="http://schemas.microsoft.com/office/word/2010/wordprocessingInk" xmlns:wne="http://schemas.microsoft.com/office/word/2006/wordml" xmlns:wps="http://schemas.microsoft.com/office/word/2010/wordprocessingShape" mc:Ignorable="w14 w15 wp14">
   <w:body>
     <w:p>
       <w:pPr>
@@ -16,7 +16,7 @@
           <w:rFonts w:ascii="Arial" w:hAnsi="Arial" w:cs="Arial"/>
           <w:b/>
           <w:noProof/>
-          <w:lang w:val="es-MX" w:eastAsia="es-MX"/>
+          <w:lang w:eastAsia="es-GT"/>
         </w:rPr>
         <w:drawing>
           <wp:inline distT="0" distB="0" distL="0" distR="0" wp14:anchorId="3D3E8D16" wp14:editId="23B7559E">
@@ -578,13 +578,8 @@
               </w:rPr>
             </w:pPr>
             <w:r>
-              <w:t xml:space="preserve">Denis Alfredo Vela </w:t>
-            </w:r>
-            <w:proofErr w:type="spellStart"/>
-            <w:r>
-              <w:t>Velasquez</w:t>
-            </w:r>
-            <w:proofErr w:type="spellEnd"/>
+              <w:t>Denis Alfredo Vela Velasquez</w:t>
+            </w:r>
           </w:p>
         </w:tc>
         <w:tc>
@@ -638,19 +633,9 @@
             <w:pPr>
               <w:spacing w:after="0"/>
             </w:pPr>
-            <w:proofErr w:type="spellStart"/>
-            <w:r>
-              <w:t>Jose</w:t>
-            </w:r>
-            <w:proofErr w:type="spellEnd"/>
-            <w:r>
-              <w:t xml:space="preserve"> David Retana </w:t>
-            </w:r>
-            <w:proofErr w:type="spellStart"/>
-            <w:r>
-              <w:t>Retana</w:t>
-            </w:r>
-            <w:proofErr w:type="spellEnd"/>
+            <w:r>
+              <w:t>Jose David Retana Retana</w:t>
+            </w:r>
           </w:p>
         </w:tc>
         <w:tc>
@@ -679,19 +664,11 @@
                 <w:lang w:val="es-ES"/>
               </w:rPr>
             </w:pPr>
-            <w:proofErr w:type="spellStart"/>
             <w:r>
               <w:rPr>
                 <w:lang w:val="es-ES"/>
               </w:rPr>
-              <w:t>Sebastian</w:t>
-            </w:r>
-            <w:proofErr w:type="spellEnd"/>
-            <w:r>
-              <w:rPr>
-                <w:lang w:val="es-ES"/>
-              </w:rPr>
-              <w:t xml:space="preserve"> Eduardo Véliz Pinto</w:t>
+              <w:t>Sebastian Eduardo Véliz Pinto</w:t>
             </w:r>
           </w:p>
         </w:tc>
@@ -736,13 +713,8 @@
             <w:pPr>
               <w:spacing w:after="0"/>
             </w:pPr>
-            <w:proofErr w:type="spellStart"/>
-            <w:r>
-              <w:t>Jose</w:t>
-            </w:r>
-            <w:proofErr w:type="spellEnd"/>
-            <w:r>
-              <w:t xml:space="preserve"> Luis Alejandro Estrada Hernández</w:t>
+            <w:r>
+              <w:t>Jose Luis Alejandro Estrada Hernández</w:t>
             </w:r>
           </w:p>
         </w:tc>
@@ -825,6 +797,9 @@
             <w:pPr>
               <w:spacing w:after="0"/>
             </w:pPr>
+            <w:r>
+              <w:t>Jared Sebastián Morataya Hernández</w:t>
+            </w:r>
           </w:p>
         </w:tc>
         <w:tc>
@@ -835,6 +810,11 @@
             <w:pPr>
               <w:spacing w:after="0"/>
             </w:pPr>
+            <w:r>
+              <w:t>Desarrollador</w:t>
+            </w:r>
+            <w:bookmarkStart w:id="0" w:name="_GoBack"/>
+            <w:bookmarkEnd w:id="0"/>
           </w:p>
         </w:tc>
       </w:tr>
@@ -851,14 +831,12 @@
       <w:r>
         <w:t xml:space="preserve">Modelo de Entidades </w:t>
       </w:r>
-      <w:bookmarkStart w:id="0" w:name="_GoBack"/>
-      <w:bookmarkEnd w:id="0"/>
     </w:p>
     <w:p>
       <w:r>
         <w:rPr>
           <w:noProof/>
-          <w:lang w:val="es-MX" w:eastAsia="es-MX"/>
+          <w:lang w:eastAsia="es-GT"/>
         </w:rPr>
         <w:drawing>
           <wp:anchor distT="0" distB="0" distL="114300" distR="114300" simplePos="0" relativeHeight="251658240" behindDoc="1" locked="0" layoutInCell="1" allowOverlap="1" wp14:anchorId="28F1446F" wp14:editId="47BE75CC">
@@ -940,22 +918,22 @@
       <w:r>
         <w:rPr>
           <w:noProof/>
-          <w:lang w:val="es-MX" w:eastAsia="es-MX"/>
+          <w:lang w:eastAsia="es-GT"/>
         </w:rPr>
         <w:lastRenderedPageBreak/>
         <w:drawing>
-          <wp:anchor distT="0" distB="0" distL="114300" distR="114300" simplePos="0" relativeHeight="251659264" behindDoc="0" locked="0" layoutInCell="1" allowOverlap="1" wp14:anchorId="3B010498" wp14:editId="00FC6E55">
+          <wp:anchor distT="0" distB="0" distL="114300" distR="114300" simplePos="0" relativeHeight="251659264" behindDoc="1" locked="0" layoutInCell="1" allowOverlap="1" wp14:anchorId="2EB0CE3A" wp14:editId="37EBA3E6">
             <wp:simplePos x="0" y="0"/>
-            <wp:positionH relativeFrom="margin">
-              <wp:posOffset>-852806</wp:posOffset>
+            <wp:positionH relativeFrom="page">
+              <wp:posOffset>-54591</wp:posOffset>
             </wp:positionH>
             <wp:positionV relativeFrom="paragraph">
-              <wp:posOffset>253365</wp:posOffset>
+              <wp:posOffset>-1962</wp:posOffset>
             </wp:positionV>
-            <wp:extent cx="9896475" cy="6432305"/>
-            <wp:effectExtent l="0" t="0" r="0" b="6985"/>
+            <wp:extent cx="10167582" cy="6093981"/>
+            <wp:effectExtent l="0" t="0" r="5715" b="2540"/>
             <wp:wrapNone/>
-            <wp:docPr id="3" name="Imagen 3" descr="https://cdn.discordapp.com/attachments/941791998493487224/1260251295965777981/IMG-20240709-WA0004.jpg?ex=668ea3fb&amp;is=668d527b&amp;hm=17402ab1babd47a272941876e0dca4320c94ca4b2c487fe71f4e59f0a1f2e231&amp;"/>
+            <wp:docPr id="4" name="Imagen 4"/>
             <wp:cNvGraphicFramePr>
               <a:graphicFrameLocks xmlns:a="http://schemas.openxmlformats.org/drawingml/2006/main" noChangeAspect="1"/>
             </wp:cNvGraphicFramePr>
@@ -963,10 +941,8 @@
               <a:graphicData uri="http://schemas.openxmlformats.org/drawingml/2006/picture">
                 <pic:pic xmlns:pic="http://schemas.openxmlformats.org/drawingml/2006/picture">
                   <pic:nvPicPr>
-                    <pic:cNvPr id="0" name="Picture 1" descr="https://cdn.discordapp.com/attachments/941791998493487224/1260251295965777981/IMG-20240709-WA0004.jpg?ex=668ea3fb&amp;is=668d527b&amp;hm=17402ab1babd47a272941876e0dca4320c94ca4b2c487fe71f4e59f0a1f2e231&amp;"/>
-                    <pic:cNvPicPr>
-                      <a:picLocks noChangeAspect="1" noChangeArrowheads="1"/>
-                    </pic:cNvPicPr>
+                    <pic:cNvPr id="4" name="Diagrama ER.png"/>
+                    <pic:cNvPicPr/>
                   </pic:nvPicPr>
                   <pic:blipFill>
                     <a:blip r:embed="rId9" cstate="print">
@@ -976,23 +952,18 @@
                         </a:ext>
                       </a:extLst>
                     </a:blip>
-                    <a:srcRect/>
                     <a:stretch>
                       <a:fillRect/>
                     </a:stretch>
                   </pic:blipFill>
-                  <pic:spPr bwMode="auto">
+                  <pic:spPr>
                     <a:xfrm>
                       <a:off x="0" y="0"/>
-                      <a:ext cx="9923938" cy="6450155"/>
+                      <a:ext cx="10171401" cy="6096270"/>
                     </a:xfrm>
                     <a:prstGeom prst="rect">
                       <a:avLst/>
                     </a:prstGeom>
-                    <a:noFill/>
-                    <a:ln>
-                      <a:noFill/>
-                    </a:ln>
                   </pic:spPr>
                 </pic:pic>
               </a:graphicData>
@@ -1010,6 +981,7 @@
         <w:t>Modelo ER</w:t>
       </w:r>
     </w:p>
+    <w:p/>
     <w:p>
       <w:pPr>
         <w:rPr>
@@ -1028,7 +1000,7 @@
 </file>
 
 <file path=word/endnotes.xml><?xml version="1.0" encoding="utf-8"?>
-<w:endnotes xmlns:wpc="http://schemas.microsoft.com/office/word/2010/wordprocessingCanvas" xmlns:cx="http://schemas.microsoft.com/office/drawing/2014/chartex" xmlns:cx1="http://schemas.microsoft.com/office/drawing/2015/9/8/chartex" xmlns:cx2="http://schemas.microsoft.com/office/drawing/2015/10/21/chartex" xmlns:cx3="http://schemas.microsoft.com/office/drawing/2016/5/9/chartex" xmlns:cx4="http://schemas.microsoft.com/office/drawing/2016/5/10/chartex" xmlns:cx5="http://schemas.microsoft.com/office/drawing/2016/5/11/chartex" xmlns:cx6="http://schemas.microsoft.com/office/drawing/2016/5/12/chartex" xmlns:cx7="http://schemas.microsoft.com/office/drawing/2016/5/13/chartex" xmlns:cx8="http://schemas.microsoft.com/office/drawing/2016/5/14/chartex" xmlns:mc="http://schemas.openxmlformats.org/markup-compatibility/2006" xmlns:aink="http://schemas.microsoft.com/office/drawing/2016/ink" xmlns:am3d="http://schemas.microsoft.com/office/drawing/2017/model3d" xmlns:o="urn:schemas-microsoft-com:office:office" xmlns:r="http://schemas.openxmlformats.org/officeDocument/2006/relationships" xmlns:m="http://schemas.openxmlformats.org/officeDocument/2006/math" xmlns:v="urn:schemas-microsoft-com:vml" xmlns:wp14="http://schemas.microsoft.com/office/word/2010/wordprocessingDrawing" xmlns:wp="http://schemas.openxmlformats.org/drawingml/2006/wordprocessingDrawing" xmlns:w10="urn:schemas-microsoft-com:office:word" xmlns:w="http://schemas.openxmlformats.org/wordprocessingml/2006/main" xmlns:w14="http://schemas.microsoft.com/office/word/2010/wordml" xmlns:w15="http://schemas.microsoft.com/office/word/2012/wordml" xmlns:w16cid="http://schemas.microsoft.com/office/word/2016/wordml/cid" xmlns:w16se="http://schemas.microsoft.com/office/word/2015/wordml/symex" xmlns:wpg="http://schemas.microsoft.com/office/word/2010/wordprocessingGroup" xmlns:wpi="http://schemas.microsoft.com/office/word/2010/wordprocessingInk" xmlns:wne="http://schemas.microsoft.com/office/word/2006/wordml" xmlns:wps="http://schemas.microsoft.com/office/word/2010/wordprocessingShape" mc:Ignorable="w14 w15 w16se w16cid wp14">
+<w:endnotes xmlns:wpc="http://schemas.microsoft.com/office/word/2010/wordprocessingCanvas" xmlns:mc="http://schemas.openxmlformats.org/markup-compatibility/2006" xmlns:o="urn:schemas-microsoft-com:office:office" xmlns:r="http://schemas.openxmlformats.org/officeDocument/2006/relationships" xmlns:m="http://schemas.openxmlformats.org/officeDocument/2006/math" xmlns:v="urn:schemas-microsoft-com:vml" xmlns:wp14="http://schemas.microsoft.com/office/word/2010/wordprocessingDrawing" xmlns:wp="http://schemas.openxmlformats.org/drawingml/2006/wordprocessingDrawing" xmlns:w10="urn:schemas-microsoft-com:office:word" xmlns:w="http://schemas.openxmlformats.org/wordprocessingml/2006/main" xmlns:w14="http://schemas.microsoft.com/office/word/2010/wordml" xmlns:w15="http://schemas.microsoft.com/office/word/2012/wordml" xmlns:wpg="http://schemas.microsoft.com/office/word/2010/wordprocessingGroup" xmlns:wpi="http://schemas.microsoft.com/office/word/2010/wordprocessingInk" xmlns:wne="http://schemas.microsoft.com/office/word/2006/wordml" xmlns:wps="http://schemas.microsoft.com/office/word/2010/wordprocessingShape" mc:Ignorable="w14 w15 wp14">
   <w:endnote w:type="separator" w:id="-1">
     <w:p>
       <w:pPr>
@@ -1053,7 +1025,7 @@
 </file>
 
 <file path=word/footnotes.xml><?xml version="1.0" encoding="utf-8"?>
-<w:footnotes xmlns:wpc="http://schemas.microsoft.com/office/word/2010/wordprocessingCanvas" xmlns:cx="http://schemas.microsoft.com/office/drawing/2014/chartex" xmlns:cx1="http://schemas.microsoft.com/office/drawing/2015/9/8/chartex" xmlns:cx2="http://schemas.microsoft.com/office/drawing/2015/10/21/chartex" xmlns:cx3="http://schemas.microsoft.com/office/drawing/2016/5/9/chartex" xmlns:cx4="http://schemas.microsoft.com/office/drawing/2016/5/10/chartex" xmlns:cx5="http://schemas.microsoft.com/office/drawing/2016/5/11/chartex" xmlns:cx6="http://schemas.microsoft.com/office/drawing/2016/5/12/chartex" xmlns:cx7="http://schemas.microsoft.com/office/drawing/2016/5/13/chartex" xmlns:cx8="http://schemas.microsoft.com/office/drawing/2016/5/14/chartex" xmlns:mc="http://schemas.openxmlformats.org/markup-compatibility/2006" xmlns:aink="http://schemas.microsoft.com/office/drawing/2016/ink" xmlns:am3d="http://schemas.microsoft.com/office/drawing/2017/model3d" xmlns:o="urn:schemas-microsoft-com:office:office" xmlns:r="http://schemas.openxmlformats.org/officeDocument/2006/relationships" xmlns:m="http://schemas.openxmlformats.org/officeDocument/2006/math" xmlns:v="urn:schemas-microsoft-com:vml" xmlns:wp14="http://schemas.microsoft.com/office/word/2010/wordprocessingDrawing" xmlns:wp="http://schemas.openxmlformats.org/drawingml/2006/wordprocessingDrawing" xmlns:w10="urn:schemas-microsoft-com:office:word" xmlns:w="http://schemas.openxmlformats.org/wordprocessingml/2006/main" xmlns:w14="http://schemas.microsoft.com/office/word/2010/wordml" xmlns:w15="http://schemas.microsoft.com/office/word/2012/wordml" xmlns:w16cid="http://schemas.microsoft.com/office/word/2016/wordml/cid" xmlns:w16se="http://schemas.microsoft.com/office/word/2015/wordml/symex" xmlns:wpg="http://schemas.microsoft.com/office/word/2010/wordprocessingGroup" xmlns:wpi="http://schemas.microsoft.com/office/word/2010/wordprocessingInk" xmlns:wne="http://schemas.microsoft.com/office/word/2006/wordml" xmlns:wps="http://schemas.microsoft.com/office/word/2010/wordprocessingShape" mc:Ignorable="w14 w15 w16se w16cid wp14">
+<w:footnotes xmlns:wpc="http://schemas.microsoft.com/office/word/2010/wordprocessingCanvas" xmlns:mc="http://schemas.openxmlformats.org/markup-compatibility/2006" xmlns:o="urn:schemas-microsoft-com:office:office" xmlns:r="http://schemas.openxmlformats.org/officeDocument/2006/relationships" xmlns:m="http://schemas.openxmlformats.org/officeDocument/2006/math" xmlns:v="urn:schemas-microsoft-com:vml" xmlns:wp14="http://schemas.microsoft.com/office/word/2010/wordprocessingDrawing" xmlns:wp="http://schemas.openxmlformats.org/drawingml/2006/wordprocessingDrawing" xmlns:w10="urn:schemas-microsoft-com:office:word" xmlns:w="http://schemas.openxmlformats.org/wordprocessingml/2006/main" xmlns:w14="http://schemas.microsoft.com/office/word/2010/wordml" xmlns:w15="http://schemas.microsoft.com/office/word/2012/wordml" xmlns:wpg="http://schemas.microsoft.com/office/word/2010/wordprocessingGroup" xmlns:wpi="http://schemas.microsoft.com/office/word/2010/wordprocessingInk" xmlns:wne="http://schemas.microsoft.com/office/word/2006/wordml" xmlns:wps="http://schemas.microsoft.com/office/word/2010/wordprocessingShape" mc:Ignorable="w14 w15 wp14">
   <w:footnote w:type="separator" w:id="-1">
     <w:p>
       <w:pPr>
@@ -1078,7 +1050,7 @@
 </file>
 
 <file path=word/styles.xml><?xml version="1.0" encoding="utf-8"?>
-<w:styles xmlns:mc="http://schemas.openxmlformats.org/markup-compatibility/2006" xmlns:r="http://schemas.openxmlformats.org/officeDocument/2006/relationships" xmlns:w="http://schemas.openxmlformats.org/wordprocessingml/2006/main" xmlns:w14="http://schemas.microsoft.com/office/word/2010/wordml" xmlns:w15="http://schemas.microsoft.com/office/word/2012/wordml" xmlns:w16cid="http://schemas.microsoft.com/office/word/2016/wordml/cid" xmlns:w16se="http://schemas.microsoft.com/office/word/2015/wordml/symex" mc:Ignorable="w14 w15 w16se w16cid">
+<w:styles xmlns:mc="http://schemas.openxmlformats.org/markup-compatibility/2006" xmlns:r="http://schemas.openxmlformats.org/officeDocument/2006/relationships" xmlns:w="http://schemas.openxmlformats.org/wordprocessingml/2006/main" xmlns:w14="http://schemas.microsoft.com/office/word/2010/wordml" xmlns:w15="http://schemas.microsoft.com/office/word/2012/wordml" mc:Ignorable="w14 w15">
   <w:docDefaults>
     <w:rPrDefault>
       <w:rPr>
@@ -1088,7 +1060,7 @@
     </w:rPrDefault>
     <w:pPrDefault/>
   </w:docDefaults>
-  <w:latentStyles w:defLockedState="0" w:defUIPriority="99" w:defSemiHidden="0" w:defUnhideWhenUsed="0" w:defQFormat="0" w:count="375">
+  <w:latentStyles w:defLockedState="0" w:defUIPriority="99" w:defSemiHidden="0" w:defUnhideWhenUsed="0" w:defQFormat="0" w:count="371">
     <w:lsdException w:name="Normal" w:uiPriority="0" w:qFormat="1"/>
     <w:lsdException w:name="heading 1" w:uiPriority="9" w:qFormat="1"/>
     <w:lsdException w:name="heading 2" w:uiPriority="9" w:unhideWhenUsed="1" w:qFormat="1"/>
@@ -1194,7 +1166,7 @@
     <w:lsdException w:name="HTML Sample" w:semiHidden="1" w:unhideWhenUsed="1"/>
     <w:lsdException w:name="HTML Typewriter" w:semiHidden="1" w:unhideWhenUsed="1"/>
     <w:lsdException w:name="HTML Variable" w:semiHidden="1" w:unhideWhenUsed="1"/>
-    <w:lsdException w:name="Normal Table" w:qFormat="1"/>
+    <w:lsdException w:name="Normal Table" w:semiHidden="1" w:unhideWhenUsed="1" w:qFormat="1"/>
     <w:lsdException w:name="annotation subject" w:semiHidden="1" w:unhideWhenUsed="1"/>
     <w:lsdException w:name="No List" w:semiHidden="1" w:unhideWhenUsed="1"/>
     <w:lsdException w:name="Outline List 1" w:semiHidden="1" w:unhideWhenUsed="1"/>
@@ -1238,8 +1210,10 @@
     <w:lsdException w:name="Table Elegant" w:semiHidden="1" w:unhideWhenUsed="1"/>
     <w:lsdException w:name="Table Professional" w:semiHidden="1" w:unhideWhenUsed="1"/>
     <w:lsdException w:name="Table Subtle 1" w:semiHidden="1" w:unhideWhenUsed="1"/>
+    <w:lsdException w:name="Table Subtle 2" w:semiHidden="1" w:unhideWhenUsed="1"/>
     <w:lsdException w:name="Table Web 1" w:semiHidden="1" w:unhideWhenUsed="1"/>
     <w:lsdException w:name="Table Web 2" w:semiHidden="1" w:unhideWhenUsed="1"/>
+    <w:lsdException w:name="Table Web 3" w:semiHidden="1" w:unhideWhenUsed="1"/>
     <w:lsdException w:name="Balloon Text" w:semiHidden="1" w:unhideWhenUsed="1"/>
     <w:lsdException w:name="Table Grid" w:uiPriority="39"/>
     <w:lsdException w:name="Table Theme" w:semiHidden="1" w:unhideWhenUsed="1"/>
@@ -1261,6 +1235,10 @@
     <w:lsdException w:name="Colorful Grid"/>
     <w:lsdException w:name="Light Shading Accent 1"/>
     <w:lsdException w:name="Light List Accent 1"/>
+    <w:lsdException w:name="Light Grid Accent 1"/>
+    <w:lsdException w:name="Medium Shading 1 Accent 1"/>
+    <w:lsdException w:name="Medium Shading 2 Accent 1"/>
+    <w:lsdException w:name="Medium List 1 Accent 1"/>
     <w:lsdException w:name="Revision" w:semiHidden="1" w:unhideWhenUsed="1"/>
     <w:lsdException w:name="List Paragraph" w:uiPriority="34" w:qFormat="1"/>
     <w:lsdException w:name="Quote" w:semiHidden="1" w:unhideWhenUsed="1"/>
@@ -1339,6 +1317,10 @@
     <w:lsdException w:name="Medium Grid 1 Accent 6"/>
     <w:lsdException w:name="Medium Grid 2 Accent 6"/>
     <w:lsdException w:name="Medium Grid 3 Accent 6"/>
+    <w:lsdException w:name="Dark List Accent 6"/>
+    <w:lsdException w:name="Colorful Shading Accent 6"/>
+    <w:lsdException w:name="Colorful List Accent 6"/>
+    <w:lsdException w:name="Colorful Grid Accent 6"/>
     <w:lsdException w:name="Subtle Emphasis" w:uiPriority="19" w:qFormat="1"/>
     <w:lsdException w:name="Intense Emphasis" w:uiPriority="21" w:qFormat="1"/>
     <w:lsdException w:name="Subtle Reference" w:uiPriority="31" w:qFormat="1"/>
@@ -1450,10 +1432,6 @@
     <w:lsdException w:name="List Table 5 Dark Accent 6" w:uiPriority="50"/>
     <w:lsdException w:name="List Table 6 Colorful Accent 6" w:uiPriority="51"/>
     <w:lsdException w:name="List Table 7 Colorful Accent 6" w:uiPriority="52"/>
-    <w:lsdException w:name="Mention" w:semiHidden="1" w:unhideWhenUsed="1"/>
-    <w:lsdException w:name="Smart Hyperlink" w:semiHidden="1" w:unhideWhenUsed="1"/>
-    <w:lsdException w:name="Hashtag" w:semiHidden="1" w:unhideWhenUsed="1"/>
-    <w:lsdException w:name="Unresolved Mention" w:semiHidden="1" w:unhideWhenUsed="1"/>
   </w:latentStyles>
   <w:style w:type="paragraph" w:default="1" w:styleId="Normal">
     <w:name w:val="Normal"/>
@@ -1828,7 +1806,7 @@
 </file>
 
 <file path=customXml/itemProps1.xml><?xml version="1.0" encoding="utf-8"?>
-<ds:datastoreItem xmlns:ds="http://schemas.openxmlformats.org/officeDocument/2006/customXml" ds:itemID="{F7252AD4-FF3A-48B6-9A36-63C1B0908B94}">
+<ds:datastoreItem xmlns:ds="http://schemas.openxmlformats.org/officeDocument/2006/customXml" ds:itemID="{BCD34C97-614C-4212-882D-CE1334E618AF}">
   <ds:schemaRefs>
     <ds:schemaRef ds:uri="http://schemas.openxmlformats.org/officeDocument/2006/bibliography"/>
   </ds:schemaRefs>

</xml_diff>

<commit_message>
Se agrega Descripcion, misión, visión y valores
</commit_message>
<xml_diff>
--- a/Hoja de Datos.docx
+++ b/Hoja de Datos.docx
@@ -36,7 +36,7 @@
                     </pic:cNvPicPr>
                   </pic:nvPicPr>
                   <pic:blipFill>
-                    <a:blip r:embed="rId7">
+                    <a:blip r:embed="rId8">
                       <a:extLst>
                         <a:ext uri="{28A0092B-C50C-407E-A947-70E740481C1C}">
                           <a14:useLocalDpi xmlns:a14="http://schemas.microsoft.com/office/drawing/2010/main" val="0"/>
@@ -813,8 +813,6 @@
             <w:r>
               <w:t>Desarrollador</w:t>
             </w:r>
-            <w:bookmarkStart w:id="0" w:name="_GoBack"/>
-            <w:bookmarkEnd w:id="0"/>
           </w:p>
         </w:tc>
       </w:tr>
@@ -862,7 +860,7 @@
                     <pic:cNvPicPr/>
                   </pic:nvPicPr>
                   <pic:blipFill>
-                    <a:blip r:embed="rId8">
+                    <a:blip r:embed="rId9">
                       <a:extLst>
                         <a:ext uri="{28A0092B-C50C-407E-A947-70E740481C1C}">
                           <a14:useLocalDpi xmlns:a14="http://schemas.microsoft.com/office/drawing/2010/main" val="0"/>
@@ -945,7 +943,7 @@
                     <pic:cNvPicPr/>
                   </pic:nvPicPr>
                   <pic:blipFill>
-                    <a:blip r:embed="rId9" cstate="print">
+                    <a:blip r:embed="rId10" cstate="print">
                       <a:extLst>
                         <a:ext uri="{28A0092B-C50C-407E-A947-70E740481C1C}">
                           <a14:useLocalDpi xmlns:a14="http://schemas.microsoft.com/office/drawing/2010/main" val="0"/>
@@ -984,14 +982,733 @@
     <w:p/>
     <w:p>
       <w:pPr>
+        <w:spacing w:after="0" w:line="240" w:lineRule="auto"/>
         <w:rPr>
           <w:u w:val="single"/>
         </w:rPr>
       </w:pPr>
+      <w:r>
+        <w:rPr>
+          <w:u w:val="single"/>
+        </w:rPr>
+        <w:br w:type="page"/>
+      </w:r>
+    </w:p>
+    <w:p>
+      <w:pPr>
+        <w:pStyle w:val="paragraph"/>
+        <w:spacing w:before="0" w:beforeAutospacing="0" w:after="0" w:afterAutospacing="0"/>
+        <w:textAlignment w:val="baseline"/>
+        <w:rPr>
+          <w:rStyle w:val="normaltextrun"/>
+          <w:rFonts w:eastAsiaTheme="majorEastAsia"/>
+          <w:b/>
+          <w:bCs/>
+          <w:sz w:val="22"/>
+          <w:szCs w:val="22"/>
+          <w:lang w:val="en-US"/>
+        </w:rPr>
+        <w:sectPr>
+          <w:pgSz w:w="15840" w:h="12240" w:orient="landscape"/>
+          <w:pgMar w:top="1701" w:right="1418" w:bottom="1701" w:left="1418" w:header="709" w:footer="709" w:gutter="0"/>
+          <w:cols w:space="708"/>
+          <w:docGrid w:linePitch="360"/>
+        </w:sectPr>
+      </w:pPr>
+    </w:p>
+    <w:p>
+      <w:pPr>
+        <w:pStyle w:val="paragraph"/>
+        <w:spacing w:before="0" w:beforeAutospacing="0" w:after="0" w:afterAutospacing="0"/>
+        <w:textAlignment w:val="baseline"/>
+        <w:rPr>
+          <w:rFonts w:ascii="Segoe UI" w:hAnsi="Segoe UI" w:cs="Segoe UI"/>
+          <w:sz w:val="18"/>
+          <w:szCs w:val="18"/>
+        </w:rPr>
+      </w:pPr>
+      <w:r>
+        <w:rPr>
+          <w:rStyle w:val="normaltextrun"/>
+          <w:rFonts w:eastAsiaTheme="majorEastAsia"/>
+          <w:b/>
+          <w:bCs/>
+          <w:sz w:val="22"/>
+          <w:szCs w:val="22"/>
+          <w:lang w:val="en-US"/>
+        </w:rPr>
+        <w:lastRenderedPageBreak/>
+        <w:t>Descripción de MobiExpress:</w:t>
+      </w:r>
+      <w:r>
+        <w:rPr>
+          <w:rStyle w:val="eop"/>
+          <w:sz w:val="22"/>
+          <w:szCs w:val="22"/>
+        </w:rPr>
+        <w:t> </w:t>
+      </w:r>
+    </w:p>
+    <w:p>
+      <w:pPr>
+        <w:pStyle w:val="paragraph"/>
+        <w:spacing w:before="0" w:beforeAutospacing="0" w:after="0" w:afterAutospacing="0"/>
+        <w:textAlignment w:val="baseline"/>
+        <w:rPr>
+          <w:rFonts w:ascii="Segoe UI" w:hAnsi="Segoe UI" w:cs="Segoe UI"/>
+          <w:sz w:val="18"/>
+          <w:szCs w:val="18"/>
+        </w:rPr>
+      </w:pPr>
+      <w:r>
+        <w:rPr>
+          <w:rStyle w:val="normaltextrun"/>
+          <w:rFonts w:eastAsiaTheme="majorEastAsia"/>
+          <w:sz w:val="22"/>
+          <w:szCs w:val="22"/>
+          <w:lang w:val="es-ES"/>
+        </w:rPr>
+        <w:t>MobiExpress es una aplicación innovadora diseñada para facilitar el alquiler de muebles y accesorios para fiestas, dirigida tanto a empresas como a emprendedores. Ofrecemos una extensa selección de productos, incluyendo sillas, tableros, manteles, centros de mesa, y decoraciones, para satisfacer las necesidades de cualquier evento. Nuestra plataforma intuitiva permite a los usuarios seleccionar, reservar y gestionar sus alquileres de manera eficiente y sin complicaciones, asegurando así que cada celebración sea un éxito. Además, proporcionamos asesoramiento personalizado para ayudar a nuestros clientes a elegir los elementos perfectos que se adapten a la temática y estilo de su evento. Con MobiExpress, la planificación y organización de fiestas se convierte en una experiencia fácil y placentera, permitiendo que los anfitriones se concentren en disfrutar el momento mientras nosotros nos encargamos del resto.</w:t>
+      </w:r>
+      <w:r>
+        <w:rPr>
+          <w:rStyle w:val="eop"/>
+          <w:sz w:val="22"/>
+          <w:szCs w:val="22"/>
+        </w:rPr>
+        <w:t> </w:t>
+      </w:r>
+    </w:p>
+    <w:p>
+      <w:pPr>
+        <w:pStyle w:val="paragraph"/>
+        <w:spacing w:before="0" w:beforeAutospacing="0" w:after="0" w:afterAutospacing="0"/>
+        <w:textAlignment w:val="baseline"/>
+        <w:rPr>
+          <w:rFonts w:ascii="Segoe UI" w:hAnsi="Segoe UI" w:cs="Segoe UI"/>
+          <w:sz w:val="18"/>
+          <w:szCs w:val="18"/>
+        </w:rPr>
+      </w:pPr>
+      <w:r>
+        <w:rPr>
+          <w:rStyle w:val="normaltextrun"/>
+          <w:rFonts w:eastAsiaTheme="majorEastAsia"/>
+          <w:sz w:val="22"/>
+          <w:szCs w:val="22"/>
+          <w:lang w:val="es-ES"/>
+        </w:rPr>
+        <w:t>Alquila lo mejor vive lo mejor.</w:t>
+      </w:r>
+      <w:r>
+        <w:rPr>
+          <w:rStyle w:val="eop"/>
+          <w:sz w:val="22"/>
+          <w:szCs w:val="22"/>
+        </w:rPr>
+        <w:t> </w:t>
+      </w:r>
+    </w:p>
+    <w:p>
+      <w:pPr>
+        <w:pStyle w:val="paragraph"/>
+        <w:spacing w:before="0" w:beforeAutospacing="0" w:after="0" w:afterAutospacing="0"/>
+        <w:textAlignment w:val="baseline"/>
+        <w:rPr>
+          <w:rFonts w:ascii="Segoe UI" w:hAnsi="Segoe UI" w:cs="Segoe UI"/>
+          <w:sz w:val="18"/>
+          <w:szCs w:val="18"/>
+        </w:rPr>
+      </w:pPr>
+      <w:r>
+        <w:rPr>
+          <w:rStyle w:val="normaltextrun"/>
+          <w:rFonts w:eastAsiaTheme="majorEastAsia"/>
+          <w:b/>
+          <w:bCs/>
+          <w:sz w:val="22"/>
+          <w:szCs w:val="22"/>
+        </w:rPr>
+        <w:t>Visión de MobiExpress:</w:t>
+      </w:r>
+      <w:r>
+        <w:rPr>
+          <w:rStyle w:val="eop"/>
+          <w:sz w:val="22"/>
+          <w:szCs w:val="22"/>
+        </w:rPr>
+        <w:t> </w:t>
+      </w:r>
+    </w:p>
+    <w:p>
+      <w:pPr>
+        <w:pStyle w:val="paragraph"/>
+        <w:spacing w:before="0" w:beforeAutospacing="0" w:after="0" w:afterAutospacing="0"/>
+        <w:textAlignment w:val="baseline"/>
+        <w:rPr>
+          <w:rFonts w:ascii="Segoe UI" w:hAnsi="Segoe UI" w:cs="Segoe UI"/>
+          <w:sz w:val="18"/>
+          <w:szCs w:val="18"/>
+        </w:rPr>
+      </w:pPr>
+      <w:r>
+        <w:rPr>
+          <w:rStyle w:val="normaltextrun"/>
+          <w:rFonts w:eastAsiaTheme="majorEastAsia"/>
+          <w:sz w:val="22"/>
+          <w:szCs w:val="22"/>
+        </w:rPr>
+        <w:t>Ser la página web líder en el mercado de alquiler de muebles para fiestas, reconocida no solo por su eficiencia, variedad y calidad en los productos ofrecidos, sino también por su compromiso con la innovación y la satisfacción del cliente. Queremos transformar la forma en que se organizan los eventos, proporcionando soluciones prácticas y accesibles que permitan a nuestros clientes enfocarse en disfrutar y crear momentos inolvidables. Aspiramos a expandir nuestro alcance, convirtiéndonos en el referente principal en el sector de eventos y celebraciones a nivel nacional e internacional.</w:t>
+      </w:r>
+      <w:r>
+        <w:rPr>
+          <w:rStyle w:val="eop"/>
+          <w:sz w:val="22"/>
+          <w:szCs w:val="22"/>
+        </w:rPr>
+        <w:t> </w:t>
+      </w:r>
+    </w:p>
+    <w:p>
+      <w:pPr>
+        <w:pStyle w:val="paragraph"/>
+        <w:spacing w:before="0" w:beforeAutospacing="0" w:after="0" w:afterAutospacing="0"/>
+        <w:textAlignment w:val="baseline"/>
+        <w:rPr>
+          <w:rFonts w:ascii="Segoe UI" w:hAnsi="Segoe UI" w:cs="Segoe UI"/>
+          <w:sz w:val="18"/>
+          <w:szCs w:val="18"/>
+        </w:rPr>
+      </w:pPr>
+      <w:r>
+        <w:rPr>
+          <w:rStyle w:val="normaltextrun"/>
+          <w:rFonts w:eastAsiaTheme="majorEastAsia"/>
+          <w:b/>
+          <w:bCs/>
+          <w:sz w:val="22"/>
+          <w:szCs w:val="22"/>
+        </w:rPr>
+        <w:t>Misión de MobiExpress:</w:t>
+      </w:r>
+      <w:r>
+        <w:rPr>
+          <w:rStyle w:val="eop"/>
+          <w:sz w:val="22"/>
+          <w:szCs w:val="22"/>
+        </w:rPr>
+        <w:t> </w:t>
+      </w:r>
+    </w:p>
+    <w:p>
+      <w:pPr>
+        <w:pStyle w:val="paragraph"/>
+        <w:spacing w:before="0" w:beforeAutospacing="0" w:after="0" w:afterAutospacing="0"/>
+        <w:textAlignment w:val="baseline"/>
+        <w:rPr>
+          <w:rFonts w:ascii="Segoe UI" w:hAnsi="Segoe UI" w:cs="Segoe UI"/>
+          <w:sz w:val="18"/>
+          <w:szCs w:val="18"/>
+        </w:rPr>
+      </w:pPr>
+      <w:r>
+        <w:rPr>
+          <w:rStyle w:val="normaltextrun"/>
+          <w:rFonts w:eastAsiaTheme="majorEastAsia"/>
+          <w:sz w:val="22"/>
+          <w:szCs w:val="22"/>
+        </w:rPr>
+        <w:t>Ofrecer un servicio de alquiler de muebles y accesorios para fiestas, facilitando a empresas y emprendedores la organización de eventos memorables a través de una plataforma ágil, confiable y accesible, que garantice la satisfacción total del cliente. Nos comprometemos a brindar productos de alta calidad y un servicio al cliente excepcional, asegurando la atención a cada detalle. Además, buscamos constantemente innovar y mejorar nuestros servicios, adaptándonos a las necesidades cambiantes del mercado y proporcionando a nuestros clientes las mejores opciones para sus celebraciones. Nuestro objetivo es hacer que la planificación de eventos sea sencilla, eficiente y placentera para todos.</w:t>
+      </w:r>
+      <w:r>
+        <w:rPr>
+          <w:rStyle w:val="eop"/>
+          <w:sz w:val="22"/>
+          <w:szCs w:val="22"/>
+        </w:rPr>
+        <w:t> </w:t>
+      </w:r>
+    </w:p>
+    <w:p>
+      <w:pPr>
+        <w:pStyle w:val="paragraph"/>
+        <w:spacing w:before="0" w:beforeAutospacing="0" w:after="0" w:afterAutospacing="0"/>
+        <w:textAlignment w:val="baseline"/>
+        <w:rPr>
+          <w:rFonts w:ascii="Segoe UI" w:hAnsi="Segoe UI" w:cs="Segoe UI"/>
+          <w:sz w:val="18"/>
+          <w:szCs w:val="18"/>
+        </w:rPr>
+      </w:pPr>
+      <w:r>
+        <w:rPr>
+          <w:rStyle w:val="normaltextrun"/>
+          <w:rFonts w:eastAsiaTheme="majorEastAsia"/>
+          <w:sz w:val="22"/>
+          <w:szCs w:val="22"/>
+        </w:rPr>
+        <w:t>Además, nos comprometemos a mantener estándares elevados en la calidad de nuestros equipos, asegurando que cada artículo en nuestro inventario esté bien mantenido y listo para su uso inmediato. Creemos en la importancia de la eficiencia y la seguridad en cada transacción, garantizando que nuestros clientes puedan trabajar con tranquilidad y confianza.  </w:t>
+      </w:r>
+      <w:r>
+        <w:rPr>
+          <w:rStyle w:val="eop"/>
+          <w:sz w:val="22"/>
+          <w:szCs w:val="22"/>
+        </w:rPr>
+        <w:t> </w:t>
+      </w:r>
+    </w:p>
+    <w:p>
+      <w:pPr>
+        <w:pStyle w:val="paragraph"/>
+        <w:spacing w:before="0" w:beforeAutospacing="0" w:after="0" w:afterAutospacing="0"/>
+        <w:textAlignment w:val="baseline"/>
+        <w:rPr>
+          <w:rFonts w:ascii="Segoe UI" w:hAnsi="Segoe UI" w:cs="Segoe UI"/>
+          <w:sz w:val="18"/>
+          <w:szCs w:val="18"/>
+        </w:rPr>
+      </w:pPr>
+      <w:r>
+        <w:rPr>
+          <w:rStyle w:val="eop"/>
+          <w:sz w:val="22"/>
+          <w:szCs w:val="22"/>
+        </w:rPr>
+        <w:t> </w:t>
+      </w:r>
+    </w:p>
+    <w:p>
+      <w:pPr>
+        <w:pStyle w:val="paragraph"/>
+        <w:spacing w:before="0" w:beforeAutospacing="0" w:after="0" w:afterAutospacing="0"/>
+        <w:textAlignment w:val="baseline"/>
+        <w:rPr>
+          <w:rFonts w:ascii="Segoe UI" w:hAnsi="Segoe UI" w:cs="Segoe UI"/>
+          <w:sz w:val="18"/>
+          <w:szCs w:val="18"/>
+        </w:rPr>
+      </w:pPr>
+      <w:r>
+        <w:rPr>
+          <w:rStyle w:val="normaltextrun"/>
+          <w:rFonts w:eastAsiaTheme="majorEastAsia"/>
+          <w:b/>
+          <w:bCs/>
+          <w:sz w:val="22"/>
+          <w:szCs w:val="22"/>
+        </w:rPr>
+        <w:t>Cómo surgió MobiExpress:</w:t>
+      </w:r>
+      <w:r>
+        <w:rPr>
+          <w:rStyle w:val="eop"/>
+          <w:sz w:val="22"/>
+          <w:szCs w:val="22"/>
+        </w:rPr>
+        <w:t> </w:t>
+      </w:r>
+    </w:p>
+    <w:p>
+      <w:pPr>
+        <w:pStyle w:val="paragraph"/>
+        <w:spacing w:before="0" w:beforeAutospacing="0" w:after="0" w:afterAutospacing="0"/>
+        <w:textAlignment w:val="baseline"/>
+        <w:rPr>
+          <w:rFonts w:ascii="Segoe UI" w:hAnsi="Segoe UI" w:cs="Segoe UI"/>
+          <w:sz w:val="18"/>
+          <w:szCs w:val="18"/>
+        </w:rPr>
+      </w:pPr>
+      <w:r>
+        <w:rPr>
+          <w:rStyle w:val="normaltextrun"/>
+          <w:rFonts w:eastAsiaTheme="majorEastAsia"/>
+          <w:sz w:val="22"/>
+          <w:szCs w:val="22"/>
+          <w:lang w:val="es-ES"/>
+        </w:rPr>
+        <w:t>MobiExpress nació de la necesidad observada en el mercado de un servicio especializado y eficiente para el alquiler de muebles y decoraciones para eventos. Identificamos que muchas empresas y emprendedores enfrentaban dificultades para encontrar proveedores confiables y con una amplia variedad de productos para sus fiestas. Para cubrir esta demanda, desarrollamos una plataforma innovadora que simplifica el proceso de alquiler, ofreciendo una solución simple y accesible para quienes desean organizar eventos exitosos sin complicaciones. Inspirados por las experiencias y desafíos de nuestros propios eventos, decidimos crear una herramienta que enriquezca la experiencia del usuario, permitiéndole disfrutar y compartir momentos especiales con sus invitados, así que el usuario no tiene que preocuparse por la decoración ni por asegurarse de que las mesas estén listas, permitiéndole disfrutar de experiencias maravillosas con su familia y amigos. Nuestra pasión por la organización de eventos y nuestro deseo de facilitar este proceso para otros fueron los motivos que impulsaron la creación de MobiExpress.</w:t>
+      </w:r>
+      <w:r>
+        <w:rPr>
+          <w:rStyle w:val="eop"/>
+          <w:sz w:val="22"/>
+          <w:szCs w:val="22"/>
+        </w:rPr>
+        <w:t> </w:t>
+      </w:r>
+    </w:p>
+    <w:p>
+      <w:pPr>
+        <w:pStyle w:val="paragraph"/>
+        <w:spacing w:before="0" w:beforeAutospacing="0" w:after="0" w:afterAutospacing="0"/>
+        <w:textAlignment w:val="baseline"/>
+        <w:rPr>
+          <w:rFonts w:ascii="Segoe UI" w:hAnsi="Segoe UI" w:cs="Segoe UI"/>
+          <w:sz w:val="18"/>
+          <w:szCs w:val="18"/>
+        </w:rPr>
+      </w:pPr>
+      <w:r>
+        <w:rPr>
+          <w:rStyle w:val="normaltextrun"/>
+          <w:rFonts w:eastAsiaTheme="majorEastAsia"/>
+          <w:b/>
+          <w:bCs/>
+          <w:sz w:val="22"/>
+          <w:szCs w:val="22"/>
+          <w:lang w:val="es-ES"/>
+        </w:rPr>
+        <w:t>Valores de MobiExpress: </w:t>
+      </w:r>
+      <w:r>
+        <w:rPr>
+          <w:rStyle w:val="eop"/>
+          <w:sz w:val="22"/>
+          <w:szCs w:val="22"/>
+        </w:rPr>
+        <w:t> </w:t>
+      </w:r>
+    </w:p>
+    <w:p>
+      <w:pPr>
+        <w:pStyle w:val="paragraph"/>
+        <w:numPr>
+          <w:ilvl w:val="0"/>
+          <w:numId w:val="1"/>
+        </w:numPr>
+        <w:spacing w:before="0" w:beforeAutospacing="0" w:after="0" w:afterAutospacing="0"/>
+        <w:ind w:left="360" w:firstLine="0"/>
+        <w:textAlignment w:val="baseline"/>
+        <w:rPr>
+          <w:sz w:val="22"/>
+          <w:szCs w:val="22"/>
+        </w:rPr>
+      </w:pPr>
+      <w:r>
+        <w:rPr>
+          <w:rStyle w:val="normaltextrun"/>
+          <w:rFonts w:eastAsiaTheme="majorEastAsia"/>
+          <w:b/>
+          <w:bCs/>
+          <w:sz w:val="22"/>
+          <w:szCs w:val="22"/>
+        </w:rPr>
+        <w:t>Compromiso con la Calidad:</w:t>
+      </w:r>
+      <w:r>
+        <w:rPr>
+          <w:rStyle w:val="normaltextrun"/>
+          <w:rFonts w:eastAsiaTheme="majorEastAsia"/>
+          <w:sz w:val="22"/>
+          <w:szCs w:val="22"/>
+        </w:rPr>
+        <w:t xml:space="preserve"> Nos comprometemos a ofrecer productos y servicios de alta calidad que cumplan con las expectativas de nuestros clientes en cada evento.</w:t>
+      </w:r>
+      <w:r>
+        <w:rPr>
+          <w:rStyle w:val="eop"/>
+          <w:sz w:val="22"/>
+          <w:szCs w:val="22"/>
+        </w:rPr>
+        <w:t> </w:t>
+      </w:r>
+      <w:bookmarkStart w:id="0" w:name="_GoBack"/>
+      <w:bookmarkEnd w:id="0"/>
+    </w:p>
+    <w:p>
+      <w:pPr>
+        <w:pStyle w:val="paragraph"/>
+        <w:numPr>
+          <w:ilvl w:val="0"/>
+          <w:numId w:val="2"/>
+        </w:numPr>
+        <w:spacing w:before="0" w:beforeAutospacing="0" w:after="0" w:afterAutospacing="0"/>
+        <w:ind w:left="360" w:firstLine="0"/>
+        <w:textAlignment w:val="baseline"/>
+        <w:rPr>
+          <w:sz w:val="22"/>
+          <w:szCs w:val="22"/>
+        </w:rPr>
+      </w:pPr>
+      <w:r>
+        <w:rPr>
+          <w:rStyle w:val="normaltextrun"/>
+          <w:rFonts w:eastAsiaTheme="majorEastAsia"/>
+          <w:b/>
+          <w:bCs/>
+          <w:sz w:val="22"/>
+          <w:szCs w:val="22"/>
+        </w:rPr>
+        <w:lastRenderedPageBreak/>
+        <w:t>Innovación Continua:</w:t>
+      </w:r>
+      <w:r>
+        <w:rPr>
+          <w:rStyle w:val="normaltextrun"/>
+          <w:rFonts w:eastAsiaTheme="majorEastAsia"/>
+          <w:sz w:val="22"/>
+          <w:szCs w:val="22"/>
+        </w:rPr>
+        <w:t xml:space="preserve"> Buscamos constantemente mejorar y adaptar nuestras soluciones para ofrecer las mejores opciones y experiencias a nuestros usuarios.</w:t>
+      </w:r>
+      <w:r>
+        <w:rPr>
+          <w:rStyle w:val="eop"/>
+          <w:sz w:val="22"/>
+          <w:szCs w:val="22"/>
+        </w:rPr>
+        <w:t> </w:t>
+      </w:r>
+    </w:p>
+    <w:p>
+      <w:pPr>
+        <w:pStyle w:val="paragraph"/>
+        <w:numPr>
+          <w:ilvl w:val="0"/>
+          <w:numId w:val="3"/>
+        </w:numPr>
+        <w:spacing w:before="0" w:beforeAutospacing="0" w:after="0" w:afterAutospacing="0"/>
+        <w:ind w:left="360" w:firstLine="0"/>
+        <w:textAlignment w:val="baseline"/>
+        <w:rPr>
+          <w:sz w:val="22"/>
+          <w:szCs w:val="22"/>
+        </w:rPr>
+      </w:pPr>
+      <w:r>
+        <w:rPr>
+          <w:rStyle w:val="normaltextrun"/>
+          <w:rFonts w:eastAsiaTheme="majorEastAsia"/>
+          <w:b/>
+          <w:bCs/>
+          <w:sz w:val="22"/>
+          <w:szCs w:val="22"/>
+        </w:rPr>
+        <w:t>Satisfacción del Cliente:</w:t>
+      </w:r>
+      <w:r>
+        <w:rPr>
+          <w:rStyle w:val="normaltextrun"/>
+          <w:rFonts w:eastAsiaTheme="majorEastAsia"/>
+          <w:sz w:val="22"/>
+          <w:szCs w:val="22"/>
+        </w:rPr>
+        <w:t xml:space="preserve"> Nuestra prioridad es asegurar la satisfacción total de nuestros clientes, proporcionando un servicio personalizado y eficiente que simplifique la organización de eventos.</w:t>
+      </w:r>
+      <w:r>
+        <w:rPr>
+          <w:rStyle w:val="eop"/>
+          <w:sz w:val="22"/>
+          <w:szCs w:val="22"/>
+        </w:rPr>
+        <w:t> </w:t>
+      </w:r>
+    </w:p>
+    <w:p>
+      <w:pPr>
+        <w:pStyle w:val="paragraph"/>
+        <w:numPr>
+          <w:ilvl w:val="0"/>
+          <w:numId w:val="4"/>
+        </w:numPr>
+        <w:spacing w:before="0" w:beforeAutospacing="0" w:after="0" w:afterAutospacing="0"/>
+        <w:ind w:left="360" w:firstLine="0"/>
+        <w:textAlignment w:val="baseline"/>
+        <w:rPr>
+          <w:sz w:val="22"/>
+          <w:szCs w:val="22"/>
+        </w:rPr>
+      </w:pPr>
+      <w:r>
+        <w:rPr>
+          <w:rStyle w:val="normaltextrun"/>
+          <w:rFonts w:eastAsiaTheme="majorEastAsia"/>
+          <w:b/>
+          <w:bCs/>
+          <w:sz w:val="22"/>
+          <w:szCs w:val="22"/>
+        </w:rPr>
+        <w:t>Integridad y Confianza:</w:t>
+      </w:r>
+      <w:r>
+        <w:rPr>
+          <w:rStyle w:val="normaltextrun"/>
+          <w:rFonts w:eastAsiaTheme="majorEastAsia"/>
+          <w:sz w:val="22"/>
+          <w:szCs w:val="22"/>
+        </w:rPr>
+        <w:t xml:space="preserve"> Operamos con los más altos estándares éticos, asegurando la transparencia en nuestras relaciones con clientes, proveedores y colaboradores.</w:t>
+      </w:r>
+      <w:r>
+        <w:rPr>
+          <w:rStyle w:val="eop"/>
+          <w:sz w:val="22"/>
+          <w:szCs w:val="22"/>
+        </w:rPr>
+        <w:t> </w:t>
+      </w:r>
+    </w:p>
+    <w:p>
+      <w:pPr>
+        <w:pStyle w:val="paragraph"/>
+        <w:spacing w:before="0" w:beforeAutospacing="0" w:after="0" w:afterAutospacing="0"/>
+        <w:textAlignment w:val="baseline"/>
+        <w:rPr>
+          <w:rFonts w:ascii="Segoe UI" w:hAnsi="Segoe UI" w:cs="Segoe UI"/>
+          <w:sz w:val="18"/>
+          <w:szCs w:val="18"/>
+        </w:rPr>
+      </w:pPr>
+      <w:r>
+        <w:rPr>
+          <w:rStyle w:val="eop"/>
+          <w:sz w:val="22"/>
+          <w:szCs w:val="22"/>
+        </w:rPr>
+        <w:t> </w:t>
+      </w:r>
+    </w:p>
+    <w:p>
+      <w:pPr>
+        <w:pStyle w:val="paragraph"/>
+        <w:spacing w:before="0" w:beforeAutospacing="0" w:after="0" w:afterAutospacing="0"/>
+        <w:textAlignment w:val="baseline"/>
+        <w:rPr>
+          <w:rFonts w:ascii="Segoe UI" w:hAnsi="Segoe UI" w:cs="Segoe UI"/>
+          <w:color w:val="0F4761"/>
+          <w:sz w:val="18"/>
+          <w:szCs w:val="18"/>
+        </w:rPr>
+      </w:pPr>
+      <w:r>
+        <w:rPr>
+          <w:rStyle w:val="normaltextrun"/>
+          <w:rFonts w:eastAsiaTheme="majorEastAsia"/>
+          <w:b/>
+          <w:bCs/>
+          <w:color w:val="0F4761"/>
+          <w:sz w:val="22"/>
+          <w:szCs w:val="22"/>
+        </w:rPr>
+        <w:t>Conclusión:</w:t>
+      </w:r>
+      <w:r>
+        <w:rPr>
+          <w:rStyle w:val="eop"/>
+          <w:color w:val="0F4761"/>
+          <w:sz w:val="22"/>
+          <w:szCs w:val="22"/>
+        </w:rPr>
+        <w:t> </w:t>
+      </w:r>
+    </w:p>
+    <w:p>
+      <w:pPr>
+        <w:pStyle w:val="paragraph"/>
+        <w:spacing w:before="0" w:beforeAutospacing="0" w:after="0" w:afterAutospacing="0"/>
+        <w:textAlignment w:val="baseline"/>
+        <w:rPr>
+          <w:rFonts w:ascii="Segoe UI" w:hAnsi="Segoe UI" w:cs="Segoe UI"/>
+          <w:sz w:val="18"/>
+          <w:szCs w:val="18"/>
+        </w:rPr>
+      </w:pPr>
+      <w:r>
+        <w:rPr>
+          <w:rStyle w:val="normaltextrun"/>
+          <w:rFonts w:eastAsiaTheme="majorEastAsia"/>
+          <w:sz w:val="22"/>
+          <w:szCs w:val="22"/>
+          <w:lang w:val="es-ES"/>
+        </w:rPr>
+        <w:t xml:space="preserve">MobiExpress no solo se destaca por su innovadora plataforma para el alquiler de muebles y accesorios para eventos, sino también por su compromiso con la excelencia y la satisfacción del cliente. A través de tecnologías avanzadas como Java EE y un enfoque centrado en el usuario, estamos transformando la forma en que se organizan y disfrutan los eventos. Nuestro compromiso con la calidad, la innovación y la responsabilidad social nos posiciona como líderes en el mercado, aspirando a expandir nuestro impacto a nivel nacional e internacional. Con MobiExpress, cada celebración se convierte en un éxito asegurado, permitiendo a nuestros clientes enfocarse en crear momentos inolvidables mientras nosotros nos encargamos del resto y recuerda…. </w:t>
+      </w:r>
+      <w:r>
+        <w:rPr>
+          <w:rStyle w:val="normaltextrun"/>
+          <w:rFonts w:eastAsiaTheme="majorEastAsia"/>
+          <w:b/>
+          <w:bCs/>
+          <w:sz w:val="22"/>
+          <w:szCs w:val="22"/>
+          <w:u w:val="single"/>
+          <w:lang w:val="es-ES"/>
+        </w:rPr>
+        <w:t>Alquila lo mejor vive lo mejor.</w:t>
+      </w:r>
+      <w:r>
+        <w:rPr>
+          <w:rStyle w:val="eop"/>
+          <w:sz w:val="22"/>
+          <w:szCs w:val="22"/>
+        </w:rPr>
+        <w:t> </w:t>
+      </w:r>
+    </w:p>
+    <w:p>
+      <w:pPr>
+        <w:pStyle w:val="paragraph"/>
+        <w:spacing w:before="0" w:beforeAutospacing="0" w:after="0" w:afterAutospacing="0"/>
+        <w:textAlignment w:val="baseline"/>
+        <w:rPr>
+          <w:rFonts w:ascii="Segoe UI" w:hAnsi="Segoe UI" w:cs="Segoe UI"/>
+          <w:sz w:val="18"/>
+          <w:szCs w:val="18"/>
+        </w:rPr>
+      </w:pPr>
+      <w:r>
+        <w:rPr>
+          <w:rStyle w:val="normaltextrun"/>
+          <w:rFonts w:eastAsiaTheme="majorEastAsia"/>
+          <w:sz w:val="22"/>
+          <w:szCs w:val="22"/>
+          <w:lang w:val="en-US"/>
+        </w:rPr>
+        <w:t>  </w:t>
+      </w:r>
+      <w:r>
+        <w:rPr>
+          <w:rStyle w:val="eop"/>
+          <w:sz w:val="22"/>
+          <w:szCs w:val="22"/>
+        </w:rPr>
+        <w:t> </w:t>
+      </w:r>
+    </w:p>
+    <w:p>
+      <w:pPr>
+        <w:pStyle w:val="paragraph"/>
+        <w:spacing w:before="0" w:beforeAutospacing="0" w:after="0" w:afterAutospacing="0"/>
+        <w:textAlignment w:val="baseline"/>
+        <w:rPr>
+          <w:rFonts w:ascii="Segoe UI" w:hAnsi="Segoe UI" w:cs="Segoe UI"/>
+          <w:sz w:val="18"/>
+          <w:szCs w:val="18"/>
+          <w:lang w:val="en-US"/>
+        </w:rPr>
+      </w:pPr>
+      <w:r>
+        <w:rPr>
+          <w:rStyle w:val="eop"/>
+          <w:sz w:val="22"/>
+          <w:szCs w:val="22"/>
+          <w:lang w:val="en-US"/>
+        </w:rPr>
+        <w:t> </w:t>
+      </w:r>
+    </w:p>
+    <w:p>
+      <w:pPr>
+        <w:rPr>
+          <w:u w:val="single"/>
+        </w:rPr>
+      </w:pPr>
     </w:p>
     <w:sectPr>
-      <w:pgSz w:w="15840" w:h="12240" w:orient="landscape"/>
-      <w:pgMar w:top="1701" w:right="1418" w:bottom="1701" w:left="1418" w:header="709" w:footer="709" w:gutter="0"/>
+      <w:pgSz w:w="12240" w:h="15840"/>
+      <w:pgMar w:top="1418" w:right="1701" w:bottom="1418" w:left="1701" w:header="709" w:footer="709" w:gutter="0"/>
       <w:cols w:space="708"/>
       <w:docGrid w:linePitch="360"/>
     </w:sectPr>
@@ -1047,6 +1764,475 @@
     </w:p>
   </w:footnote>
 </w:footnotes>
+</file>
+
+<file path=word/numbering.xml><?xml version="1.0" encoding="utf-8"?>
+<w:numbering xmlns:wpc="http://schemas.microsoft.com/office/word/2010/wordprocessingCanvas" xmlns:mc="http://schemas.openxmlformats.org/markup-compatibility/2006" xmlns:o="urn:schemas-microsoft-com:office:office" xmlns:r="http://schemas.openxmlformats.org/officeDocument/2006/relationships" xmlns:m="http://schemas.openxmlformats.org/officeDocument/2006/math" xmlns:v="urn:schemas-microsoft-com:vml" xmlns:wp14="http://schemas.microsoft.com/office/word/2010/wordprocessingDrawing" xmlns:wp="http://schemas.openxmlformats.org/drawingml/2006/wordprocessingDrawing" xmlns:w10="urn:schemas-microsoft-com:office:word" xmlns:w="http://schemas.openxmlformats.org/wordprocessingml/2006/main" xmlns:w14="http://schemas.microsoft.com/office/word/2010/wordml" xmlns:w15="http://schemas.microsoft.com/office/word/2012/wordml" xmlns:wpg="http://schemas.microsoft.com/office/word/2010/wordprocessingGroup" xmlns:wpi="http://schemas.microsoft.com/office/word/2010/wordprocessingInk" xmlns:wne="http://schemas.microsoft.com/office/word/2006/wordml" xmlns:wps="http://schemas.microsoft.com/office/word/2010/wordprocessingShape" mc:Ignorable="w14 w15 wp14">
+  <w:abstractNum w:abstractNumId="0" w15:restartNumberingAfterBreak="0">
+    <w:nsid w:val="023C5416"/>
+    <w:multiLevelType w:val="multilevel"/>
+    <w:tmpl w:val="47B8DA38"/>
+    <w:lvl w:ilvl="0">
+      <w:start w:val="4"/>
+      <w:numFmt w:val="decimal"/>
+      <w:lvlText w:val="%1."/>
+      <w:lvlJc w:val="left"/>
+      <w:pPr>
+        <w:tabs>
+          <w:tab w:val="num" w:pos="720"/>
+        </w:tabs>
+        <w:ind w:left="720" w:hanging="360"/>
+      </w:pPr>
+    </w:lvl>
+    <w:lvl w:ilvl="1" w:tentative="1">
+      <w:start w:val="1"/>
+      <w:numFmt w:val="decimal"/>
+      <w:lvlText w:val="%2."/>
+      <w:lvlJc w:val="left"/>
+      <w:pPr>
+        <w:tabs>
+          <w:tab w:val="num" w:pos="1440"/>
+        </w:tabs>
+        <w:ind w:left="1440" w:hanging="360"/>
+      </w:pPr>
+    </w:lvl>
+    <w:lvl w:ilvl="2" w:tentative="1">
+      <w:start w:val="1"/>
+      <w:numFmt w:val="decimal"/>
+      <w:lvlText w:val="%3."/>
+      <w:lvlJc w:val="left"/>
+      <w:pPr>
+        <w:tabs>
+          <w:tab w:val="num" w:pos="2160"/>
+        </w:tabs>
+        <w:ind w:left="2160" w:hanging="360"/>
+      </w:pPr>
+    </w:lvl>
+    <w:lvl w:ilvl="3" w:tentative="1">
+      <w:start w:val="1"/>
+      <w:numFmt w:val="decimal"/>
+      <w:lvlText w:val="%4."/>
+      <w:lvlJc w:val="left"/>
+      <w:pPr>
+        <w:tabs>
+          <w:tab w:val="num" w:pos="2880"/>
+        </w:tabs>
+        <w:ind w:left="2880" w:hanging="360"/>
+      </w:pPr>
+    </w:lvl>
+    <w:lvl w:ilvl="4" w:tentative="1">
+      <w:start w:val="1"/>
+      <w:numFmt w:val="decimal"/>
+      <w:lvlText w:val="%5."/>
+      <w:lvlJc w:val="left"/>
+      <w:pPr>
+        <w:tabs>
+          <w:tab w:val="num" w:pos="3600"/>
+        </w:tabs>
+        <w:ind w:left="3600" w:hanging="360"/>
+      </w:pPr>
+    </w:lvl>
+    <w:lvl w:ilvl="5" w:tentative="1">
+      <w:start w:val="1"/>
+      <w:numFmt w:val="decimal"/>
+      <w:lvlText w:val="%6."/>
+      <w:lvlJc w:val="left"/>
+      <w:pPr>
+        <w:tabs>
+          <w:tab w:val="num" w:pos="4320"/>
+        </w:tabs>
+        <w:ind w:left="4320" w:hanging="360"/>
+      </w:pPr>
+    </w:lvl>
+    <w:lvl w:ilvl="6" w:tentative="1">
+      <w:start w:val="1"/>
+      <w:numFmt w:val="decimal"/>
+      <w:lvlText w:val="%7."/>
+      <w:lvlJc w:val="left"/>
+      <w:pPr>
+        <w:tabs>
+          <w:tab w:val="num" w:pos="5040"/>
+        </w:tabs>
+        <w:ind w:left="5040" w:hanging="360"/>
+      </w:pPr>
+    </w:lvl>
+    <w:lvl w:ilvl="7" w:tentative="1">
+      <w:start w:val="1"/>
+      <w:numFmt w:val="decimal"/>
+      <w:lvlText w:val="%8."/>
+      <w:lvlJc w:val="left"/>
+      <w:pPr>
+        <w:tabs>
+          <w:tab w:val="num" w:pos="5760"/>
+        </w:tabs>
+        <w:ind w:left="5760" w:hanging="360"/>
+      </w:pPr>
+    </w:lvl>
+    <w:lvl w:ilvl="8" w:tentative="1">
+      <w:start w:val="1"/>
+      <w:numFmt w:val="decimal"/>
+      <w:lvlText w:val="%9."/>
+      <w:lvlJc w:val="left"/>
+      <w:pPr>
+        <w:tabs>
+          <w:tab w:val="num" w:pos="6480"/>
+        </w:tabs>
+        <w:ind w:left="6480" w:hanging="360"/>
+      </w:pPr>
+    </w:lvl>
+  </w:abstractNum>
+  <w:abstractNum w:abstractNumId="1" w15:restartNumberingAfterBreak="0">
+    <w:nsid w:val="04EF6951"/>
+    <w:multiLevelType w:val="multilevel"/>
+    <w:tmpl w:val="0CEAE11E"/>
+    <w:lvl w:ilvl="0">
+      <w:start w:val="2"/>
+      <w:numFmt w:val="decimal"/>
+      <w:lvlText w:val="%1."/>
+      <w:lvlJc w:val="left"/>
+      <w:pPr>
+        <w:tabs>
+          <w:tab w:val="num" w:pos="720"/>
+        </w:tabs>
+        <w:ind w:left="720" w:hanging="360"/>
+      </w:pPr>
+    </w:lvl>
+    <w:lvl w:ilvl="1" w:tentative="1">
+      <w:start w:val="1"/>
+      <w:numFmt w:val="decimal"/>
+      <w:lvlText w:val="%2."/>
+      <w:lvlJc w:val="left"/>
+      <w:pPr>
+        <w:tabs>
+          <w:tab w:val="num" w:pos="1440"/>
+        </w:tabs>
+        <w:ind w:left="1440" w:hanging="360"/>
+      </w:pPr>
+    </w:lvl>
+    <w:lvl w:ilvl="2" w:tentative="1">
+      <w:start w:val="1"/>
+      <w:numFmt w:val="decimal"/>
+      <w:lvlText w:val="%3."/>
+      <w:lvlJc w:val="left"/>
+      <w:pPr>
+        <w:tabs>
+          <w:tab w:val="num" w:pos="2160"/>
+        </w:tabs>
+        <w:ind w:left="2160" w:hanging="360"/>
+      </w:pPr>
+    </w:lvl>
+    <w:lvl w:ilvl="3" w:tentative="1">
+      <w:start w:val="1"/>
+      <w:numFmt w:val="decimal"/>
+      <w:lvlText w:val="%4."/>
+      <w:lvlJc w:val="left"/>
+      <w:pPr>
+        <w:tabs>
+          <w:tab w:val="num" w:pos="2880"/>
+        </w:tabs>
+        <w:ind w:left="2880" w:hanging="360"/>
+      </w:pPr>
+    </w:lvl>
+    <w:lvl w:ilvl="4" w:tentative="1">
+      <w:start w:val="1"/>
+      <w:numFmt w:val="decimal"/>
+      <w:lvlText w:val="%5."/>
+      <w:lvlJc w:val="left"/>
+      <w:pPr>
+        <w:tabs>
+          <w:tab w:val="num" w:pos="3600"/>
+        </w:tabs>
+        <w:ind w:left="3600" w:hanging="360"/>
+      </w:pPr>
+    </w:lvl>
+    <w:lvl w:ilvl="5" w:tentative="1">
+      <w:start w:val="1"/>
+      <w:numFmt w:val="decimal"/>
+      <w:lvlText w:val="%6."/>
+      <w:lvlJc w:val="left"/>
+      <w:pPr>
+        <w:tabs>
+          <w:tab w:val="num" w:pos="4320"/>
+        </w:tabs>
+        <w:ind w:left="4320" w:hanging="360"/>
+      </w:pPr>
+    </w:lvl>
+    <w:lvl w:ilvl="6" w:tentative="1">
+      <w:start w:val="1"/>
+      <w:numFmt w:val="decimal"/>
+      <w:lvlText w:val="%7."/>
+      <w:lvlJc w:val="left"/>
+      <w:pPr>
+        <w:tabs>
+          <w:tab w:val="num" w:pos="5040"/>
+        </w:tabs>
+        <w:ind w:left="5040" w:hanging="360"/>
+      </w:pPr>
+    </w:lvl>
+    <w:lvl w:ilvl="7" w:tentative="1">
+      <w:start w:val="1"/>
+      <w:numFmt w:val="decimal"/>
+      <w:lvlText w:val="%8."/>
+      <w:lvlJc w:val="left"/>
+      <w:pPr>
+        <w:tabs>
+          <w:tab w:val="num" w:pos="5760"/>
+        </w:tabs>
+        <w:ind w:left="5760" w:hanging="360"/>
+      </w:pPr>
+    </w:lvl>
+    <w:lvl w:ilvl="8" w:tentative="1">
+      <w:start w:val="1"/>
+      <w:numFmt w:val="decimal"/>
+      <w:lvlText w:val="%9."/>
+      <w:lvlJc w:val="left"/>
+      <w:pPr>
+        <w:tabs>
+          <w:tab w:val="num" w:pos="6480"/>
+        </w:tabs>
+        <w:ind w:left="6480" w:hanging="360"/>
+      </w:pPr>
+    </w:lvl>
+  </w:abstractNum>
+  <w:abstractNum w:abstractNumId="2" w15:restartNumberingAfterBreak="0">
+    <w:nsid w:val="3B8A6709"/>
+    <w:multiLevelType w:val="multilevel"/>
+    <w:tmpl w:val="37FE918C"/>
+    <w:lvl w:ilvl="0">
+      <w:start w:val="3"/>
+      <w:numFmt w:val="decimal"/>
+      <w:lvlText w:val="%1."/>
+      <w:lvlJc w:val="left"/>
+      <w:pPr>
+        <w:tabs>
+          <w:tab w:val="num" w:pos="720"/>
+        </w:tabs>
+        <w:ind w:left="720" w:hanging="360"/>
+      </w:pPr>
+    </w:lvl>
+    <w:lvl w:ilvl="1" w:tentative="1">
+      <w:start w:val="1"/>
+      <w:numFmt w:val="decimal"/>
+      <w:lvlText w:val="%2."/>
+      <w:lvlJc w:val="left"/>
+      <w:pPr>
+        <w:tabs>
+          <w:tab w:val="num" w:pos="1440"/>
+        </w:tabs>
+        <w:ind w:left="1440" w:hanging="360"/>
+      </w:pPr>
+    </w:lvl>
+    <w:lvl w:ilvl="2" w:tentative="1">
+      <w:start w:val="1"/>
+      <w:numFmt w:val="decimal"/>
+      <w:lvlText w:val="%3."/>
+      <w:lvlJc w:val="left"/>
+      <w:pPr>
+        <w:tabs>
+          <w:tab w:val="num" w:pos="2160"/>
+        </w:tabs>
+        <w:ind w:left="2160" w:hanging="360"/>
+      </w:pPr>
+    </w:lvl>
+    <w:lvl w:ilvl="3" w:tentative="1">
+      <w:start w:val="1"/>
+      <w:numFmt w:val="decimal"/>
+      <w:lvlText w:val="%4."/>
+      <w:lvlJc w:val="left"/>
+      <w:pPr>
+        <w:tabs>
+          <w:tab w:val="num" w:pos="2880"/>
+        </w:tabs>
+        <w:ind w:left="2880" w:hanging="360"/>
+      </w:pPr>
+    </w:lvl>
+    <w:lvl w:ilvl="4" w:tentative="1">
+      <w:start w:val="1"/>
+      <w:numFmt w:val="decimal"/>
+      <w:lvlText w:val="%5."/>
+      <w:lvlJc w:val="left"/>
+      <w:pPr>
+        <w:tabs>
+          <w:tab w:val="num" w:pos="3600"/>
+        </w:tabs>
+        <w:ind w:left="3600" w:hanging="360"/>
+      </w:pPr>
+    </w:lvl>
+    <w:lvl w:ilvl="5" w:tentative="1">
+      <w:start w:val="1"/>
+      <w:numFmt w:val="decimal"/>
+      <w:lvlText w:val="%6."/>
+      <w:lvlJc w:val="left"/>
+      <w:pPr>
+        <w:tabs>
+          <w:tab w:val="num" w:pos="4320"/>
+        </w:tabs>
+        <w:ind w:left="4320" w:hanging="360"/>
+      </w:pPr>
+    </w:lvl>
+    <w:lvl w:ilvl="6" w:tentative="1">
+      <w:start w:val="1"/>
+      <w:numFmt w:val="decimal"/>
+      <w:lvlText w:val="%7."/>
+      <w:lvlJc w:val="left"/>
+      <w:pPr>
+        <w:tabs>
+          <w:tab w:val="num" w:pos="5040"/>
+        </w:tabs>
+        <w:ind w:left="5040" w:hanging="360"/>
+      </w:pPr>
+    </w:lvl>
+    <w:lvl w:ilvl="7" w:tentative="1">
+      <w:start w:val="1"/>
+      <w:numFmt w:val="decimal"/>
+      <w:lvlText w:val="%8."/>
+      <w:lvlJc w:val="left"/>
+      <w:pPr>
+        <w:tabs>
+          <w:tab w:val="num" w:pos="5760"/>
+        </w:tabs>
+        <w:ind w:left="5760" w:hanging="360"/>
+      </w:pPr>
+    </w:lvl>
+    <w:lvl w:ilvl="8" w:tentative="1">
+      <w:start w:val="1"/>
+      <w:numFmt w:val="decimal"/>
+      <w:lvlText w:val="%9."/>
+      <w:lvlJc w:val="left"/>
+      <w:pPr>
+        <w:tabs>
+          <w:tab w:val="num" w:pos="6480"/>
+        </w:tabs>
+        <w:ind w:left="6480" w:hanging="360"/>
+      </w:pPr>
+    </w:lvl>
+  </w:abstractNum>
+  <w:abstractNum w:abstractNumId="3" w15:restartNumberingAfterBreak="0">
+    <w:nsid w:val="47D27701"/>
+    <w:multiLevelType w:val="multilevel"/>
+    <w:tmpl w:val="78C81750"/>
+    <w:lvl w:ilvl="0">
+      <w:start w:val="1"/>
+      <w:numFmt w:val="decimal"/>
+      <w:lvlText w:val="%1."/>
+      <w:lvlJc w:val="left"/>
+      <w:pPr>
+        <w:tabs>
+          <w:tab w:val="num" w:pos="720"/>
+        </w:tabs>
+        <w:ind w:left="720" w:hanging="360"/>
+      </w:pPr>
+    </w:lvl>
+    <w:lvl w:ilvl="1" w:tentative="1">
+      <w:start w:val="1"/>
+      <w:numFmt w:val="decimal"/>
+      <w:lvlText w:val="%2."/>
+      <w:lvlJc w:val="left"/>
+      <w:pPr>
+        <w:tabs>
+          <w:tab w:val="num" w:pos="1440"/>
+        </w:tabs>
+        <w:ind w:left="1440" w:hanging="360"/>
+      </w:pPr>
+    </w:lvl>
+    <w:lvl w:ilvl="2" w:tentative="1">
+      <w:start w:val="1"/>
+      <w:numFmt w:val="decimal"/>
+      <w:lvlText w:val="%3."/>
+      <w:lvlJc w:val="left"/>
+      <w:pPr>
+        <w:tabs>
+          <w:tab w:val="num" w:pos="2160"/>
+        </w:tabs>
+        <w:ind w:left="2160" w:hanging="360"/>
+      </w:pPr>
+    </w:lvl>
+    <w:lvl w:ilvl="3" w:tentative="1">
+      <w:start w:val="1"/>
+      <w:numFmt w:val="decimal"/>
+      <w:lvlText w:val="%4."/>
+      <w:lvlJc w:val="left"/>
+      <w:pPr>
+        <w:tabs>
+          <w:tab w:val="num" w:pos="2880"/>
+        </w:tabs>
+        <w:ind w:left="2880" w:hanging="360"/>
+      </w:pPr>
+    </w:lvl>
+    <w:lvl w:ilvl="4" w:tentative="1">
+      <w:start w:val="1"/>
+      <w:numFmt w:val="decimal"/>
+      <w:lvlText w:val="%5."/>
+      <w:lvlJc w:val="left"/>
+      <w:pPr>
+        <w:tabs>
+          <w:tab w:val="num" w:pos="3600"/>
+        </w:tabs>
+        <w:ind w:left="3600" w:hanging="360"/>
+      </w:pPr>
+    </w:lvl>
+    <w:lvl w:ilvl="5" w:tentative="1">
+      <w:start w:val="1"/>
+      <w:numFmt w:val="decimal"/>
+      <w:lvlText w:val="%6."/>
+      <w:lvlJc w:val="left"/>
+      <w:pPr>
+        <w:tabs>
+          <w:tab w:val="num" w:pos="4320"/>
+        </w:tabs>
+        <w:ind w:left="4320" w:hanging="360"/>
+      </w:pPr>
+    </w:lvl>
+    <w:lvl w:ilvl="6" w:tentative="1">
+      <w:start w:val="1"/>
+      <w:numFmt w:val="decimal"/>
+      <w:lvlText w:val="%7."/>
+      <w:lvlJc w:val="left"/>
+      <w:pPr>
+        <w:tabs>
+          <w:tab w:val="num" w:pos="5040"/>
+        </w:tabs>
+        <w:ind w:left="5040" w:hanging="360"/>
+      </w:pPr>
+    </w:lvl>
+    <w:lvl w:ilvl="7" w:tentative="1">
+      <w:start w:val="1"/>
+      <w:numFmt w:val="decimal"/>
+      <w:lvlText w:val="%8."/>
+      <w:lvlJc w:val="left"/>
+      <w:pPr>
+        <w:tabs>
+          <w:tab w:val="num" w:pos="5760"/>
+        </w:tabs>
+        <w:ind w:left="5760" w:hanging="360"/>
+      </w:pPr>
+    </w:lvl>
+    <w:lvl w:ilvl="8" w:tentative="1">
+      <w:start w:val="1"/>
+      <w:numFmt w:val="decimal"/>
+      <w:lvlText w:val="%9."/>
+      <w:lvlJc w:val="left"/>
+      <w:pPr>
+        <w:tabs>
+          <w:tab w:val="num" w:pos="6480"/>
+        </w:tabs>
+        <w:ind w:left="6480" w:hanging="360"/>
+      </w:pPr>
+    </w:lvl>
+  </w:abstractNum>
+  <w:num w:numId="1">
+    <w:abstractNumId w:val="3"/>
+  </w:num>
+  <w:num w:numId="2">
+    <w:abstractNumId w:val="1"/>
+  </w:num>
+  <w:num w:numId="3">
+    <w:abstractNumId w:val="2"/>
+  </w:num>
+  <w:num w:numId="4">
+    <w:abstractNumId w:val="0"/>
+  </w:num>
+</w:numbering>
 </file>
 
 <file path=word/styles.xml><?xml version="1.0" encoding="utf-8"?>
@@ -1542,6 +2728,30 @@
       <w:contextualSpacing/>
     </w:pPr>
   </w:style>
+  <w:style w:type="paragraph" w:customStyle="1" w:styleId="paragraph">
+    <w:name w:val="paragraph"/>
+    <w:basedOn w:val="Normal"/>
+    <w:rsid w:val="0080017D"/>
+    <w:pPr>
+      <w:spacing w:before="100" w:beforeAutospacing="1" w:after="100" w:afterAutospacing="1" w:line="240" w:lineRule="auto"/>
+    </w:pPr>
+    <w:rPr>
+      <w:rFonts w:ascii="Times New Roman" w:eastAsia="Times New Roman" w:hAnsi="Times New Roman" w:cs="Times New Roman"/>
+      <w:sz w:val="24"/>
+      <w:szCs w:val="24"/>
+      <w:lang w:eastAsia="es-GT"/>
+    </w:rPr>
+  </w:style>
+  <w:style w:type="character" w:customStyle="1" w:styleId="normaltextrun">
+    <w:name w:val="normaltextrun"/>
+    <w:basedOn w:val="Fuentedeprrafopredeter"/>
+    <w:rsid w:val="0080017D"/>
+  </w:style>
+  <w:style w:type="character" w:customStyle="1" w:styleId="eop">
+    <w:name w:val="eop"/>
+    <w:basedOn w:val="Fuentedeprrafopredeter"/>
+    <w:rsid w:val="0080017D"/>
+  </w:style>
 </w:styles>
 </file>
 
@@ -1806,7 +3016,7 @@
 </file>
 
 <file path=customXml/itemProps1.xml><?xml version="1.0" encoding="utf-8"?>
-<ds:datastoreItem xmlns:ds="http://schemas.openxmlformats.org/officeDocument/2006/customXml" ds:itemID="{BCD34C97-614C-4212-882D-CE1334E618AF}">
+<ds:datastoreItem xmlns:ds="http://schemas.openxmlformats.org/officeDocument/2006/customXml" ds:itemID="{765CE744-2AEB-4773-BD3B-78D0414C8B71}">
   <ds:schemaRefs>
     <ds:schemaRef ds:uri="http://schemas.openxmlformats.org/officeDocument/2006/bibliography"/>
   </ds:schemaRefs>

</xml_diff>